<commit_message>
Smoothing improvements, further tests, minor bugs solved
</commit_message>
<xml_diff>
--- a/Thesis/Theory.docx
+++ b/Thesis/Theory.docx
@@ -5,6 +5,7 @@
     <w:p>
       <w:pPr>
         <w:pStyle w:val="Nadpis1"/>
+        <w:spacing w:line="360" w:lineRule="auto"/>
         <w:jc w:val="both"/>
         <w:rPr>
           <w:lang w:val="en-GB"/>
@@ -24,6 +25,7 @@
           <w:ilvl w:val="0"/>
           <w:numId w:val="1"/>
         </w:numPr>
+        <w:spacing w:line="360" w:lineRule="auto"/>
         <w:jc w:val="both"/>
         <w:rPr>
           <w:lang w:val="en-GB"/>
@@ -58,6 +60,7 @@
           <w:ilvl w:val="0"/>
           <w:numId w:val="1"/>
         </w:numPr>
+        <w:spacing w:line="360" w:lineRule="auto"/>
         <w:jc w:val="both"/>
         <w:rPr>
           <w:lang w:val="en-GB"/>
@@ -86,6 +89,7 @@
           <w:ilvl w:val="0"/>
           <w:numId w:val="1"/>
         </w:numPr>
+        <w:spacing w:line="360" w:lineRule="auto"/>
         <w:jc w:val="both"/>
         <w:rPr>
           <w:lang w:val="en-GB"/>
@@ -95,7 +99,21 @@
         <w:rPr>
           <w:lang w:val="en-GB"/>
         </w:rPr>
-        <w:t xml:space="preserve">In the majority of science fields, the classical (direct) problems mean the cause of some </w:t>
+        <w:t xml:space="preserve">In </w:t>
+      </w:r>
+      <w:proofErr w:type="gramStart"/>
+      <w:r>
+        <w:rPr>
+          <w:lang w:val="en-GB"/>
+        </w:rPr>
+        <w:t>the majority of</w:t>
+      </w:r>
+      <w:proofErr w:type="gramEnd"/>
+      <w:r>
+        <w:rPr>
+          <w:lang w:val="en-GB"/>
+        </w:rPr>
+        <w:t xml:space="preserve"> science fields, the classical (direct) problems mean the cause of some </w:t>
       </w:r>
       <w:r>
         <w:rPr>
@@ -129,6 +147,7 @@
           <w:ilvl w:val="0"/>
           <w:numId w:val="1"/>
         </w:numPr>
+        <w:spacing w:line="360" w:lineRule="auto"/>
         <w:jc w:val="both"/>
         <w:rPr>
           <w:lang w:val="en-GB"/>
@@ -144,7 +163,21 @@
         <w:rPr>
           <w:lang w:val="en-GB"/>
         </w:rPr>
-        <w:t xml:space="preserve">are being solved when we know the final results of an </w:t>
+        <w:t xml:space="preserve">are being solved when we know the </w:t>
+      </w:r>
+      <w:proofErr w:type="gramStart"/>
+      <w:r>
+        <w:rPr>
+          <w:lang w:val="en-GB"/>
+        </w:rPr>
+        <w:t>final results</w:t>
+      </w:r>
+      <w:proofErr w:type="gramEnd"/>
+      <w:r>
+        <w:rPr>
+          <w:lang w:val="en-GB"/>
+        </w:rPr>
+        <w:t xml:space="preserve"> of an </w:t>
       </w:r>
       <w:r>
         <w:rPr>
@@ -178,6 +211,7 @@
           <w:ilvl w:val="0"/>
           <w:numId w:val="1"/>
         </w:numPr>
+        <w:spacing w:line="360" w:lineRule="auto"/>
         <w:jc w:val="both"/>
         <w:rPr>
           <w:i/>
@@ -201,6 +235,7 @@
           <w:ilvl w:val="0"/>
           <w:numId w:val="1"/>
         </w:numPr>
+        <w:spacing w:line="360" w:lineRule="auto"/>
         <w:jc w:val="both"/>
         <w:rPr>
           <w:lang w:val="en-GB"/>
@@ -220,6 +255,7 @@
           <w:ilvl w:val="1"/>
           <w:numId w:val="1"/>
         </w:numPr>
+        <w:spacing w:line="360" w:lineRule="auto"/>
         <w:jc w:val="both"/>
         <w:rPr>
           <w:lang w:val="en-GB"/>
@@ -229,7 +265,35 @@
         <w:rPr>
           <w:lang w:val="en-GB"/>
         </w:rPr>
-        <w:t xml:space="preserve">From a mathematical perspective they differ in the aspect called posedness. Classical problems are described as “well-posed”, in contrast to inverse problems, which are “ill-possed”. </w:t>
+        <w:t xml:space="preserve">From a mathematical perspective they differ in the aspect called </w:t>
+      </w:r>
+      <w:proofErr w:type="spellStart"/>
+      <w:r>
+        <w:rPr>
+          <w:lang w:val="en-GB"/>
+        </w:rPr>
+        <w:t>posedness</w:t>
+      </w:r>
+      <w:proofErr w:type="spellEnd"/>
+      <w:r>
+        <w:rPr>
+          <w:lang w:val="en-GB"/>
+        </w:rPr>
+        <w:t>. Classical problems are described as “well-posed”, in contrast to inverse problems, which are “ill-</w:t>
+      </w:r>
+      <w:proofErr w:type="spellStart"/>
+      <w:r>
+        <w:rPr>
+          <w:lang w:val="en-GB"/>
+        </w:rPr>
+        <w:t>possed</w:t>
+      </w:r>
+      <w:proofErr w:type="spellEnd"/>
+      <w:r>
+        <w:rPr>
+          <w:lang w:val="en-GB"/>
+        </w:rPr>
+        <w:t xml:space="preserve">”. </w:t>
       </w:r>
     </w:p>
     <w:p>
@@ -239,6 +303,7 @@
           <w:ilvl w:val="1"/>
           <w:numId w:val="1"/>
         </w:numPr>
+        <w:spacing w:line="360" w:lineRule="auto"/>
         <w:jc w:val="both"/>
         <w:rPr>
           <w:lang w:val="en-GB"/>
@@ -248,7 +313,21 @@
         <w:rPr>
           <w:lang w:val="en-GB"/>
         </w:rPr>
-        <w:t>Well-possedness is defined as a mathematical model of a physical process that has three main characteristics – solution exists, it is unique, and its behaviour changes continuously with the initial conditions</w:t>
+        <w:t>Well-</w:t>
+      </w:r>
+      <w:proofErr w:type="spellStart"/>
+      <w:r>
+        <w:rPr>
+          <w:lang w:val="en-GB"/>
+        </w:rPr>
+        <w:t>possedness</w:t>
+      </w:r>
+      <w:proofErr w:type="spellEnd"/>
+      <w:r>
+        <w:rPr>
+          <w:lang w:val="en-GB"/>
+        </w:rPr>
+        <w:t xml:space="preserve"> is defined as a mathematical model of a physical process that has three main characteristics – solution exists, it is unique, and its behaviour changes continuously with the initial conditions</w:t>
       </w:r>
       <w:r>
         <w:rPr>
@@ -276,6 +355,7 @@
           <w:ilvl w:val="1"/>
           <w:numId w:val="1"/>
         </w:numPr>
+        <w:spacing w:line="360" w:lineRule="auto"/>
         <w:jc w:val="both"/>
         <w:rPr>
           <w:lang w:val="en-GB"/>
@@ -285,7 +365,21 @@
         <w:rPr>
           <w:lang w:val="en-GB"/>
         </w:rPr>
-        <w:t xml:space="preserve">Ill-possed </w:t>
+        <w:t>Ill-</w:t>
+      </w:r>
+      <w:proofErr w:type="spellStart"/>
+      <w:r>
+        <w:rPr>
+          <w:lang w:val="en-GB"/>
+        </w:rPr>
+        <w:t>possed</w:t>
+      </w:r>
+      <w:proofErr w:type="spellEnd"/>
+      <w:r>
+        <w:rPr>
+          <w:lang w:val="en-GB"/>
+        </w:rPr>
+        <w:t xml:space="preserve"> </w:t>
       </w:r>
       <w:r>
         <w:rPr>
@@ -325,6 +419,7 @@
           <w:ilvl w:val="2"/>
           <w:numId w:val="1"/>
         </w:numPr>
+        <w:spacing w:line="360" w:lineRule="auto"/>
         <w:jc w:val="both"/>
         <w:rPr>
           <w:lang w:val="en-GB"/>
@@ -334,6 +429,7 @@
         <w:rPr>
           <w:lang w:val="en-GB"/>
         </w:rPr>
+        <w:lastRenderedPageBreak/>
         <w:t xml:space="preserve">It is also almost impossible to prove the uniqueness of the solution </w:t>
       </w:r>
       <w:r>
@@ -362,6 +458,7 @@
           <w:ilvl w:val="2"/>
           <w:numId w:val="1"/>
         </w:numPr>
+        <w:spacing w:line="360" w:lineRule="auto"/>
         <w:jc w:val="both"/>
         <w:rPr>
           <w:lang w:val="en-GB"/>
@@ -390,6 +487,7 @@
           <w:ilvl w:val="1"/>
           <w:numId w:val="1"/>
         </w:numPr>
+        <w:spacing w:line="360" w:lineRule="auto"/>
         <w:jc w:val="both"/>
         <w:rPr>
           <w:lang w:val="en-GB"/>
@@ -433,12 +531,27 @@
         <w:rPr>
           <w:lang w:val="en-GB"/>
         </w:rPr>
-        <w:t>errors in the measurements can influence the final result much more than while solving the classical problem.</w:t>
+        <w:t xml:space="preserve">errors in the measurements can influence </w:t>
+      </w:r>
+      <w:proofErr w:type="gramStart"/>
+      <w:r>
+        <w:rPr>
+          <w:lang w:val="en-GB"/>
+        </w:rPr>
+        <w:t>the final result</w:t>
+      </w:r>
+      <w:proofErr w:type="gramEnd"/>
+      <w:r>
+        <w:rPr>
+          <w:lang w:val="en-GB"/>
+        </w:rPr>
+        <w:t xml:space="preserve"> much more than while solving the classical problem.</w:t>
       </w:r>
     </w:p>
     <w:p>
       <w:pPr>
         <w:pStyle w:val="Odstavecseseznamem"/>
+        <w:spacing w:line="360" w:lineRule="auto"/>
         <w:jc w:val="both"/>
         <w:rPr>
           <w:lang w:val="en-GB"/>
@@ -452,6 +565,7 @@
           <w:ilvl w:val="0"/>
           <w:numId w:val="1"/>
         </w:numPr>
+        <w:spacing w:line="360" w:lineRule="auto"/>
         <w:jc w:val="both"/>
         <w:rPr>
           <w:lang w:val="en-GB"/>
@@ -483,6 +597,7 @@
           <w:ilvl w:val="1"/>
           <w:numId w:val="1"/>
         </w:numPr>
+        <w:spacing w:line="360" w:lineRule="auto"/>
         <w:jc w:val="both"/>
         <w:rPr>
           <w:lang w:val="en-GB"/>
@@ -514,6 +629,7 @@
           <w:ilvl w:val="0"/>
           <w:numId w:val="1"/>
         </w:numPr>
+        <w:spacing w:line="360" w:lineRule="auto"/>
         <w:jc w:val="both"/>
         <w:rPr>
           <w:lang w:val="en-GB"/>
@@ -533,6 +649,7 @@
           <w:ilvl w:val="0"/>
           <w:numId w:val="1"/>
         </w:numPr>
+        <w:spacing w:line="360" w:lineRule="auto"/>
         <w:jc w:val="both"/>
         <w:rPr>
           <w:lang w:val="en-GB"/>
@@ -542,7 +659,6 @@
         <w:rPr>
           <w:lang w:val="en-GB"/>
         </w:rPr>
-        <w:lastRenderedPageBreak/>
         <w:t>Applications of inverse problems</w:t>
       </w:r>
     </w:p>
@@ -553,6 +669,7 @@
           <w:ilvl w:val="1"/>
           <w:numId w:val="1"/>
         </w:numPr>
+        <w:spacing w:line="360" w:lineRule="auto"/>
         <w:jc w:val="both"/>
         <w:rPr>
           <w:lang w:val="en-GB"/>
@@ -572,6 +689,7 @@
           <w:ilvl w:val="2"/>
           <w:numId w:val="1"/>
         </w:numPr>
+        <w:spacing w:line="360" w:lineRule="auto"/>
         <w:jc w:val="both"/>
         <w:rPr>
           <w:lang w:val="en-GB"/>
@@ -600,6 +718,7 @@
           <w:ilvl w:val="1"/>
           <w:numId w:val="1"/>
         </w:numPr>
+        <w:spacing w:line="360" w:lineRule="auto"/>
         <w:jc w:val="both"/>
         <w:rPr>
           <w:lang w:val="en-GB"/>
@@ -673,6 +792,7 @@
           <w:ilvl w:val="1"/>
           <w:numId w:val="1"/>
         </w:numPr>
+        <w:spacing w:line="360" w:lineRule="auto"/>
         <w:jc w:val="both"/>
         <w:rPr>
           <w:lang w:val="en-GB"/>
@@ -682,7 +802,14 @@
         <w:rPr>
           <w:lang w:val="en-GB"/>
         </w:rPr>
-        <w:t xml:space="preserve">Modern materials have their thermophysical properties dependent on the temperature and the position in the object, and therefore it is harder to determine their actual properties at the exact moment. </w:t>
+        <w:t xml:space="preserve">Modern materials have their thermophysical properties dependent on the temperature and the position in the object, and therefore it is harder to determine </w:t>
+      </w:r>
+      <w:r>
+        <w:rPr>
+          <w:lang w:val="en-GB"/>
+        </w:rPr>
+        <w:lastRenderedPageBreak/>
+        <w:t xml:space="preserve">their actual properties at the exact moment. </w:t>
       </w:r>
       <w:r>
         <w:rPr>
@@ -710,6 +837,7 @@
           <w:ilvl w:val="1"/>
           <w:numId w:val="1"/>
         </w:numPr>
+        <w:spacing w:line="360" w:lineRule="auto"/>
         <w:jc w:val="both"/>
         <w:rPr>
           <w:lang w:val="en-GB"/>
@@ -729,6 +857,7 @@
           <w:ilvl w:val="1"/>
           <w:numId w:val="1"/>
         </w:numPr>
+        <w:spacing w:line="360" w:lineRule="auto"/>
         <w:jc w:val="both"/>
         <w:rPr>
           <w:lang w:val="en-GB"/>
@@ -780,6 +909,7 @@
           <w:ilvl w:val="0"/>
           <w:numId w:val="1"/>
         </w:numPr>
+        <w:spacing w:line="360" w:lineRule="auto"/>
         <w:jc w:val="both"/>
         <w:rPr>
           <w:i/>
@@ -811,6 +941,7 @@
           <w:ilvl w:val="1"/>
           <w:numId w:val="1"/>
         </w:numPr>
+        <w:spacing w:line="360" w:lineRule="auto"/>
         <w:jc w:val="both"/>
         <w:rPr>
           <w:lang w:val="en-GB"/>
@@ -839,6 +970,7 @@
           <w:ilvl w:val="0"/>
           <w:numId w:val="1"/>
         </w:numPr>
+        <w:spacing w:line="360" w:lineRule="auto"/>
         <w:jc w:val="both"/>
         <w:rPr>
           <w:lang w:val="en-GB"/>
@@ -854,6 +986,7 @@
     <w:p>
       <w:pPr>
         <w:pStyle w:val="Odstavecseseznamem"/>
+        <w:spacing w:line="360" w:lineRule="auto"/>
         <w:jc w:val="both"/>
         <w:rPr>
           <w:lang w:val="en-GB"/>
@@ -867,6 +1000,7 @@
           <w:ilvl w:val="0"/>
           <w:numId w:val="1"/>
         </w:numPr>
+        <w:spacing w:line="360" w:lineRule="auto"/>
         <w:jc w:val="both"/>
         <w:rPr>
           <w:lang w:val="en-GB"/>
@@ -911,6 +1045,7 @@
           <w:ilvl w:val="0"/>
           <w:numId w:val="1"/>
         </w:numPr>
+        <w:spacing w:line="360" w:lineRule="auto"/>
         <w:jc w:val="both"/>
         <w:rPr>
           <w:lang w:val="en-GB"/>
@@ -931,6 +1066,7 @@
     </w:p>
     <w:p>
       <w:pPr>
+        <w:spacing w:line="360" w:lineRule="auto"/>
         <w:jc w:val="both"/>
         <w:rPr>
           <w:lang w:val="en-GB"/>
@@ -944,6 +1080,7 @@
           <w:ilvl w:val="0"/>
           <w:numId w:val="1"/>
         </w:numPr>
+        <w:spacing w:line="360" w:lineRule="auto"/>
         <w:jc w:val="both"/>
         <w:rPr>
           <w:lang w:val="en-GB"/>
@@ -953,7 +1090,21 @@
         <w:rPr>
           <w:lang w:val="en-GB"/>
         </w:rPr>
-        <w:t>Temperature response for applied heat flux is delayed, and this delay is higher in points further from the source. Therefore, if we want to estimate current heat flux, we need to measure the temperatures not only in the current moment, but also in the near future.</w:t>
+        <w:t xml:space="preserve">Temperature response for applied heat flux is delayed, and this delay is higher in points further from the source. Therefore, if we want to estimate current heat flux, we need to measure the temperatures not only in the current moment, but also </w:t>
+      </w:r>
+      <w:proofErr w:type="gramStart"/>
+      <w:r>
+        <w:rPr>
+          <w:lang w:val="en-GB"/>
+        </w:rPr>
+        <w:t>in the near future</w:t>
+      </w:r>
+      <w:proofErr w:type="gramEnd"/>
+      <w:r>
+        <w:rPr>
+          <w:lang w:val="en-GB"/>
+        </w:rPr>
+        <w:t>.</w:t>
       </w:r>
     </w:p>
     <w:p>
@@ -963,6 +1114,7 @@
           <w:ilvl w:val="0"/>
           <w:numId w:val="1"/>
         </w:numPr>
+        <w:spacing w:line="360" w:lineRule="auto"/>
         <w:jc w:val="both"/>
         <w:rPr>
           <w:lang w:val="en-GB"/>
@@ -977,6 +1129,7 @@
     </w:p>
     <w:p>
       <w:pPr>
+        <w:spacing w:line="360" w:lineRule="auto"/>
         <w:jc w:val="both"/>
         <w:rPr>
           <w:lang w:val="en-GB"/>
@@ -986,6 +1139,7 @@
     <w:p>
       <w:pPr>
         <w:pStyle w:val="Nadpis1"/>
+        <w:spacing w:line="360" w:lineRule="auto"/>
         <w:jc w:val="both"/>
         <w:rPr>
           <w:lang w:val="en-GB"/>
@@ -1006,6 +1160,7 @@
           <w:ilvl w:val="0"/>
           <w:numId w:val="1"/>
         </w:numPr>
+        <w:spacing w:line="360" w:lineRule="auto"/>
         <w:jc w:val="both"/>
         <w:rPr>
           <w:lang w:val="en-GB"/>
@@ -1033,6 +1188,7 @@
           <w:ilvl w:val="0"/>
           <w:numId w:val="1"/>
         </w:numPr>
+        <w:spacing w:line="360" w:lineRule="auto"/>
         <w:jc w:val="both"/>
         <w:rPr>
           <w:lang w:val="en-GB"/>
@@ -1052,6 +1208,7 @@
           <w:ilvl w:val="0"/>
           <w:numId w:val="1"/>
         </w:numPr>
+        <w:spacing w:line="360" w:lineRule="auto"/>
         <w:jc w:val="both"/>
         <w:rPr>
           <w:lang w:val="en-GB"/>
@@ -1077,6 +1234,7 @@
           <w:ilvl w:val="0"/>
           <w:numId w:val="1"/>
         </w:numPr>
+        <w:spacing w:line="360" w:lineRule="auto"/>
         <w:jc w:val="both"/>
         <w:rPr>
           <w:i/>
@@ -1100,6 +1258,7 @@
           <w:ilvl w:val="0"/>
           <w:numId w:val="1"/>
         </w:numPr>
+        <w:spacing w:line="360" w:lineRule="auto"/>
         <w:jc w:val="both"/>
         <w:rPr>
           <w:i/>
@@ -1139,6 +1298,7 @@
           <w:ilvl w:val="0"/>
           <w:numId w:val="1"/>
         </w:numPr>
+        <w:spacing w:line="360" w:lineRule="auto"/>
         <w:jc w:val="both"/>
         <w:rPr>
           <w:i/>
@@ -1166,6 +1326,7 @@
           <w:ilvl w:val="1"/>
           <w:numId w:val="1"/>
         </w:numPr>
+        <w:spacing w:line="360" w:lineRule="auto"/>
         <w:jc w:val="both"/>
         <w:rPr>
           <w:i/>
@@ -1199,6 +1360,7 @@
           <w:ilvl w:val="2"/>
           <w:numId w:val="1"/>
         </w:numPr>
+        <w:spacing w:line="360" w:lineRule="auto"/>
         <w:jc w:val="both"/>
         <w:rPr>
           <w:i/>
@@ -1222,6 +1384,7 @@
           <w:ilvl w:val="2"/>
           <w:numId w:val="1"/>
         </w:numPr>
+        <w:spacing w:line="360" w:lineRule="auto"/>
         <w:jc w:val="both"/>
         <w:rPr>
           <w:i/>
@@ -1243,6 +1406,7 @@
           <w:ilvl w:val="2"/>
           <w:numId w:val="1"/>
         </w:numPr>
+        <w:spacing w:line="360" w:lineRule="auto"/>
         <w:jc w:val="both"/>
         <w:rPr>
           <w:i/>
@@ -1264,6 +1428,7 @@
           <w:ilvl w:val="2"/>
           <w:numId w:val="1"/>
         </w:numPr>
+        <w:spacing w:line="360" w:lineRule="auto"/>
         <w:jc w:val="both"/>
         <w:rPr>
           <w:i/>
@@ -1275,7 +1440,21 @@
         <w:rPr>
           <w:lang w:val="en-GB"/>
         </w:rPr>
-        <w:t xml:space="preserve">When comparing the conduction in gas, liquid and solid objects, the mechanism is almost exactly the same. However, there is a difference in the particle density (distance between particles in the object) between these three states – in case of gas, particles are much more far away from each other than in case of solid. This contributes to </w:t>
+        <w:t xml:space="preserve">When comparing the conduction in gas, liquid and solid objects, the mechanism is almost </w:t>
+      </w:r>
+      <w:proofErr w:type="gramStart"/>
+      <w:r>
+        <w:rPr>
+          <w:lang w:val="en-GB"/>
+        </w:rPr>
+        <w:t>exactly the same</w:t>
+      </w:r>
+      <w:proofErr w:type="gramEnd"/>
+      <w:r>
+        <w:rPr>
+          <w:lang w:val="en-GB"/>
+        </w:rPr>
+        <w:t xml:space="preserve">. However, there is a difference in the particle density (distance between particles in the object) between these three states – in case of gas, particles are much more far away from each other than in case of solid. This contributes to </w:t>
       </w:r>
       <w:r>
         <w:rPr>
@@ -1321,6 +1500,7 @@
           <w:ilvl w:val="2"/>
           <w:numId w:val="1"/>
         </w:numPr>
+        <w:spacing w:line="360" w:lineRule="auto"/>
         <w:jc w:val="both"/>
         <w:rPr>
           <w:i/>
@@ -1332,6 +1512,7 @@
         <w:rPr>
           <w:lang w:val="en-GB"/>
         </w:rPr>
+        <w:lastRenderedPageBreak/>
         <w:t>The rate equation for conduction, which is used to calculate the transferred energy, is called Fourier’s law.</w:t>
       </w:r>
     </w:p>
@@ -1342,6 +1523,7 @@
           <w:ilvl w:val="1"/>
           <w:numId w:val="1"/>
         </w:numPr>
+        <w:spacing w:line="360" w:lineRule="auto"/>
         <w:jc w:val="both"/>
         <w:rPr>
           <w:i/>
@@ -1375,6 +1557,7 @@
           <w:ilvl w:val="2"/>
           <w:numId w:val="1"/>
         </w:numPr>
+        <w:spacing w:line="360" w:lineRule="auto"/>
         <w:jc w:val="both"/>
         <w:rPr>
           <w:i/>
@@ -1386,7 +1569,21 @@
         <w:rPr>
           <w:lang w:val="en-GB"/>
         </w:rPr>
-        <w:t>One mechanism of convection is already known from conduction – the heat transfer due to random movements and collisions between particles which are of different temperatures (diffusion).</w:t>
+        <w:t xml:space="preserve">One mechanism of convection is already known from conduction – the heat </w:t>
+      </w:r>
+      <w:proofErr w:type="gramStart"/>
+      <w:r>
+        <w:rPr>
+          <w:lang w:val="en-GB"/>
+        </w:rPr>
+        <w:t>transfer</w:t>
+      </w:r>
+      <w:proofErr w:type="gramEnd"/>
+      <w:r>
+        <w:rPr>
+          <w:lang w:val="en-GB"/>
+        </w:rPr>
+        <w:t xml:space="preserve"> due to random movements and collisions between particles which are of different temperatures (diffusion).</w:t>
       </w:r>
     </w:p>
     <w:p>
@@ -1396,6 +1593,7 @@
           <w:ilvl w:val="2"/>
           <w:numId w:val="1"/>
         </w:numPr>
+        <w:spacing w:line="360" w:lineRule="auto"/>
         <w:jc w:val="both"/>
         <w:rPr>
           <w:i/>
@@ -1407,7 +1605,14 @@
         <w:rPr>
           <w:lang w:val="en-GB"/>
         </w:rPr>
-        <w:t xml:space="preserve">The other mechanism causing convection is the bulk motion of the fluid, which is represented by a large </w:t>
+        <w:t xml:space="preserve">The other mechanism causing convection is the bulk motion of the fluid, which is represented by </w:t>
+      </w:r>
+      <w:proofErr w:type="gramStart"/>
+      <w:r>
+        <w:rPr>
+          <w:lang w:val="en-GB"/>
+        </w:rPr>
+        <w:t xml:space="preserve">a large </w:t>
       </w:r>
       <w:r>
         <w:rPr>
@@ -1419,7 +1624,14 @@
         <w:rPr>
           <w:lang w:val="en-GB"/>
         </w:rPr>
-        <w:t xml:space="preserve"> of molecules moving collectively.</w:t>
+        <w:t xml:space="preserve"> of</w:t>
+      </w:r>
+      <w:proofErr w:type="gramEnd"/>
+      <w:r>
+        <w:rPr>
+          <w:lang w:val="en-GB"/>
+        </w:rPr>
+        <w:t xml:space="preserve"> molecules moving collectively.</w:t>
       </w:r>
       <w:r>
         <w:rPr>
@@ -1435,6 +1647,7 @@
           <w:ilvl w:val="2"/>
           <w:numId w:val="1"/>
         </w:numPr>
+        <w:spacing w:line="360" w:lineRule="auto"/>
         <w:jc w:val="both"/>
         <w:rPr>
           <w:i/>
@@ -1456,6 +1669,7 @@
           <w:ilvl w:val="2"/>
           <w:numId w:val="1"/>
         </w:numPr>
+        <w:spacing w:line="360" w:lineRule="auto"/>
         <w:jc w:val="both"/>
         <w:rPr>
           <w:i/>
@@ -1489,6 +1703,7 @@
           <w:ilvl w:val="1"/>
           <w:numId w:val="1"/>
         </w:numPr>
+        <w:spacing w:line="360" w:lineRule="auto"/>
         <w:jc w:val="both"/>
         <w:rPr>
           <w:i/>
@@ -1500,7 +1715,6 @@
         <w:rPr>
           <w:lang w:val="en-GB"/>
         </w:rPr>
-        <w:lastRenderedPageBreak/>
         <w:t>Radiation means emission of heat by all objects that have a non-zero temperature (in Kelvins).</w:t>
       </w:r>
     </w:p>
@@ -1511,6 +1725,7 @@
           <w:ilvl w:val="2"/>
           <w:numId w:val="1"/>
         </w:numPr>
+        <w:spacing w:line="360" w:lineRule="auto"/>
         <w:jc w:val="both"/>
         <w:rPr>
           <w:i/>
@@ -1532,6 +1747,7 @@
           <w:ilvl w:val="2"/>
           <w:numId w:val="1"/>
         </w:numPr>
+        <w:spacing w:line="360" w:lineRule="auto"/>
         <w:jc w:val="both"/>
         <w:rPr>
           <w:i/>
@@ -1565,6 +1781,7 @@
           <w:ilvl w:val="2"/>
           <w:numId w:val="1"/>
         </w:numPr>
+        <w:spacing w:line="360" w:lineRule="auto"/>
         <w:jc w:val="both"/>
         <w:rPr>
           <w:i/>
@@ -1581,6 +1798,7 @@
     </w:p>
     <w:p>
       <w:pPr>
+        <w:spacing w:line="360" w:lineRule="auto"/>
         <w:jc w:val="both"/>
         <w:rPr>
           <w:i/>
@@ -1592,6 +1810,7 @@
     <w:p>
       <w:pPr>
         <w:pStyle w:val="Nadpis1"/>
+        <w:spacing w:line="360" w:lineRule="auto"/>
         <w:jc w:val="both"/>
         <w:rPr>
           <w:lang w:val="en-GB"/>
@@ -1611,6 +1830,7 @@
           <w:ilvl w:val="0"/>
           <w:numId w:val="1"/>
         </w:numPr>
+        <w:spacing w:line="360" w:lineRule="auto"/>
         <w:jc w:val="both"/>
         <w:rPr>
           <w:lang w:val="en-GB"/>
@@ -1630,6 +1850,7 @@
           <w:ilvl w:val="1"/>
           <w:numId w:val="1"/>
         </w:numPr>
+        <w:spacing w:line="360" w:lineRule="auto"/>
         <w:jc w:val="both"/>
         <w:rPr>
           <w:lang w:val="en-GB"/>
@@ -1649,6 +1870,7 @@
           <w:ilvl w:val="1"/>
           <w:numId w:val="1"/>
         </w:numPr>
+        <w:spacing w:line="360" w:lineRule="auto"/>
         <w:jc w:val="both"/>
         <w:rPr>
           <w:lang w:val="en-GB"/>
@@ -1658,6 +1880,7 @@
         <w:rPr>
           <w:lang w:val="en-GB"/>
         </w:rPr>
+        <w:lastRenderedPageBreak/>
         <w:t>Numerical solution usually takes more effort, but when already created, it is much more versatile, as we can freely change parameters or geometries of the simulation without redoing the numerical model itself.</w:t>
       </w:r>
     </w:p>
@@ -1668,6 +1891,7 @@
           <w:ilvl w:val="2"/>
           <w:numId w:val="1"/>
         </w:numPr>
+        <w:spacing w:line="360" w:lineRule="auto"/>
         <w:jc w:val="both"/>
         <w:rPr>
           <w:lang w:val="en-GB"/>
@@ -1699,6 +1923,7 @@
           <w:ilvl w:val="0"/>
           <w:numId w:val="1"/>
         </w:numPr>
+        <w:spacing w:line="360" w:lineRule="auto"/>
         <w:jc w:val="both"/>
         <w:rPr>
           <w:i/>
@@ -1720,6 +1945,7 @@
           <w:ilvl w:val="1"/>
           <w:numId w:val="1"/>
         </w:numPr>
+        <w:spacing w:line="360" w:lineRule="auto"/>
         <w:jc w:val="both"/>
         <w:rPr>
           <w:i/>
@@ -1754,6 +1980,7 @@
           <w:ilvl w:val="1"/>
           <w:numId w:val="1"/>
         </w:numPr>
+        <w:spacing w:line="360" w:lineRule="auto"/>
         <w:jc w:val="both"/>
         <w:rPr>
           <w:i/>
@@ -1788,6 +2015,7 @@
           <w:ilvl w:val="1"/>
           <w:numId w:val="1"/>
         </w:numPr>
+        <w:spacing w:line="360" w:lineRule="auto"/>
         <w:jc w:val="both"/>
         <w:rPr>
           <w:i/>
@@ -1827,6 +2055,7 @@
           <w:ilvl w:val="1"/>
           <w:numId w:val="1"/>
         </w:numPr>
+        <w:spacing w:line="360" w:lineRule="auto"/>
         <w:jc w:val="both"/>
         <w:rPr>
           <w:i/>
@@ -1848,6 +2077,7 @@
           <w:ilvl w:val="1"/>
           <w:numId w:val="1"/>
         </w:numPr>
+        <w:spacing w:line="360" w:lineRule="auto"/>
         <w:jc w:val="both"/>
         <w:rPr>
           <w:i/>
@@ -1872,6 +2102,7 @@
     </w:p>
     <w:p>
       <w:pPr>
+        <w:spacing w:line="360" w:lineRule="auto"/>
         <w:jc w:val="both"/>
         <w:rPr>
           <w:i/>
@@ -1887,6 +2118,7 @@
           <w:ilvl w:val="0"/>
           <w:numId w:val="1"/>
         </w:numPr>
+        <w:spacing w:line="360" w:lineRule="auto"/>
         <w:jc w:val="both"/>
         <w:rPr>
           <w:i/>
@@ -1908,6 +2140,7 @@
           <w:ilvl w:val="1"/>
           <w:numId w:val="1"/>
         </w:numPr>
+        <w:spacing w:line="360" w:lineRule="auto"/>
         <w:jc w:val="both"/>
         <w:rPr>
           <w:i/>
@@ -1929,6 +2162,7 @@
           <w:ilvl w:val="1"/>
           <w:numId w:val="1"/>
         </w:numPr>
+        <w:spacing w:line="360" w:lineRule="auto"/>
         <w:jc w:val="both"/>
         <w:rPr>
           <w:i/>
@@ -1950,6 +2184,7 @@
           <w:ilvl w:val="1"/>
           <w:numId w:val="1"/>
         </w:numPr>
+        <w:spacing w:line="360" w:lineRule="auto"/>
         <w:jc w:val="both"/>
         <w:rPr>
           <w:i/>
@@ -1983,6 +2218,7 @@
           <w:ilvl w:val="2"/>
           <w:numId w:val="1"/>
         </w:numPr>
+        <w:spacing w:line="360" w:lineRule="auto"/>
         <w:jc w:val="both"/>
         <w:rPr>
           <w:i/>
@@ -2010,6 +2246,7 @@
           <w:ilvl w:val="2"/>
           <w:numId w:val="1"/>
         </w:numPr>
+        <w:spacing w:line="360" w:lineRule="auto"/>
         <w:jc w:val="both"/>
         <w:rPr>
           <w:i/>
@@ -2031,6 +2268,7 @@
           <w:ilvl w:val="2"/>
           <w:numId w:val="1"/>
         </w:numPr>
+        <w:spacing w:line="360" w:lineRule="auto"/>
         <w:jc w:val="both"/>
         <w:rPr>
           <w:i/>
@@ -2052,6 +2290,7 @@
           <w:ilvl w:val="1"/>
           <w:numId w:val="1"/>
         </w:numPr>
+        <w:spacing w:line="360" w:lineRule="auto"/>
         <w:jc w:val="both"/>
         <w:rPr>
           <w:i/>
@@ -2085,6 +2324,7 @@
           <w:ilvl w:val="1"/>
           <w:numId w:val="1"/>
         </w:numPr>
+        <w:spacing w:line="360" w:lineRule="auto"/>
         <w:jc w:val="both"/>
         <w:rPr>
           <w:i/>
@@ -2130,6 +2370,7 @@
           <w:ilvl w:val="2"/>
           <w:numId w:val="1"/>
         </w:numPr>
+        <w:spacing w:line="360" w:lineRule="auto"/>
         <w:jc w:val="both"/>
         <w:rPr>
           <w:i/>
@@ -2158,6 +2399,7 @@
           <w:ilvl w:val="2"/>
           <w:numId w:val="1"/>
         </w:numPr>
+        <w:spacing w:line="360" w:lineRule="auto"/>
         <w:jc w:val="both"/>
         <w:rPr>
           <w:i/>
@@ -2185,6 +2427,7 @@
           <w:ilvl w:val="3"/>
           <w:numId w:val="1"/>
         </w:numPr>
+        <w:spacing w:line="360" w:lineRule="auto"/>
         <w:jc w:val="both"/>
         <w:rPr>
           <w:i/>
@@ -2206,6 +2449,7 @@
           <w:ilvl w:val="2"/>
           <w:numId w:val="1"/>
         </w:numPr>
+        <w:spacing w:line="360" w:lineRule="auto"/>
         <w:jc w:val="both"/>
         <w:rPr>
           <w:i/>
@@ -2228,6 +2472,7 @@
     </w:p>
     <w:p>
       <w:pPr>
+        <w:spacing w:line="360" w:lineRule="auto"/>
         <w:jc w:val="both"/>
         <w:rPr>
           <w:i/>
@@ -2243,6 +2488,7 @@
           <w:ilvl w:val="0"/>
           <w:numId w:val="1"/>
         </w:numPr>
+        <w:spacing w:line="360" w:lineRule="auto"/>
         <w:jc w:val="both"/>
         <w:rPr>
           <w:i/>
@@ -2264,6 +2510,7 @@
           <w:ilvl w:val="1"/>
           <w:numId w:val="1"/>
         </w:numPr>
+        <w:spacing w:line="360" w:lineRule="auto"/>
         <w:jc w:val="both"/>
         <w:rPr>
           <w:i/>
@@ -2271,6 +2518,7 @@
           <w:lang w:val="en-GB"/>
         </w:rPr>
       </w:pPr>
+      <w:proofErr w:type="spellStart"/>
       <w:r>
         <w:rPr>
           <w:b/>
@@ -2279,16 +2527,193 @@
           <w:iCs/>
           <w:lang w:val="en-GB"/>
         </w:rPr>
-        <w:t>Vývoj inverzní sub-doménové metody pro výpočet okrajových podmínek vedení tepla</w:t>
-      </w:r>
-      <w:r>
-        <w:rPr>
+        <w:t>Vývoj</w:t>
+      </w:r>
+      <w:proofErr w:type="spellEnd"/>
+      <w:r>
+        <w:rPr>
+          <w:b/>
+          <w:bCs/>
           <w:i/>
           <w:iCs/>
           <w:lang w:val="en-GB"/>
         </w:rPr>
         <w:t xml:space="preserve"> </w:t>
       </w:r>
+      <w:proofErr w:type="spellStart"/>
+      <w:r>
+        <w:rPr>
+          <w:b/>
+          <w:bCs/>
+          <w:i/>
+          <w:iCs/>
+          <w:lang w:val="en-GB"/>
+        </w:rPr>
+        <w:t>inverzní</w:t>
+      </w:r>
+      <w:proofErr w:type="spellEnd"/>
+      <w:r>
+        <w:rPr>
+          <w:b/>
+          <w:bCs/>
+          <w:i/>
+          <w:iCs/>
+          <w:lang w:val="en-GB"/>
+        </w:rPr>
+        <w:t xml:space="preserve"> sub-</w:t>
+      </w:r>
+      <w:proofErr w:type="spellStart"/>
+      <w:r>
+        <w:rPr>
+          <w:b/>
+          <w:bCs/>
+          <w:i/>
+          <w:iCs/>
+          <w:lang w:val="en-GB"/>
+        </w:rPr>
+        <w:t>doménové</w:t>
+      </w:r>
+      <w:proofErr w:type="spellEnd"/>
+      <w:r>
+        <w:rPr>
+          <w:b/>
+          <w:bCs/>
+          <w:i/>
+          <w:iCs/>
+          <w:lang w:val="en-GB"/>
+        </w:rPr>
+        <w:t xml:space="preserve"> </w:t>
+      </w:r>
+      <w:proofErr w:type="spellStart"/>
+      <w:r>
+        <w:rPr>
+          <w:b/>
+          <w:bCs/>
+          <w:i/>
+          <w:iCs/>
+          <w:lang w:val="en-GB"/>
+        </w:rPr>
+        <w:t>metody</w:t>
+      </w:r>
+      <w:proofErr w:type="spellEnd"/>
+      <w:r>
+        <w:rPr>
+          <w:b/>
+          <w:bCs/>
+          <w:i/>
+          <w:iCs/>
+          <w:lang w:val="en-GB"/>
+        </w:rPr>
+        <w:t xml:space="preserve"> pro </w:t>
+      </w:r>
+      <w:proofErr w:type="spellStart"/>
+      <w:r>
+        <w:rPr>
+          <w:b/>
+          <w:bCs/>
+          <w:i/>
+          <w:iCs/>
+          <w:lang w:val="en-GB"/>
+        </w:rPr>
+        <w:t>výpočet</w:t>
+      </w:r>
+      <w:proofErr w:type="spellEnd"/>
+      <w:r>
+        <w:rPr>
+          <w:b/>
+          <w:bCs/>
+          <w:i/>
+          <w:iCs/>
+          <w:lang w:val="en-GB"/>
+        </w:rPr>
+        <w:t xml:space="preserve"> </w:t>
+      </w:r>
+      <w:proofErr w:type="spellStart"/>
+      <w:r>
+        <w:rPr>
+          <w:b/>
+          <w:bCs/>
+          <w:i/>
+          <w:iCs/>
+          <w:lang w:val="en-GB"/>
+        </w:rPr>
+        <w:t>okrajových</w:t>
+      </w:r>
+      <w:proofErr w:type="spellEnd"/>
+      <w:r>
+        <w:rPr>
+          <w:b/>
+          <w:bCs/>
+          <w:i/>
+          <w:iCs/>
+          <w:lang w:val="en-GB"/>
+        </w:rPr>
+        <w:t xml:space="preserve"> </w:t>
+      </w:r>
+      <w:proofErr w:type="spellStart"/>
+      <w:r>
+        <w:rPr>
+          <w:b/>
+          <w:bCs/>
+          <w:i/>
+          <w:iCs/>
+          <w:lang w:val="en-GB"/>
+        </w:rPr>
+        <w:t>podmínek</w:t>
+      </w:r>
+      <w:proofErr w:type="spellEnd"/>
+      <w:r>
+        <w:rPr>
+          <w:b/>
+          <w:bCs/>
+          <w:i/>
+          <w:iCs/>
+          <w:lang w:val="en-GB"/>
+        </w:rPr>
+        <w:t xml:space="preserve"> </w:t>
+      </w:r>
+      <w:proofErr w:type="spellStart"/>
+      <w:r>
+        <w:rPr>
+          <w:b/>
+          <w:bCs/>
+          <w:i/>
+          <w:iCs/>
+          <w:lang w:val="en-GB"/>
+        </w:rPr>
+        <w:t>vedení</w:t>
+      </w:r>
+      <w:proofErr w:type="spellEnd"/>
+      <w:r>
+        <w:rPr>
+          <w:b/>
+          <w:bCs/>
+          <w:i/>
+          <w:iCs/>
+          <w:lang w:val="en-GB"/>
+        </w:rPr>
+        <w:t xml:space="preserve"> </w:t>
+      </w:r>
+      <w:proofErr w:type="spellStart"/>
+      <w:r>
+        <w:rPr>
+          <w:b/>
+          <w:bCs/>
+          <w:i/>
+          <w:iCs/>
+          <w:lang w:val="en-GB"/>
+        </w:rPr>
+        <w:t>tepla</w:t>
+      </w:r>
+      <w:proofErr w:type="spellEnd"/>
+      <w:r>
+        <w:rPr>
+          <w:i/>
+          <w:iCs/>
+          <w:lang w:val="en-GB"/>
+        </w:rPr>
+        <w:t xml:space="preserve"> </w:t>
+      </w:r>
       <w:r>
         <w:rPr>
           <w:lang w:val="en-GB"/>
@@ -2299,8 +2724,16 @@
         <w:rPr>
           <w:lang w:val="en-GB"/>
         </w:rPr>
-        <w:t>, citing mainly the belowmentioned</w:t>
-      </w:r>
+        <w:t xml:space="preserve">, citing mainly the </w:t>
+      </w:r>
+      <w:proofErr w:type="spellStart"/>
+      <w:r>
+        <w:rPr>
+          <w:lang w:val="en-GB"/>
+        </w:rPr>
+        <w:t>belowmentioned</w:t>
+      </w:r>
+      <w:proofErr w:type="spellEnd"/>
     </w:p>
     <w:p>
       <w:pPr>
@@ -2309,6 +2742,7 @@
           <w:ilvl w:val="2"/>
           <w:numId w:val="1"/>
         </w:numPr>
+        <w:spacing w:line="360" w:lineRule="auto"/>
         <w:jc w:val="both"/>
         <w:rPr>
           <w:i/>
@@ -2348,6 +2782,7 @@
           <w:ilvl w:val="1"/>
           <w:numId w:val="1"/>
         </w:numPr>
+        <w:spacing w:line="360" w:lineRule="auto"/>
         <w:jc w:val="both"/>
         <w:rPr>
           <w:i/>
@@ -2375,6 +2810,7 @@
           <w:ilvl w:val="1"/>
           <w:numId w:val="1"/>
         </w:numPr>
+        <w:spacing w:line="360" w:lineRule="auto"/>
         <w:jc w:val="both"/>
         <w:rPr>
           <w:i/>
@@ -2396,6 +2832,7 @@
           <w:ilvl w:val="1"/>
           <w:numId w:val="1"/>
         </w:numPr>
+        <w:spacing w:line="360" w:lineRule="auto"/>
         <w:jc w:val="both"/>
         <w:rPr>
           <w:i/>
@@ -2407,11 +2844,26 @@
         <w:rPr>
           <w:lang w:val="en-GB"/>
         </w:rPr>
-        <w:t>Having window span bigger than 1 is increasing the stability by decreasing the influence of random errors from measurements. However, it can also have softening effects, so we could get lower heat fluxes than in reality.</w:t>
-      </w:r>
-    </w:p>
-    <w:p>
-      <w:pPr>
+        <w:t xml:space="preserve">Having window span bigger than 1 is increasing the stability by decreasing the influence of random errors from measurements. However, it can also have softening effects, so we could get lower heat fluxes </w:t>
+      </w:r>
+      <w:proofErr w:type="gramStart"/>
+      <w:r>
+        <w:rPr>
+          <w:lang w:val="en-GB"/>
+        </w:rPr>
+        <w:t>than in reality</w:t>
+      </w:r>
+      <w:proofErr w:type="gramEnd"/>
+      <w:r>
+        <w:rPr>
+          <w:lang w:val="en-GB"/>
+        </w:rPr>
+        <w:t>.</w:t>
+      </w:r>
+    </w:p>
+    <w:p>
+      <w:pPr>
+        <w:spacing w:line="360" w:lineRule="auto"/>
         <w:jc w:val="both"/>
         <w:rPr>
           <w:i/>
@@ -2427,8 +2879,11 @@
           <w:ilvl w:val="0"/>
           <w:numId w:val="1"/>
         </w:numPr>
+        <w:spacing w:line="360" w:lineRule="auto"/>
         <w:jc w:val="both"/>
         <w:rPr>
+          <w:b/>
+          <w:bCs/>
           <w:i/>
           <w:iCs/>
           <w:lang w:val="en-GB"/>
@@ -2436,10 +2891,14 @@
       </w:pPr>
       <w:r>
         <w:rPr>
+          <w:b/>
+          <w:bCs/>
           <w:lang w:val="en-GB"/>
         </w:rPr>
         <w:t>PDE of heat transfer</w:t>
       </w:r>
+      <w:bookmarkStart w:id="0" w:name="_GoBack"/>
+      <w:bookmarkEnd w:id="0"/>
     </w:p>
     <w:p>
       <w:pPr>
@@ -2448,6 +2907,7 @@
           <w:ilvl w:val="0"/>
           <w:numId w:val="1"/>
         </w:numPr>
+        <w:spacing w:line="360" w:lineRule="auto"/>
         <w:jc w:val="both"/>
         <w:rPr>
           <w:i/>
@@ -2708,6 +3168,7 @@
           <w:ilvl w:val="0"/>
           <w:numId w:val="1"/>
         </w:numPr>
+        <w:spacing w:line="360" w:lineRule="auto"/>
         <w:jc w:val="both"/>
         <w:rPr>
           <w:i/>
@@ -2876,14 +3337,7 @@
                   <w:rFonts w:ascii="Cambria Math" w:eastAsia="Cambria Math" w:hAnsi="Cambria Math" w:cs="Cambria Math"/>
                   <w:lang w:val="en-GB"/>
                 </w:rPr>
-                <m:t>-</m:t>
-              </m:r>
-              <m:r>
-                <w:rPr>
-                  <w:rFonts w:ascii="Cambria Math" w:eastAsia="Cambria Math" w:hAnsi="Cambria Math" w:cs="Cambria Math"/>
-                  <w:lang w:val="en-GB"/>
-                </w:rPr>
-                <m:t>1</m:t>
+                <m:t>-1</m:t>
               </m:r>
               <m:ctrlPr>
                 <w:rPr>
@@ -2970,6 +3424,7 @@
     </w:p>
     <w:p>
       <w:pPr>
+        <w:spacing w:line="360" w:lineRule="auto"/>
         <w:jc w:val="both"/>
         <w:rPr>
           <w:i/>
@@ -2980,6 +3435,7 @@
     </w:p>
     <w:p>
       <w:pPr>
+        <w:spacing w:line="360" w:lineRule="auto"/>
         <w:jc w:val="both"/>
         <w:rPr>
           <w:lang w:val="en-GB"/>
@@ -2988,6 +3444,7 @@
     </w:p>
     <w:p>
       <w:pPr>
+        <w:spacing w:line="360" w:lineRule="auto"/>
         <w:jc w:val="both"/>
         <w:rPr>
           <w:lang w:val="en-GB"/>
@@ -3001,6 +3458,7 @@
           <w:ilvl w:val="0"/>
           <w:numId w:val="1"/>
         </w:numPr>
+        <w:spacing w:line="360" w:lineRule="auto"/>
         <w:jc w:val="both"/>
         <w:rPr>
           <w:rFonts w:eastAsiaTheme="minorEastAsia"/>
@@ -3024,14 +3482,7 @@
                 <w:rFonts w:ascii="Cambria Math" w:hAnsi="Cambria Math"/>
                 <w:lang w:val="en-GB"/>
               </w:rPr>
-              <m:t>∂</m:t>
-            </m:r>
-            <m:r>
-              <w:rPr>
-                <w:rFonts w:ascii="Cambria Math" w:hAnsi="Cambria Math"/>
-                <w:lang w:val="en-GB"/>
-              </w:rPr>
-              <m:t>T</m:t>
+              <m:t>∂T</m:t>
             </m:r>
           </m:num>
           <m:den>
@@ -3040,14 +3491,7 @@
                 <w:rFonts w:ascii="Cambria Math" w:hAnsi="Cambria Math"/>
                 <w:lang w:val="en-GB"/>
               </w:rPr>
-              <m:t>∂</m:t>
-            </m:r>
-            <m:r>
-              <w:rPr>
-                <w:rFonts w:ascii="Cambria Math" w:hAnsi="Cambria Math"/>
-                <w:lang w:val="en-GB"/>
-              </w:rPr>
-              <m:t>t</m:t>
+              <m:t>∂t</m:t>
             </m:r>
           </m:den>
         </m:f>
@@ -3102,17 +3546,7 @@
             <w:rFonts w:ascii="Cambria Math" w:hAnsi="Cambria Math"/>
             <w:lang w:val="en-GB"/>
           </w:rPr>
-          <m:t>∇</m:t>
-        </m:r>
-        <m:r>
-          <m:rPr>
-            <m:sty m:val="p"/>
-          </m:rPr>
-          <w:rPr>
-            <w:rFonts w:ascii="Cambria Math" w:hAnsi="Cambria Math"/>
-            <w:lang w:val="en-GB"/>
-          </w:rPr>
-          <m:t>∙</m:t>
+          <m:t>∇∙</m:t>
         </m:r>
         <m:d>
           <m:dPr>
@@ -3140,17 +3574,7 @@
                 <w:rFonts w:ascii="Cambria Math" w:hAnsi="Cambria Math"/>
                 <w:lang w:val="en-GB"/>
               </w:rPr>
-              <m:t>∇</m:t>
-            </m:r>
-            <m:r>
-              <m:rPr>
-                <m:sty m:val="p"/>
-              </m:rPr>
-              <w:rPr>
-                <w:rFonts w:ascii="Cambria Math" w:hAnsi="Cambria Math"/>
-                <w:lang w:val="en-GB"/>
-              </w:rPr>
-              <m:t>∙T</m:t>
+              <m:t>∇∙T</m:t>
             </m:r>
           </m:e>
         </m:d>
@@ -3163,6 +3587,7 @@
           <w:ilvl w:val="0"/>
           <w:numId w:val="1"/>
         </w:numPr>
+        <w:spacing w:line="360" w:lineRule="auto"/>
         <w:jc w:val="both"/>
         <w:rPr>
           <w:rFonts w:eastAsiaTheme="minorEastAsia"/>
@@ -3301,17 +3726,7 @@
             <w:rFonts w:ascii="Cambria Math" w:hAnsi="Cambria Math"/>
             <w:lang w:val="en-GB"/>
           </w:rPr>
-          <m:t>∇</m:t>
-        </m:r>
-        <m:r>
-          <m:rPr>
-            <m:sty m:val="p"/>
-          </m:rPr>
-          <w:rPr>
-            <w:rFonts w:ascii="Cambria Math" w:hAnsi="Cambria Math"/>
-            <w:lang w:val="en-GB"/>
-          </w:rPr>
-          <m:t>∙</m:t>
+          <m:t>∇∙</m:t>
         </m:r>
         <m:d>
           <m:dPr>
@@ -3339,17 +3754,7 @@
                 <w:rFonts w:ascii="Cambria Math" w:hAnsi="Cambria Math"/>
                 <w:lang w:val="en-GB"/>
               </w:rPr>
-              <m:t>∇</m:t>
-            </m:r>
-            <m:r>
-              <m:rPr>
-                <m:sty m:val="p"/>
-              </m:rPr>
-              <w:rPr>
-                <w:rFonts w:ascii="Cambria Math" w:hAnsi="Cambria Math"/>
-                <w:lang w:val="en-GB"/>
-              </w:rPr>
-              <m:t>∙</m:t>
+              <m:t>∇∙</m:t>
             </m:r>
             <m:sSup>
               <m:sSupPr>
@@ -3397,17 +3802,7 @@
             <w:rFonts w:ascii="Cambria Math" w:hAnsi="Cambria Math"/>
             <w:lang w:val="en-GB"/>
           </w:rPr>
-          <m:t>∙</m:t>
-        </m:r>
-        <m:r>
-          <m:rPr>
-            <m:sty m:val="p"/>
-          </m:rPr>
-          <w:rPr>
-            <w:rFonts w:ascii="Cambria Math" w:hAnsi="Cambria Math"/>
-            <w:lang w:val="en-GB"/>
-          </w:rPr>
-          <m:t>∇</m:t>
+          <m:t>∙∇</m:t>
         </m:r>
         <m:d>
           <m:dPr>
@@ -3435,17 +3830,7 @@
                 <w:rFonts w:ascii="Cambria Math" w:hAnsi="Cambria Math"/>
                 <w:lang w:val="en-GB"/>
               </w:rPr>
-              <m:t>∇</m:t>
-            </m:r>
-            <m:r>
-              <m:rPr>
-                <m:sty m:val="p"/>
-              </m:rPr>
-              <w:rPr>
-                <w:rFonts w:ascii="Cambria Math" w:hAnsi="Cambria Math"/>
-                <w:lang w:val="en-GB"/>
-              </w:rPr>
-              <m:t>∙</m:t>
+              <m:t>∇∙</m:t>
             </m:r>
             <m:sSup>
               <m:sSupPr>
@@ -3487,6 +3872,7 @@
           <w:ilvl w:val="1"/>
           <w:numId w:val="1"/>
         </w:numPr>
+        <w:spacing w:line="360" w:lineRule="auto"/>
         <w:jc w:val="both"/>
         <w:rPr>
           <w:rFonts w:eastAsiaTheme="minorEastAsia"/>
@@ -3508,6 +3894,7 @@
           <w:ilvl w:val="0"/>
           <w:numId w:val="1"/>
         </w:numPr>
+        <w:spacing w:line="360" w:lineRule="auto"/>
         <w:jc w:val="both"/>
         <w:rPr>
           <w:rFonts w:eastAsiaTheme="minorEastAsia"/>
@@ -3799,6 +4186,7 @@
           <w:ilvl w:val="1"/>
           <w:numId w:val="1"/>
         </w:numPr>
+        <w:spacing w:line="360" w:lineRule="auto"/>
         <w:jc w:val="both"/>
         <w:rPr>
           <w:rFonts w:eastAsiaTheme="minorEastAsia"/>
@@ -3812,12 +4200,21 @@
         </w:rPr>
         <w:t xml:space="preserve">Integrate through the </w:t>
       </w:r>
+      <w:proofErr w:type="gramStart"/>
       <w:r>
         <w:rPr>
           <w:rFonts w:eastAsiaTheme="minorEastAsia"/>
           <w:lang w:val="en-GB"/>
         </w:rPr>
-        <w:t>whole body domain</w:t>
+        <w:t>whole body</w:t>
+      </w:r>
+      <w:proofErr w:type="gramEnd"/>
+      <w:r>
+        <w:rPr>
+          <w:rFonts w:eastAsiaTheme="minorEastAsia"/>
+          <w:lang w:val="en-GB"/>
+        </w:rPr>
+        <w:t xml:space="preserve"> domain</w:t>
       </w:r>
     </w:p>
     <w:p>
@@ -3827,6 +4224,7 @@
           <w:ilvl w:val="0"/>
           <w:numId w:val="1"/>
         </w:numPr>
+        <w:spacing w:line="360" w:lineRule="auto"/>
         <w:jc w:val="both"/>
         <w:rPr>
           <w:rFonts w:eastAsiaTheme="minorEastAsia"/>
@@ -4236,6 +4634,7 @@
           <w:ilvl w:val="1"/>
           <w:numId w:val="1"/>
         </w:numPr>
+        <w:spacing w:line="360" w:lineRule="auto"/>
         <w:jc w:val="both"/>
         <w:rPr>
           <w:rFonts w:eastAsiaTheme="minorEastAsia"/>
@@ -4247,7 +4646,23 @@
           <w:rFonts w:eastAsiaTheme="minorEastAsia"/>
           <w:lang w:val="en-GB"/>
         </w:rPr>
-        <w:t>Apply Gauss-Ostrogradsky theorem</w:t>
+        <w:t>Apply Gauss-</w:t>
+      </w:r>
+      <w:proofErr w:type="spellStart"/>
+      <w:r>
+        <w:rPr>
+          <w:rFonts w:eastAsiaTheme="minorEastAsia"/>
+          <w:lang w:val="en-GB"/>
+        </w:rPr>
+        <w:t>Ostrogradsky</w:t>
+      </w:r>
+      <w:proofErr w:type="spellEnd"/>
+      <w:r>
+        <w:rPr>
+          <w:rFonts w:eastAsiaTheme="minorEastAsia"/>
+          <w:lang w:val="en-GB"/>
+        </w:rPr>
+        <w:t xml:space="preserve"> theorem</w:t>
       </w:r>
     </w:p>
     <w:p>
@@ -4257,6 +4672,7 @@
           <w:ilvl w:val="0"/>
           <w:numId w:val="1"/>
         </w:numPr>
+        <w:spacing w:line="360" w:lineRule="auto"/>
         <w:jc w:val="both"/>
         <w:rPr>
           <w:rFonts w:eastAsiaTheme="minorEastAsia"/>
@@ -4594,17 +5010,7 @@
                     <w:rFonts w:ascii="Cambria Math" w:hAnsi="Cambria Math"/>
                     <w:lang w:val="en-GB"/>
                   </w:rPr>
-                  <m:t>∇</m:t>
-                </m:r>
-                <m:r>
-                  <m:rPr>
-                    <m:sty m:val="p"/>
-                  </m:rPr>
-                  <w:rPr>
-                    <w:rFonts w:ascii="Cambria Math" w:hAnsi="Cambria Math"/>
-                    <w:lang w:val="en-GB"/>
-                  </w:rPr>
-                  <m:t>v</m:t>
+                  <m:t>∇v</m:t>
                 </m:r>
                 <m:r>
                   <w:rPr>
@@ -4862,17 +5268,7 @@
                     <w:rFonts w:ascii="Cambria Math" w:hAnsi="Cambria Math"/>
                     <w:lang w:val="en-GB"/>
                   </w:rPr>
-                  <m:t>∇</m:t>
-                </m:r>
-                <m:r>
-                  <m:rPr>
-                    <m:sty m:val="p"/>
-                  </m:rPr>
-                  <w:rPr>
-                    <w:rFonts w:ascii="Cambria Math" w:hAnsi="Cambria Math"/>
-                    <w:lang w:val="en-GB"/>
-                  </w:rPr>
-                  <m:t>v</m:t>
+                  <m:t>∇v</m:t>
                 </m:r>
                 <m:r>
                   <w:rPr>
@@ -4940,6 +5336,7 @@
           <w:ilvl w:val="1"/>
           <w:numId w:val="1"/>
         </w:numPr>
+        <w:spacing w:line="360" w:lineRule="auto"/>
         <w:jc w:val="both"/>
         <w:rPr>
           <w:rFonts w:eastAsiaTheme="minorEastAsia"/>
@@ -4951,8 +5348,17 @@
           <w:rFonts w:eastAsiaTheme="minorEastAsia"/>
           <w:lang w:val="en-GB"/>
         </w:rPr>
-        <w:t>Weaken the form in integrals by dS</w:t>
-      </w:r>
+        <w:t xml:space="preserve">Weaken the form in integrals by </w:t>
+      </w:r>
+      <w:proofErr w:type="spellStart"/>
+      <w:r>
+        <w:rPr>
+          <w:rFonts w:eastAsiaTheme="minorEastAsia"/>
+          <w:lang w:val="en-GB"/>
+        </w:rPr>
+        <w:t>dS</w:t>
+      </w:r>
+      <w:proofErr w:type="spellEnd"/>
     </w:p>
     <w:p>
       <w:pPr>
@@ -4961,6 +5367,7 @@
           <w:ilvl w:val="1"/>
           <w:numId w:val="1"/>
         </w:numPr>
+        <w:spacing w:line="360" w:lineRule="auto"/>
         <w:jc w:val="both"/>
         <w:rPr>
           <w:rFonts w:eastAsiaTheme="minorEastAsia"/>
@@ -5108,6 +5515,7 @@
           <w:ilvl w:val="0"/>
           <w:numId w:val="1"/>
         </w:numPr>
+        <w:spacing w:line="360" w:lineRule="auto"/>
         <w:jc w:val="both"/>
         <w:rPr>
           <w:rFonts w:eastAsiaTheme="minorEastAsia"/>
@@ -5451,17 +5859,7 @@
                     <w:rFonts w:ascii="Cambria Math" w:hAnsi="Cambria Math"/>
                     <w:lang w:val="en-GB"/>
                   </w:rPr>
-                  <m:t>∇</m:t>
-                </m:r>
-                <m:r>
-                  <m:rPr>
-                    <m:sty m:val="p"/>
-                  </m:rPr>
-                  <w:rPr>
-                    <w:rFonts w:ascii="Cambria Math" w:hAnsi="Cambria Math"/>
-                    <w:lang w:val="en-GB"/>
-                  </w:rPr>
-                  <m:t>v</m:t>
+                  <m:t>∇v</m:t>
                 </m:r>
                 <m:r>
                   <w:rPr>
@@ -5725,17 +6123,7 @@
                     <w:rFonts w:ascii="Cambria Math" w:hAnsi="Cambria Math"/>
                     <w:lang w:val="en-GB"/>
                   </w:rPr>
-                  <m:t>∇</m:t>
-                </m:r>
-                <m:r>
-                  <m:rPr>
-                    <m:sty m:val="p"/>
-                  </m:rPr>
-                  <w:rPr>
-                    <w:rFonts w:ascii="Cambria Math" w:hAnsi="Cambria Math"/>
-                    <w:lang w:val="en-GB"/>
-                  </w:rPr>
-                  <m:t>v</m:t>
+                  <m:t>∇v</m:t>
                 </m:r>
                 <m:r>
                   <w:rPr>
@@ -5803,6 +6191,7 @@
           <w:ilvl w:val="1"/>
           <w:numId w:val="1"/>
         </w:numPr>
+        <w:spacing w:line="360" w:lineRule="auto"/>
         <w:jc w:val="both"/>
         <w:rPr>
           <w:rFonts w:eastAsiaTheme="minorEastAsia"/>
@@ -5824,6 +6213,7 @@
           <w:ilvl w:val="1"/>
           <w:numId w:val="1"/>
         </w:numPr>
+        <w:spacing w:line="360" w:lineRule="auto"/>
         <w:jc w:val="both"/>
         <w:rPr>
           <w:rFonts w:eastAsiaTheme="minorEastAsia"/>
@@ -5967,6 +6357,7 @@
           <w:ilvl w:val="1"/>
           <w:numId w:val="1"/>
         </w:numPr>
+        <w:spacing w:line="360" w:lineRule="auto"/>
         <w:jc w:val="both"/>
         <w:rPr>
           <w:rFonts w:eastAsiaTheme="minorEastAsia"/>
@@ -6167,6 +6558,7 @@
           <w:ilvl w:val="2"/>
           <w:numId w:val="1"/>
         </w:numPr>
+        <w:spacing w:line="360" w:lineRule="auto"/>
         <w:jc w:val="both"/>
         <w:rPr>
           <w:rFonts w:eastAsiaTheme="minorEastAsia"/>
@@ -6219,6 +6611,7 @@
           <w:ilvl w:val="1"/>
           <w:numId w:val="1"/>
         </w:numPr>
+        <w:spacing w:line="360" w:lineRule="auto"/>
         <w:jc w:val="both"/>
         <w:rPr>
           <w:rFonts w:eastAsiaTheme="minorEastAsia"/>
@@ -6557,6 +6950,7 @@
           <w:ilvl w:val="0"/>
           <w:numId w:val="1"/>
         </w:numPr>
+        <w:spacing w:line="360" w:lineRule="auto"/>
         <w:jc w:val="both"/>
         <w:rPr>
           <w:rFonts w:eastAsiaTheme="minorEastAsia"/>
@@ -7054,17 +7448,7 @@
                     <w:rFonts w:ascii="Cambria Math" w:hAnsi="Cambria Math"/>
                     <w:lang w:val="en-GB"/>
                   </w:rPr>
-                  <m:t>∇</m:t>
-                </m:r>
-                <m:r>
-                  <m:rPr>
-                    <m:sty m:val="p"/>
-                  </m:rPr>
-                  <w:rPr>
-                    <w:rFonts w:ascii="Cambria Math" w:hAnsi="Cambria Math"/>
-                    <w:lang w:val="en-GB"/>
-                  </w:rPr>
-                  <m:t>v</m:t>
+                  <m:t>∇v</m:t>
                 </m:r>
                 <m:r>
                   <w:rPr>
@@ -7482,17 +7866,7 @@
                     <w:rFonts w:ascii="Cambria Math" w:hAnsi="Cambria Math"/>
                     <w:lang w:val="en-GB"/>
                   </w:rPr>
-                  <m:t>∇</m:t>
-                </m:r>
-                <m:r>
-                  <m:rPr>
-                    <m:sty m:val="p"/>
-                  </m:rPr>
-                  <w:rPr>
-                    <w:rFonts w:ascii="Cambria Math" w:hAnsi="Cambria Math"/>
-                    <w:lang w:val="en-GB"/>
-                  </w:rPr>
-                  <m:t>v</m:t>
+                  <m:t>∇v</m:t>
                 </m:r>
                 <m:r>
                   <w:rPr>
@@ -7560,6 +7934,7 @@
           <w:ilvl w:val="1"/>
           <w:numId w:val="1"/>
         </w:numPr>
+        <w:spacing w:line="360" w:lineRule="auto"/>
         <w:jc w:val="both"/>
         <w:rPr>
           <w:rFonts w:eastAsiaTheme="minorEastAsia"/>
@@ -7619,6 +7994,7 @@
           <w:ilvl w:val="0"/>
           <w:numId w:val="1"/>
         </w:numPr>
+        <w:spacing w:line="360" w:lineRule="auto"/>
         <w:jc w:val="both"/>
         <w:rPr>
           <w:rFonts w:eastAsiaTheme="minorEastAsia"/>
@@ -7715,21 +8091,7 @@
                 <w:rFonts w:ascii="Cambria Math" w:hAnsi="Cambria Math"/>
                 <w:lang w:val="en-GB"/>
               </w:rPr>
-              <m:t>ρvdx</m:t>
-            </m:r>
-            <m:r>
-              <w:rPr>
-                <w:rFonts w:ascii="Cambria Math" w:hAnsi="Cambria Math"/>
-                <w:lang w:val="en-GB"/>
-              </w:rPr>
-              <m:t>+dt</m:t>
-            </m:r>
-            <m:r>
-              <w:rPr>
-                <w:rFonts w:ascii="Cambria Math" w:hAnsi="Cambria Math"/>
-                <w:lang w:val="en-GB"/>
-              </w:rPr>
-              <m:t>θ</m:t>
+              <m:t>ρvdx+dtθ</m:t>
             </m:r>
             <m:nary>
               <m:naryPr>
@@ -7765,17 +8127,7 @@
                     <w:rFonts w:ascii="Cambria Math" w:hAnsi="Cambria Math"/>
                     <w:lang w:val="en-GB"/>
                   </w:rPr>
-                  <m:t>∇</m:t>
-                </m:r>
-                <m:r>
-                  <m:rPr>
-                    <m:sty m:val="p"/>
-                  </m:rPr>
-                  <w:rPr>
-                    <w:rFonts w:ascii="Cambria Math" w:hAnsi="Cambria Math"/>
-                    <w:lang w:val="en-GB"/>
-                  </w:rPr>
-                  <m:t>v</m:t>
+                  <m:t>∇v</m:t>
                 </m:r>
                 <m:r>
                   <w:rPr>
@@ -8002,14 +8354,7 @@
                     <w:rFonts w:ascii="Cambria Math" w:eastAsiaTheme="minorEastAsia" w:hAnsi="Cambria Math"/>
                     <w:lang w:val="en-GB"/>
                   </w:rPr>
-                  <m:t>k</m:t>
-                </m:r>
-                <m:r>
-                  <w:rPr>
-                    <w:rFonts w:ascii="Cambria Math" w:eastAsiaTheme="minorEastAsia" w:hAnsi="Cambria Math"/>
-                    <w:lang w:val="en-GB"/>
-                  </w:rPr>
-                  <m:t>-1</m:t>
+                  <m:t>k-1</m:t>
                 </m:r>
               </m:sup>
             </m:sSup>
@@ -8047,14 +8392,7 @@
                 <w:rFonts w:ascii="Cambria Math" w:hAnsi="Cambria Math"/>
                 <w:lang w:val="en-GB"/>
               </w:rPr>
-              <m:t>ρvdx</m:t>
-            </m:r>
-            <m:r>
-              <w:rPr>
-                <w:rFonts w:ascii="Cambria Math" w:hAnsi="Cambria Math"/>
-                <w:lang w:val="en-GB"/>
-              </w:rPr>
-              <m:t>-dt(1-</m:t>
+              <m:t>ρvdx-dt(1-</m:t>
             </m:r>
           </m:e>
         </m:nary>
@@ -8063,14 +8401,7 @@
             <w:rFonts w:ascii="Cambria Math" w:hAnsi="Cambria Math"/>
             <w:lang w:val="en-GB"/>
           </w:rPr>
-          <m:t>θ</m:t>
-        </m:r>
-        <m:r>
-          <w:rPr>
-            <w:rFonts w:ascii="Cambria Math" w:hAnsi="Cambria Math"/>
-            <w:lang w:val="en-GB"/>
-          </w:rPr>
-          <m:t>)</m:t>
+          <m:t>θ)</m:t>
         </m:r>
         <m:nary>
           <m:naryPr>
@@ -8106,17 +8437,7 @@
                 <w:rFonts w:ascii="Cambria Math" w:hAnsi="Cambria Math"/>
                 <w:lang w:val="en-GB"/>
               </w:rPr>
-              <m:t>∇</m:t>
-            </m:r>
-            <m:r>
-              <m:rPr>
-                <m:sty m:val="p"/>
-              </m:rPr>
-              <w:rPr>
-                <w:rFonts w:ascii="Cambria Math" w:hAnsi="Cambria Math"/>
-                <w:lang w:val="en-GB"/>
-              </w:rPr>
-              <m:t>v</m:t>
+              <m:t>∇v</m:t>
             </m:r>
             <m:r>
               <w:rPr>
@@ -8301,14 +8622,7 @@
             <w:rFonts w:ascii="Cambria Math" w:eastAsiaTheme="minorEastAsia" w:hAnsi="Cambria Math"/>
             <w:lang w:val="en-GB"/>
           </w:rPr>
-          <m:t>+</m:t>
-        </m:r>
-        <m:r>
-          <w:rPr>
-            <w:rFonts w:ascii="Cambria Math" w:eastAsiaTheme="minorEastAsia" w:hAnsi="Cambria Math"/>
-            <w:lang w:val="en-GB"/>
-          </w:rPr>
-          <m:t>dt</m:t>
+          <m:t>+dt</m:t>
         </m:r>
         <m:r>
           <w:rPr>
@@ -8418,14 +8732,7 @@
             <w:rFonts w:ascii="Cambria Math" w:eastAsiaTheme="minorEastAsia" w:hAnsi="Cambria Math"/>
             <w:lang w:val="en-GB"/>
           </w:rPr>
-          <m:t>-</m:t>
-        </m:r>
-        <m:r>
-          <w:rPr>
-            <w:rFonts w:ascii="Cambria Math" w:eastAsiaTheme="minorEastAsia" w:hAnsi="Cambria Math"/>
-            <w:lang w:val="en-GB"/>
-          </w:rPr>
-          <m:t>dt</m:t>
+          <m:t>-dt</m:t>
         </m:r>
         <m:d>
           <m:dPr>
@@ -8555,14 +8862,7 @@
             <w:rFonts w:ascii="Cambria Math" w:eastAsiaTheme="minorEastAsia" w:hAnsi="Cambria Math"/>
             <w:lang w:val="en-GB"/>
           </w:rPr>
-          <m:t>+</m:t>
-        </m:r>
-        <m:r>
-          <w:rPr>
-            <w:rFonts w:ascii="Cambria Math" w:eastAsiaTheme="minorEastAsia" w:hAnsi="Cambria Math"/>
-            <w:lang w:val="en-GB"/>
-          </w:rPr>
-          <m:t>dt</m:t>
+          <m:t>+dt</m:t>
         </m:r>
         <m:d>
           <m:dPr>
@@ -8705,21 +9005,7 @@
                 <w:rFonts w:ascii="Cambria Math" w:hAnsi="Cambria Math"/>
                 <w:lang w:val="en-GB"/>
               </w:rPr>
-              <m:t>dS</m:t>
-            </m:r>
-            <m:r>
-              <w:rPr>
-                <w:rFonts w:ascii="Cambria Math" w:hAnsi="Cambria Math"/>
-                <w:lang w:val="en-GB"/>
-              </w:rPr>
-              <m:t>+dt</m:t>
-            </m:r>
-            <m:r>
-              <w:rPr>
-                <w:rFonts w:ascii="Cambria Math" w:hAnsi="Cambria Math"/>
-                <w:lang w:val="en-GB"/>
-              </w:rPr>
-              <m:t>θ</m:t>
+              <m:t>dS+dtθ</m:t>
             </m:r>
           </m:e>
         </m:nary>
@@ -8857,6 +9143,7 @@
           <w:ilvl w:val="1"/>
           <w:numId w:val="1"/>
         </w:numPr>
+        <w:spacing w:line="360" w:lineRule="auto"/>
         <w:jc w:val="both"/>
         <w:rPr>
           <w:rFonts w:eastAsiaTheme="minorEastAsia"/>
@@ -8875,14 +9162,7 @@
           <w:rFonts w:eastAsiaTheme="minorEastAsia"/>
           <w:lang w:val="en-GB"/>
         </w:rPr>
-        <w:t>(v and T)</w:t>
-      </w:r>
-      <w:r>
-        <w:rPr>
-          <w:rFonts w:eastAsiaTheme="minorEastAsia"/>
-          <w:lang w:val="en-GB"/>
-        </w:rPr>
-        <w:t xml:space="preserve"> </w:t>
+        <w:t xml:space="preserve">(v and T) </w:t>
       </w:r>
       <w:r>
         <w:rPr>
@@ -8899,6 +9179,7 @@
           <w:ilvl w:val="1"/>
           <w:numId w:val="1"/>
         </w:numPr>
+        <w:spacing w:line="360" w:lineRule="auto"/>
         <w:jc w:val="both"/>
         <w:rPr>
           <w:rFonts w:eastAsiaTheme="minorEastAsia"/>
@@ -8997,6 +9278,7 @@
           <w:ilvl w:val="1"/>
           <w:numId w:val="1"/>
         </w:numPr>
+        <w:spacing w:line="360" w:lineRule="auto"/>
         <w:jc w:val="both"/>
         <w:rPr>
           <w:rFonts w:eastAsiaTheme="minorEastAsia"/>
@@ -9111,6 +9393,7 @@
           <w:ilvl w:val="0"/>
           <w:numId w:val="1"/>
         </w:numPr>
+        <w:spacing w:line="360" w:lineRule="auto"/>
         <w:jc w:val="both"/>
         <w:rPr>
           <w:rFonts w:eastAsiaTheme="minorEastAsia"/>
@@ -9807,14 +10090,7 @@
                     <w:rFonts w:ascii="Cambria Math" w:eastAsiaTheme="minorEastAsia" w:hAnsi="Cambria Math"/>
                     <w:lang w:val="en-GB"/>
                   </w:rPr>
-                  <m:t>k</m:t>
-                </m:r>
-                <m:r>
-                  <w:rPr>
-                    <w:rFonts w:ascii="Cambria Math" w:eastAsiaTheme="minorEastAsia" w:hAnsi="Cambria Math"/>
-                    <w:lang w:val="en-GB"/>
-                  </w:rPr>
-                  <m:t>-1</m:t>
+                  <m:t>k-1</m:t>
                 </m:r>
               </m:sup>
             </m:sSup>
@@ -10794,6 +11070,7 @@
           <w:ilvl w:val="1"/>
           <w:numId w:val="1"/>
         </w:numPr>
+        <w:spacing w:line="360" w:lineRule="auto"/>
         <w:jc w:val="both"/>
         <w:rPr>
           <w:rFonts w:eastAsiaTheme="minorEastAsia"/>
@@ -10952,6 +11229,7 @@
           <w:ilvl w:val="1"/>
           <w:numId w:val="1"/>
         </w:numPr>
+        <w:spacing w:line="360" w:lineRule="auto"/>
         <w:jc w:val="both"/>
         <w:rPr>
           <w:rFonts w:eastAsiaTheme="minorEastAsia"/>
@@ -11088,14 +11366,7 @@
                 <w:rFonts w:ascii="Cambria Math" w:hAnsi="Cambria Math"/>
                 <w:lang w:val="en-GB"/>
               </w:rPr>
-              <m:t>dx</m:t>
-            </m:r>
-            <m:r>
-              <w:rPr>
-                <w:rFonts w:ascii="Cambria Math" w:hAnsi="Cambria Math"/>
-                <w:lang w:val="en-GB"/>
-              </w:rPr>
-              <m:t>=K</m:t>
+              <m:t>dx=K</m:t>
             </m:r>
           </m:e>
         </m:nary>
@@ -11108,6 +11379,7 @@
           <w:ilvl w:val="1"/>
           <w:numId w:val="1"/>
         </w:numPr>
+        <w:spacing w:line="360" w:lineRule="auto"/>
         <w:jc w:val="both"/>
         <w:rPr>
           <w:rFonts w:eastAsiaTheme="minorEastAsia"/>
@@ -11145,6 +11417,7 @@
           <w:ilvl w:val="1"/>
           <w:numId w:val="1"/>
         </w:numPr>
+        <w:spacing w:line="360" w:lineRule="auto"/>
         <w:jc w:val="both"/>
         <w:rPr>
           <w:rFonts w:eastAsiaTheme="minorEastAsia"/>
@@ -11157,14 +11430,7 @@
             <w:rFonts w:ascii="Cambria Math" w:hAnsi="Cambria Math"/>
             <w:lang w:val="en-GB"/>
           </w:rPr>
-          <m:t>M</m:t>
-        </m:r>
-        <m:r>
-          <w:rPr>
-            <w:rFonts w:ascii="Cambria Math" w:hAnsi="Cambria Math"/>
-            <w:lang w:val="en-GB"/>
-          </w:rPr>
-          <m:t>-</m:t>
+          <m:t>M-</m:t>
         </m:r>
         <m:r>
           <w:rPr>
@@ -11198,28 +11464,7 @@
             <w:rFonts w:ascii="Cambria Math" w:hAnsi="Cambria Math"/>
             <w:lang w:val="en-GB"/>
           </w:rPr>
-          <m:t>K</m:t>
-        </m:r>
-        <m:r>
-          <w:rPr>
-            <w:rFonts w:ascii="Cambria Math" w:hAnsi="Cambria Math"/>
-            <w:lang w:val="en-GB"/>
-          </w:rPr>
-          <m:t>.T</m:t>
-        </m:r>
-        <m:r>
-          <w:rPr>
-            <w:rFonts w:ascii="Cambria Math" w:hAnsi="Cambria Math"/>
-            <w:lang w:val="en-GB"/>
-          </w:rPr>
-          <m:t>=</m:t>
-        </m:r>
-        <m:r>
-          <w:rPr>
-            <w:rFonts w:ascii="Cambria Math" w:hAnsi="Cambria Math"/>
-            <w:lang w:val="en-GB"/>
-          </w:rPr>
-          <m:t>b</m:t>
+          <m:t>K.T=b</m:t>
         </m:r>
       </m:oMath>
     </w:p>
@@ -11230,6 +11475,7 @@
           <w:ilvl w:val="1"/>
           <w:numId w:val="1"/>
         </w:numPr>
+        <w:spacing w:line="360" w:lineRule="auto"/>
         <w:jc w:val="both"/>
         <w:rPr>
           <w:rFonts w:eastAsiaTheme="minorEastAsia"/>
@@ -11242,18 +11488,9 @@
             <w:rFonts w:ascii="Cambria Math" w:hAnsi="Cambria Math"/>
             <w:lang w:val="en-GB"/>
           </w:rPr>
-          <m:t>A</m:t>
-        </m:r>
-        <m:r>
-          <w:rPr>
-            <w:rFonts w:ascii="Cambria Math" w:hAnsi="Cambria Math"/>
-            <w:lang w:val="en-GB"/>
-          </w:rPr>
-          <m:t>.T=b</m:t>
+          <m:t>A.T=b</m:t>
         </m:r>
       </m:oMath>
-      <w:bookmarkStart w:id="0" w:name="_GoBack"/>
-      <w:bookmarkEnd w:id="0"/>
     </w:p>
     <w:p>
       <w:pPr>
@@ -11262,6 +11499,7 @@
           <w:ilvl w:val="1"/>
           <w:numId w:val="1"/>
         </w:numPr>
+        <w:spacing w:line="360" w:lineRule="auto"/>
         <w:jc w:val="both"/>
         <w:rPr>
           <w:rFonts w:eastAsiaTheme="minorEastAsia"/>
@@ -12005,6 +12243,11 @@
   <w:style w:type="paragraph" w:default="1" w:styleId="Normln">
     <w:name w:val="Normal"/>
     <w:qFormat/>
+    <w:rsid w:val="007C3982"/>
+    <w:rPr>
+      <w:rFonts w:ascii="Times New Roman" w:hAnsi="Times New Roman"/>
+      <w:sz w:val="24"/>
+    </w:rPr>
   </w:style>
   <w:style w:type="paragraph" w:styleId="Nadpis1">
     <w:name w:val="heading 1"/>

</xml_diff>

<commit_message>
Text corrections through Grammarly
</commit_message>
<xml_diff>
--- a/Thesis/Theory.docx
+++ b/Thesis/Theory.docx
@@ -99,21 +99,19 @@
         <w:rPr>
           <w:lang w:val="en-GB"/>
         </w:rPr>
-        <w:t xml:space="preserve">In </w:t>
-      </w:r>
-      <w:proofErr w:type="gramStart"/>
-      <w:r>
-        <w:rPr>
-          <w:lang w:val="en-GB"/>
-        </w:rPr>
-        <w:t>the majority of</w:t>
-      </w:r>
-      <w:proofErr w:type="gramEnd"/>
-      <w:r>
-        <w:rPr>
-          <w:lang w:val="en-GB"/>
-        </w:rPr>
-        <w:t xml:space="preserve"> science fields, the classical (direct) problems mean the cause of some </w:t>
+        <w:t>In the majority of scien</w:t>
+      </w:r>
+      <w:r>
+        <w:rPr>
+          <w:lang w:val="en-GB"/>
+        </w:rPr>
+        <w:t>tific</w:t>
+      </w:r>
+      <w:r>
+        <w:rPr>
+          <w:lang w:val="en-GB"/>
+        </w:rPr>
+        <w:t xml:space="preserve"> fields, the classical (direct) problems mean the cause of some </w:t>
       </w:r>
       <w:r>
         <w:rPr>
@@ -163,21 +161,7 @@
         <w:rPr>
           <w:lang w:val="en-GB"/>
         </w:rPr>
-        <w:t xml:space="preserve">are being solved when we know the </w:t>
-      </w:r>
-      <w:proofErr w:type="gramStart"/>
-      <w:r>
-        <w:rPr>
-          <w:lang w:val="en-GB"/>
-        </w:rPr>
-        <w:t>final results</w:t>
-      </w:r>
-      <w:proofErr w:type="gramEnd"/>
-      <w:r>
-        <w:rPr>
-          <w:lang w:val="en-GB"/>
-        </w:rPr>
-        <w:t xml:space="preserve"> of an </w:t>
+        <w:t xml:space="preserve">are being solved when we know the final results of an </w:t>
       </w:r>
       <w:r>
         <w:rPr>
@@ -195,7 +179,19 @@
         <w:rPr>
           <w:lang w:val="en-GB"/>
         </w:rPr>
-        <w:t xml:space="preserve"> In the context of heat transfer it could be translated into knowing the temperature distribution in the object after heating it up but being interested in the heat flux applied on the object.</w:t>
+        <w:t xml:space="preserve"> In the context of heat transfer</w:t>
+      </w:r>
+      <w:r>
+        <w:rPr>
+          <w:lang w:val="en-GB"/>
+        </w:rPr>
+        <w:t>,</w:t>
+      </w:r>
+      <w:r>
+        <w:rPr>
+          <w:lang w:val="en-GB"/>
+        </w:rPr>
+        <w:t xml:space="preserve"> it could be translated into knowing the temperature distribution in the object after heating it up but being interested in the heat flux applied on the object.</w:t>
       </w:r>
       <w:r>
         <w:rPr>
@@ -245,7 +241,19 @@
         <w:rPr>
           <w:lang w:val="en-GB"/>
         </w:rPr>
-        <w:t>The difference between classical and inverse problems is also in the precision and correctness of the result. It can be said that the result of the classical problem can be unambiguously determined. The solution of the inverse problem, on the other hand, can be only estimated, and there will always be some uncertainty.</w:t>
+        <w:t xml:space="preserve">The difference between classical and inverse problems is also in the precision and correctness of the result. It can be said that the result of the classical problem can be unambiguously determined. The solution </w:t>
+      </w:r>
+      <w:r>
+        <w:rPr>
+          <w:lang w:val="en-GB"/>
+        </w:rPr>
+        <w:t>to</w:t>
+      </w:r>
+      <w:r>
+        <w:rPr>
+          <w:lang w:val="en-GB"/>
+        </w:rPr>
+        <w:t xml:space="preserve"> the inverse problem, on the other hand, can be only estimated, and there will always be some uncertainty.</w:t>
       </w:r>
     </w:p>
     <w:p>
@@ -265,35 +273,19 @@
         <w:rPr>
           <w:lang w:val="en-GB"/>
         </w:rPr>
-        <w:t xml:space="preserve">From a mathematical perspective they differ in the aspect called </w:t>
-      </w:r>
-      <w:proofErr w:type="spellStart"/>
-      <w:r>
-        <w:rPr>
-          <w:lang w:val="en-GB"/>
-        </w:rPr>
-        <w:t>posedness</w:t>
-      </w:r>
-      <w:proofErr w:type="spellEnd"/>
-      <w:r>
-        <w:rPr>
-          <w:lang w:val="en-GB"/>
-        </w:rPr>
-        <w:t>. Classical problems are described as “well-posed”, in contrast to inverse problems, which are “ill-</w:t>
-      </w:r>
-      <w:proofErr w:type="spellStart"/>
-      <w:r>
-        <w:rPr>
-          <w:lang w:val="en-GB"/>
-        </w:rPr>
-        <w:t>possed</w:t>
-      </w:r>
-      <w:proofErr w:type="spellEnd"/>
-      <w:r>
-        <w:rPr>
-          <w:lang w:val="en-GB"/>
-        </w:rPr>
-        <w:t xml:space="preserve">”. </w:t>
+        <w:t>From a mathematical perspective</w:t>
+      </w:r>
+      <w:r>
+        <w:rPr>
+          <w:lang w:val="en-GB"/>
+        </w:rPr>
+        <w:t>,</w:t>
+      </w:r>
+      <w:r>
+        <w:rPr>
+          <w:lang w:val="en-GB"/>
+        </w:rPr>
+        <w:t xml:space="preserve"> they differ in the aspect called posedness. Classical problems are described as “well-posed”, in contrast to inverse problems, which are “ill-possed”. </w:t>
       </w:r>
     </w:p>
     <w:p>
@@ -313,21 +305,19 @@
         <w:rPr>
           <w:lang w:val="en-GB"/>
         </w:rPr>
-        <w:t>Well-</w:t>
-      </w:r>
-      <w:proofErr w:type="spellStart"/>
-      <w:r>
-        <w:rPr>
-          <w:lang w:val="en-GB"/>
-        </w:rPr>
-        <w:t>possedness</w:t>
-      </w:r>
-      <w:proofErr w:type="spellEnd"/>
-      <w:r>
-        <w:rPr>
-          <w:lang w:val="en-GB"/>
-        </w:rPr>
-        <w:t xml:space="preserve"> is defined as a mathematical model of a physical process that has three main characteristics – solution exists, it is unique, and its behaviour changes continuously with the initial conditions</w:t>
+        <w:t xml:space="preserve">Well-posedness is defined as a mathematical model of a physical process that has three main characteristics – </w:t>
+      </w:r>
+      <w:r>
+        <w:rPr>
+          <w:lang w:val="en-GB"/>
+        </w:rPr>
+        <w:t xml:space="preserve">a </w:t>
+      </w:r>
+      <w:r>
+        <w:rPr>
+          <w:lang w:val="en-GB"/>
+        </w:rPr>
+        <w:t>solution exists, it is unique, and its behaviour changes continuously with the initial conditions</w:t>
       </w:r>
       <w:r>
         <w:rPr>
@@ -339,7 +329,19 @@
         <w:rPr>
           <w:lang w:val="en-GB"/>
         </w:rPr>
-        <w:t>. Examples of this include heat equation with clearly defined initial and boundary conditions</w:t>
+        <w:t xml:space="preserve">. Examples of this include </w:t>
+      </w:r>
+      <w:r>
+        <w:rPr>
+          <w:lang w:val="en-GB"/>
+        </w:rPr>
+        <w:t xml:space="preserve">the </w:t>
+      </w:r>
+      <w:r>
+        <w:rPr>
+          <w:lang w:val="en-GB"/>
+        </w:rPr>
+        <w:t>heat equation with clearly defined initial and boundary conditions</w:t>
       </w:r>
       <w:r>
         <w:rPr>
@@ -365,27 +367,25 @@
         <w:rPr>
           <w:lang w:val="en-GB"/>
         </w:rPr>
-        <w:t>Ill-</w:t>
-      </w:r>
-      <w:proofErr w:type="spellStart"/>
-      <w:r>
-        <w:rPr>
-          <w:lang w:val="en-GB"/>
-        </w:rPr>
-        <w:t>possed</w:t>
-      </w:r>
-      <w:proofErr w:type="spellEnd"/>
-      <w:r>
-        <w:rPr>
-          <w:lang w:val="en-GB"/>
-        </w:rPr>
-        <w:t xml:space="preserve"> </w:t>
-      </w:r>
-      <w:r>
-        <w:rPr>
-          <w:lang w:val="en-GB"/>
-        </w:rPr>
-        <w:t>problems’ main difference lies in the stability of the result – the third point. Solution of an ill-posed problem can be highly unstable and sensitive to small changes in the input data</w:t>
+        <w:t xml:space="preserve">Ill-possed </w:t>
+      </w:r>
+      <w:r>
+        <w:rPr>
+          <w:lang w:val="en-GB"/>
+        </w:rPr>
+        <w:t xml:space="preserve">problems’ main difference lies in the stability of the result – the third point. </w:t>
+      </w:r>
+      <w:r>
+        <w:rPr>
+          <w:lang w:val="en-GB"/>
+        </w:rPr>
+        <w:t>The s</w:t>
+      </w:r>
+      <w:r>
+        <w:rPr>
+          <w:lang w:val="en-GB"/>
+        </w:rPr>
+        <w:t>olution of an ill-posed problem can be highly unstable and sensitive to small changes in the input data</w:t>
       </w:r>
       <w:r>
         <w:rPr>
@@ -409,7 +409,19 @@
         <w:rPr>
           <w:lang w:val="en-GB"/>
         </w:rPr>
-        <w:t xml:space="preserve">in measurements can have big impact on the result. </w:t>
+        <w:t xml:space="preserve">in measurements can have </w:t>
+      </w:r>
+      <w:r>
+        <w:rPr>
+          <w:lang w:val="en-GB"/>
+        </w:rPr>
+        <w:t xml:space="preserve">a </w:t>
+      </w:r>
+      <w:r>
+        <w:rPr>
+          <w:lang w:val="en-GB"/>
+        </w:rPr>
+        <w:t xml:space="preserve">big impact on the result. </w:t>
       </w:r>
     </w:p>
     <w:p>
@@ -497,7 +509,19 @@
         <w:rPr>
           <w:lang w:val="en-GB"/>
         </w:rPr>
-        <w:t xml:space="preserve">There is also a terminology difference in describing the way the results are created between classical and inverse problems. In the case of classical problem, the results are </w:t>
+        <w:t>There is also a terminology difference in describing the way the results are created between classical and inverse problems. In the case of classical problem</w:t>
+      </w:r>
+      <w:r>
+        <w:rPr>
+          <w:lang w:val="en-GB"/>
+        </w:rPr>
+        <w:t>s</w:t>
+      </w:r>
+      <w:r>
+        <w:rPr>
+          <w:lang w:val="en-GB"/>
+        </w:rPr>
+        <w:t xml:space="preserve">, the results are </w:t>
       </w:r>
       <w:r>
         <w:rPr>
@@ -511,7 +535,31 @@
         <w:rPr>
           <w:lang w:val="en-GB"/>
         </w:rPr>
-        <w:t xml:space="preserve">, and in case of inverse problem the results are </w:t>
+        <w:t xml:space="preserve">, and in </w:t>
+      </w:r>
+      <w:r>
+        <w:rPr>
+          <w:lang w:val="en-GB"/>
+        </w:rPr>
+        <w:t xml:space="preserve">the </w:t>
+      </w:r>
+      <w:r>
+        <w:rPr>
+          <w:lang w:val="en-GB"/>
+        </w:rPr>
+        <w:t>case of inverse problem</w:t>
+      </w:r>
+      <w:r>
+        <w:rPr>
+          <w:lang w:val="en-GB"/>
+        </w:rPr>
+        <w:t>s,</w:t>
+      </w:r>
+      <w:r>
+        <w:rPr>
+          <w:lang w:val="en-GB"/>
+        </w:rPr>
+        <w:t xml:space="preserve"> the results are </w:t>
       </w:r>
       <w:r>
         <w:rPr>
@@ -531,21 +579,7 @@
         <w:rPr>
           <w:lang w:val="en-GB"/>
         </w:rPr>
-        <w:t xml:space="preserve">errors in the measurements can influence </w:t>
-      </w:r>
-      <w:proofErr w:type="gramStart"/>
-      <w:r>
-        <w:rPr>
-          <w:lang w:val="en-GB"/>
-        </w:rPr>
-        <w:t>the final result</w:t>
-      </w:r>
-      <w:proofErr w:type="gramEnd"/>
-      <w:r>
-        <w:rPr>
-          <w:lang w:val="en-GB"/>
-        </w:rPr>
-        <w:t xml:space="preserve"> much more than while solving the classical problem.</w:t>
+        <w:t>errors in the measurements can influence the final result much more than while solving the classical problem.</w:t>
       </w:r>
     </w:p>
     <w:p>
@@ -587,7 +621,19 @@
         <w:rPr>
           <w:lang w:val="en-GB"/>
         </w:rPr>
-        <w:t>, as usually the measurement of boundary conditions applied on an object is harder than measuring the temperature distribution inside the body.</w:t>
+        <w:t>, as usually</w:t>
+      </w:r>
+      <w:r>
+        <w:rPr>
+          <w:lang w:val="en-GB"/>
+        </w:rPr>
+        <w:t>,</w:t>
+      </w:r>
+      <w:r>
+        <w:rPr>
+          <w:lang w:val="en-GB"/>
+        </w:rPr>
+        <w:t xml:space="preserve"> the measurement of boundary conditions applied on an object is harder than measuring the temperature distribution inside the body.</w:t>
       </w:r>
     </w:p>
     <w:p>
@@ -619,7 +665,19 @@
         <w:rPr>
           <w:lang w:val="en-GB"/>
         </w:rPr>
-        <w:t xml:space="preserve"> placing sensors on the desired place would interfere with the measurement itself, as the sensors would influence the experiment in undesirable way.</w:t>
+        <w:t xml:space="preserve"> placing sensors on the desired place would interfere with the measurement itself, as the sensors would influence the experiment in </w:t>
+      </w:r>
+      <w:r>
+        <w:rPr>
+          <w:lang w:val="en-GB"/>
+        </w:rPr>
+        <w:t xml:space="preserve">an </w:t>
+      </w:r>
+      <w:r>
+        <w:rPr>
+          <w:lang w:val="en-GB"/>
+        </w:rPr>
+        <w:t>undesirable way.</w:t>
       </w:r>
     </w:p>
     <w:p>
@@ -679,7 +737,43 @@
         <w:rPr>
           <w:lang w:val="en-GB"/>
         </w:rPr>
-        <w:t>One of the most widespread usages comes from manufacturing system. Temperature cycle for a component to gain desired characteristics is usually well described. The boundary conditions like heat flux or pressure are to be determined, either by a trial and error, or by solving an inverse problem.</w:t>
+        <w:t xml:space="preserve">One of the most widespread usages comes from </w:t>
+      </w:r>
+      <w:r>
+        <w:rPr>
+          <w:lang w:val="en-GB"/>
+        </w:rPr>
+        <w:t xml:space="preserve">the </w:t>
+      </w:r>
+      <w:r>
+        <w:rPr>
+          <w:lang w:val="en-GB"/>
+        </w:rPr>
+        <w:t>manufacturing system. T</w:t>
+      </w:r>
+      <w:r>
+        <w:rPr>
+          <w:lang w:val="en-GB"/>
+        </w:rPr>
+        <w:t>he t</w:t>
+      </w:r>
+      <w:r>
+        <w:rPr>
+          <w:lang w:val="en-GB"/>
+        </w:rPr>
+        <w:t xml:space="preserve">emperature cycle for a component to gain </w:t>
+      </w:r>
+      <w:r>
+        <w:rPr>
+          <w:lang w:val="en-GB"/>
+        </w:rPr>
+        <w:t xml:space="preserve">the </w:t>
+      </w:r>
+      <w:r>
+        <w:rPr>
+          <w:lang w:val="en-GB"/>
+        </w:rPr>
+        <w:t>desired characteristics is usually well described. The boundary conditions like heat flux or pressure are to be determined, either by a trial and error or by solving an inverse problem.</w:t>
       </w:r>
     </w:p>
     <w:p>
@@ -728,7 +822,25 @@
         <w:rPr>
           <w:lang w:val="en-GB"/>
         </w:rPr>
-        <w:t xml:space="preserve">Solution of a heat transfer problems contributed to the space exploration programs in 1950’s and 1960’s – as engineers were unable to measure the temperature at the outside of the </w:t>
+        <w:t>The s</w:t>
+      </w:r>
+      <w:r>
+        <w:rPr>
+          <w:lang w:val="en-GB"/>
+        </w:rPr>
+        <w:t xml:space="preserve">olution of heat transfer problems contributed to the space exploration programs in </w:t>
+      </w:r>
+      <w:r>
+        <w:rPr>
+          <w:lang w:val="en-GB"/>
+        </w:rPr>
+        <w:t xml:space="preserve">the </w:t>
+      </w:r>
+      <w:r>
+        <w:rPr>
+          <w:lang w:val="en-GB"/>
+        </w:rPr>
+        <w:t xml:space="preserve">1950s and 1960s – as engineers were unable to measure the temperature at the outside of the </w:t>
       </w:r>
       <w:r>
         <w:rPr>
@@ -758,7 +870,7 @@
         <w:rPr>
           <w:lang w:val="en-GB"/>
         </w:rPr>
-        <w:t>, because the heat flux there was enormously high</w:t>
+        <w:t xml:space="preserve"> because the heat flux there was enormously high</w:t>
       </w:r>
       <w:r>
         <w:rPr>
@@ -770,7 +882,19 @@
         <w:rPr>
           <w:lang w:val="en-GB"/>
         </w:rPr>
-        <w:t xml:space="preserve"> Therefore, temperature measurements were taken not on the very outside, but below the surface, where the temperature could be measured more easily. With this knowledge the temperature at the surface of the </w:t>
+        <w:t xml:space="preserve"> Therefore, temperature measurements were taken not on the very outside, but below the surface, where the temperature could be measured more easily. With this knowledge</w:t>
+      </w:r>
+      <w:r>
+        <w:rPr>
+          <w:lang w:val="en-GB"/>
+        </w:rPr>
+        <w:t>,</w:t>
+      </w:r>
+      <w:r>
+        <w:rPr>
+          <w:lang w:val="en-GB"/>
+        </w:rPr>
+        <w:t xml:space="preserve"> the temperature at the surface of the </w:t>
       </w:r>
       <w:r>
         <w:rPr>
@@ -847,7 +971,31 @@
         <w:rPr>
           <w:lang w:val="en-GB"/>
         </w:rPr>
-        <w:t>With the use of inverse problems, industrial device and its properties can be more easily evaluated during real operating conditions, not having to depend only on simulation or other estimates.</w:t>
+        <w:t>With the use of inverse problems, industrial device</w:t>
+      </w:r>
+      <w:r>
+        <w:rPr>
+          <w:lang w:val="en-GB"/>
+        </w:rPr>
+        <w:t>s</w:t>
+      </w:r>
+      <w:r>
+        <w:rPr>
+          <w:lang w:val="en-GB"/>
+        </w:rPr>
+        <w:t xml:space="preserve"> and </w:t>
+      </w:r>
+      <w:r>
+        <w:rPr>
+          <w:lang w:val="en-GB"/>
+        </w:rPr>
+        <w:t>their</w:t>
+      </w:r>
+      <w:r>
+        <w:rPr>
+          <w:lang w:val="en-GB"/>
+        </w:rPr>
+        <w:t xml:space="preserve"> properties can be more easily evaluated during real operating conditions, not having to depend only on simulation or other estimates.</w:t>
       </w:r>
     </w:p>
     <w:p>
@@ -1061,7 +1209,31 @@
         <w:rPr>
           <w:lang w:val="en-GB"/>
         </w:rPr>
-        <w:t xml:space="preserve"> One-dimensional problems are also the most usual ones, in recent years however, even multi-dimensional problems are being solved in inverse manner.</w:t>
+        <w:t xml:space="preserve"> One-dimensional problems are also the most usual ones, in recent years</w:t>
+      </w:r>
+      <w:r>
+        <w:rPr>
+          <w:lang w:val="en-GB"/>
+        </w:rPr>
+        <w:t>,</w:t>
+      </w:r>
+      <w:r>
+        <w:rPr>
+          <w:lang w:val="en-GB"/>
+        </w:rPr>
+        <w:t xml:space="preserve"> however, even multi-dimensional problems are being solved in </w:t>
+      </w:r>
+      <w:r>
+        <w:rPr>
+          <w:lang w:val="en-GB"/>
+        </w:rPr>
+        <w:t xml:space="preserve">an </w:t>
+      </w:r>
+      <w:r>
+        <w:rPr>
+          <w:lang w:val="en-GB"/>
+        </w:rPr>
+        <w:t>inverse manner.</w:t>
       </w:r>
     </w:p>
     <w:p>
@@ -1090,21 +1262,19 @@
         <w:rPr>
           <w:lang w:val="en-GB"/>
         </w:rPr>
-        <w:t xml:space="preserve">Temperature response for applied heat flux is delayed, and this delay is higher in points further from the source. Therefore, if we want to estimate current heat flux, we need to measure the temperatures not only in the current moment, but also </w:t>
-      </w:r>
-      <w:proofErr w:type="gramStart"/>
-      <w:r>
-        <w:rPr>
-          <w:lang w:val="en-GB"/>
-        </w:rPr>
-        <w:t>in the near future</w:t>
-      </w:r>
-      <w:proofErr w:type="gramEnd"/>
-      <w:r>
-        <w:rPr>
-          <w:lang w:val="en-GB"/>
-        </w:rPr>
-        <w:t>.</w:t>
+        <w:t>T</w:t>
+      </w:r>
+      <w:r>
+        <w:rPr>
+          <w:lang w:val="en-GB"/>
+        </w:rPr>
+        <w:t>he t</w:t>
+      </w:r>
+      <w:r>
+        <w:rPr>
+          <w:lang w:val="en-GB"/>
+        </w:rPr>
+        <w:t>emperature response for applied heat flux is delayed, and this delay is higher in points further from the source. Therefore, if we want to estimate current heat flux, we need to measure the temperatures not only in the current moment but also in the near future.</w:t>
       </w:r>
     </w:p>
     <w:p>
@@ -1124,7 +1294,7 @@
         <w:rPr>
           <w:lang w:val="en-GB"/>
         </w:rPr>
-        <w:t>The measurements errors are also magnified more with the increasing distance from the source of heat flux.</w:t>
+        <w:t>The measurement errors are also magnified more with the increasing distance from the source of heat flux.</w:t>
       </w:r>
     </w:p>
     <w:p>
@@ -1310,13 +1480,37 @@
         <w:rPr>
           <w:lang w:val="en-GB"/>
         </w:rPr>
-        <w:t xml:space="preserve">There are three main types of heat transfer, so called modes. </w:t>
-      </w:r>
-      <w:r>
-        <w:rPr>
-          <w:lang w:val="en-GB"/>
-        </w:rPr>
-        <w:t>They include conduction, convection and radiation.</w:t>
+        <w:t>There are three main types of heat transfer, so</w:t>
+      </w:r>
+      <w:r>
+        <w:rPr>
+          <w:lang w:val="en-GB"/>
+        </w:rPr>
+        <w:t>-</w:t>
+      </w:r>
+      <w:r>
+        <w:rPr>
+          <w:lang w:val="en-GB"/>
+        </w:rPr>
+        <w:t xml:space="preserve">called modes. </w:t>
+      </w:r>
+      <w:r>
+        <w:rPr>
+          <w:lang w:val="en-GB"/>
+        </w:rPr>
+        <w:t>They include conduction, convection</w:t>
+      </w:r>
+      <w:r>
+        <w:rPr>
+          <w:lang w:val="en-GB"/>
+        </w:rPr>
+        <w:t>,</w:t>
+      </w:r>
+      <w:r>
+        <w:rPr>
+          <w:lang w:val="en-GB"/>
+        </w:rPr>
+        <w:t xml:space="preserve"> and radiation.</w:t>
       </w:r>
     </w:p>
     <w:p>
@@ -1396,7 +1590,19 @@
         <w:rPr>
           <w:lang w:val="en-GB"/>
         </w:rPr>
-        <w:t>Particles with higher temperature (higher energy) are randomly colliding with less energetic particles. During the collisions, energy in the form of heat is transferred from the more energetic particles to the less ones. Therefore, the heat goes from the warmer region of object to the colder region, and this is also the direction of the heat transfer.</w:t>
+        <w:t xml:space="preserve">Particles with higher temperature (higher energy) are randomly colliding with less energetic particles. During the collisions, energy in the form of heat is transferred from the more energetic particles to the less ones. Therefore, the heat goes from the warmer region of </w:t>
+      </w:r>
+      <w:r>
+        <w:rPr>
+          <w:lang w:val="en-GB"/>
+        </w:rPr>
+        <w:t xml:space="preserve">the </w:t>
+      </w:r>
+      <w:r>
+        <w:rPr>
+          <w:lang w:val="en-GB"/>
+        </w:rPr>
+        <w:t>object to the colder region, and this is also the direction of the heat transfer.</w:t>
       </w:r>
     </w:p>
     <w:p>
@@ -1440,21 +1646,7 @@
         <w:rPr>
           <w:lang w:val="en-GB"/>
         </w:rPr>
-        <w:t xml:space="preserve">When comparing the conduction in gas, liquid and solid objects, the mechanism is almost </w:t>
-      </w:r>
-      <w:proofErr w:type="gramStart"/>
-      <w:r>
-        <w:rPr>
-          <w:lang w:val="en-GB"/>
-        </w:rPr>
-        <w:t>exactly the same</w:t>
-      </w:r>
-      <w:proofErr w:type="gramEnd"/>
-      <w:r>
-        <w:rPr>
-          <w:lang w:val="en-GB"/>
-        </w:rPr>
-        <w:t xml:space="preserve">. However, there is a difference in the particle density (distance between particles in the object) between these three states – in case of gas, particles are much more far away from each other than in case of solid. This contributes to </w:t>
+        <w:t xml:space="preserve">When comparing the conduction in gas, liquid and solid objects, the mechanism is almost exactly the same. However, there is a difference in the particle density (distance between particles in the object) between these three states – in case of gas, particles are much more far away from each other than in case of solid. This contributes to </w:t>
       </w:r>
       <w:r>
         <w:rPr>
@@ -1541,7 +1733,7 @@
         <w:rPr>
           <w:lang w:val="en-GB"/>
         </w:rPr>
-        <w:t>, when these have different temperatures</w:t>
+        <w:t xml:space="preserve"> when these have different temperatures</w:t>
       </w:r>
       <w:r>
         <w:rPr>
@@ -1569,21 +1761,7 @@
         <w:rPr>
           <w:lang w:val="en-GB"/>
         </w:rPr>
-        <w:t xml:space="preserve">One mechanism of convection is already known from conduction – the heat </w:t>
-      </w:r>
-      <w:proofErr w:type="gramStart"/>
-      <w:r>
-        <w:rPr>
-          <w:lang w:val="en-GB"/>
-        </w:rPr>
-        <w:t>transfer</w:t>
-      </w:r>
-      <w:proofErr w:type="gramEnd"/>
-      <w:r>
-        <w:rPr>
-          <w:lang w:val="en-GB"/>
-        </w:rPr>
-        <w:t xml:space="preserve"> due to random movements and collisions between particles which are of different temperatures (diffusion).</w:t>
+        <w:t>One mechanism of convection is already known from conduction – the heat transfer due to random movements and collisions between particles which are of different temperatures (diffusion).</w:t>
       </w:r>
     </w:p>
     <w:p>
@@ -1605,14 +1783,7 @@
         <w:rPr>
           <w:lang w:val="en-GB"/>
         </w:rPr>
-        <w:t xml:space="preserve">The other mechanism causing convection is the bulk motion of the fluid, which is represented by </w:t>
-      </w:r>
-      <w:proofErr w:type="gramStart"/>
-      <w:r>
-        <w:rPr>
-          <w:lang w:val="en-GB"/>
-        </w:rPr>
-        <w:t xml:space="preserve">a large </w:t>
+        <w:t xml:space="preserve">The other mechanism causing convection is the bulk motion of the fluid, which is represented by a large </w:t>
       </w:r>
       <w:r>
         <w:rPr>
@@ -1624,14 +1795,7 @@
         <w:rPr>
           <w:lang w:val="en-GB"/>
         </w:rPr>
-        <w:t xml:space="preserve"> of</w:t>
-      </w:r>
-      <w:proofErr w:type="gramEnd"/>
-      <w:r>
-        <w:rPr>
-          <w:lang w:val="en-GB"/>
-        </w:rPr>
-        <w:t xml:space="preserve"> molecules moving collectively.</w:t>
+        <w:t xml:space="preserve"> of molecules moving collectively.</w:t>
       </w:r>
       <w:r>
         <w:rPr>
@@ -1681,7 +1845,13 @@
         <w:rPr>
           <w:lang w:val="en-GB"/>
         </w:rPr>
-        <w:t>Rate equation for convection is known as Newton’s law of co</w:t>
+        <w:t>The r</w:t>
+      </w:r>
+      <w:r>
+        <w:rPr>
+          <w:lang w:val="en-GB"/>
+        </w:rPr>
+        <w:t>ate equation for convection is known as Newton’s law of co</w:t>
       </w:r>
       <w:r>
         <w:rPr>
@@ -1715,7 +1885,19 @@
         <w:rPr>
           <w:lang w:val="en-GB"/>
         </w:rPr>
-        <w:t>Radiation means emission of heat by all objects that have a non-zero temperature (in Kelvins).</w:t>
+        <w:t xml:space="preserve">Radiation means </w:t>
+      </w:r>
+      <w:r>
+        <w:rPr>
+          <w:lang w:val="en-GB"/>
+        </w:rPr>
+        <w:t xml:space="preserve">the </w:t>
+      </w:r>
+      <w:r>
+        <w:rPr>
+          <w:lang w:val="en-GB"/>
+        </w:rPr>
+        <w:t>emission of heat by all objects that have a non-zero temperature (in Kelvins).</w:t>
       </w:r>
     </w:p>
     <w:p>
@@ -1737,7 +1919,13 @@
         <w:rPr>
           <w:lang w:val="en-GB"/>
         </w:rPr>
-        <w:t>Emission of energy by radiation happens thanks to electromagnetic waves.</w:t>
+        <w:t>The e</w:t>
+      </w:r>
+      <w:r>
+        <w:rPr>
+          <w:lang w:val="en-GB"/>
+        </w:rPr>
+        <w:t>mission of energy by radiation happens thanks to electromagnetic waves.</w:t>
       </w:r>
     </w:p>
     <w:p>
@@ -1771,7 +1959,19 @@
         <w:rPr>
           <w:lang w:val="en-GB"/>
         </w:rPr>
-        <w:t xml:space="preserve"> for the heat transfer to happen, radiation does not require that. On the contrary, heat transfer by radiation happens most efficiently in vacuum, when there is no medium at all.</w:t>
+        <w:t xml:space="preserve"> for the heat transfer to happen, radiation does not require that. On the contrary, heat transfer by radiation happens most efficiently in </w:t>
+      </w:r>
+      <w:r>
+        <w:rPr>
+          <w:lang w:val="en-GB"/>
+        </w:rPr>
+        <w:t xml:space="preserve">a </w:t>
+      </w:r>
+      <w:r>
+        <w:rPr>
+          <w:lang w:val="en-GB"/>
+        </w:rPr>
+        <w:t>vacuum, when there is no medium at all.</w:t>
       </w:r>
     </w:p>
     <w:p>
@@ -1793,7 +1993,13 @@
         <w:rPr>
           <w:lang w:val="en-GB"/>
         </w:rPr>
-        <w:t>Rate equation for radiation is called Stefan-Boltzmann law.</w:t>
+        <w:t>The r</w:t>
+      </w:r>
+      <w:r>
+        <w:rPr>
+          <w:lang w:val="en-GB"/>
+        </w:rPr>
+        <w:t>ate equation for radiation is called Stefan-Boltzmann law.</w:t>
       </w:r>
     </w:p>
     <w:p>
@@ -1881,7 +2087,13 @@
           <w:lang w:val="en-GB"/>
         </w:rPr>
         <w:lastRenderedPageBreak/>
-        <w:t>Numerical solution usually takes more effort, but when already created, it is much more versatile, as we can freely change parameters or geometries of the simulation without redoing the numerical model itself.</w:t>
+        <w:t>The n</w:t>
+      </w:r>
+      <w:r>
+        <w:rPr>
+          <w:lang w:val="en-GB"/>
+        </w:rPr>
+        <w:t>umerical solution usually takes more effort, but when already created, it is much more versatile, as we can freely change parameters or geometries of the simulation without redoing the numerical model itself.</w:t>
       </w:r>
     </w:p>
     <w:p>
@@ -1901,7 +2113,13 @@
         <w:rPr>
           <w:lang w:val="en-GB"/>
         </w:rPr>
-        <w:t>Most common numerical methods include the finite element</w:t>
+        <w:t>The m</w:t>
+      </w:r>
+      <w:r>
+        <w:rPr>
+          <w:lang w:val="en-GB"/>
+        </w:rPr>
+        <w:t>ost common numerical methods include the finite element</w:t>
       </w:r>
       <w:r>
         <w:rPr>
@@ -1935,7 +2153,13 @@
         <w:rPr>
           <w:lang w:val="en-GB"/>
         </w:rPr>
-        <w:t>Partial differential equation (PDE) for heat transfer</w:t>
+        <w:t>The p</w:t>
+      </w:r>
+      <w:r>
+        <w:rPr>
+          <w:lang w:val="en-GB"/>
+        </w:rPr>
+        <w:t>artial differential equation (PDE) for heat transfer</w:t>
       </w:r>
     </w:p>
     <w:p>
@@ -2091,6 +2315,14 @@
           <w:bCs/>
           <w:lang w:val="en-GB"/>
         </w:rPr>
+        <w:t xml:space="preserve">TODO: </w:t>
+      </w:r>
+      <w:r>
+        <w:rPr>
+          <w:b/>
+          <w:bCs/>
+          <w:lang w:val="en-GB"/>
+        </w:rPr>
         <w:t>Fundamentals of Heat and Mass Transfer</w:t>
       </w:r>
       <w:r>
@@ -2174,7 +2406,19 @@
         <w:rPr>
           <w:lang w:val="en-GB"/>
         </w:rPr>
-        <w:t>Implicitness / explicitness</w:t>
+        <w:t>Implicitness</w:t>
+      </w:r>
+      <w:r>
+        <w:rPr>
+          <w:lang w:val="en-GB"/>
+        </w:rPr>
+        <w:t>/</w:t>
+      </w:r>
+      <w:r>
+        <w:rPr>
+          <w:lang w:val="en-GB"/>
+        </w:rPr>
+        <w:t>explicitness</w:t>
       </w:r>
     </w:p>
     <w:p>
@@ -2208,7 +2452,19 @@
         <w:rPr>
           <w:lang w:val="en-GB"/>
         </w:rPr>
-        <w:t xml:space="preserve"> – Dirichlet, Neumann and Newton</w:t>
+        <w:t xml:space="preserve"> – Dirichlet, Neumann</w:t>
+      </w:r>
+      <w:r>
+        <w:rPr>
+          <w:lang w:val="en-GB"/>
+        </w:rPr>
+        <w:t>,</w:t>
+      </w:r>
+      <w:r>
+        <w:rPr>
+          <w:lang w:val="en-GB"/>
+        </w:rPr>
+        <w:t xml:space="preserve"> and Newton</w:t>
       </w:r>
     </w:p>
     <w:p>
@@ -2360,7 +2616,19 @@
         <w:rPr>
           <w:lang w:val="en-GB"/>
         </w:rPr>
-        <w:t xml:space="preserve"> (is being done by higher number of window span)</w:t>
+        <w:t xml:space="preserve"> (is being done by </w:t>
+      </w:r>
+      <w:r>
+        <w:rPr>
+          <w:lang w:val="en-GB"/>
+        </w:rPr>
+        <w:t xml:space="preserve">a </w:t>
+      </w:r>
+      <w:r>
+        <w:rPr>
+          <w:lang w:val="en-GB"/>
+        </w:rPr>
+        <w:t>higher number of window span)</w:t>
       </w:r>
     </w:p>
     <w:p>
@@ -2383,7 +2651,31 @@
           <w:lang w:val="en-GB"/>
         </w:rPr>
         <w:lastRenderedPageBreak/>
-        <w:t>With higher window span the simulation time grows, and the solution gets smoother, which can be bad when there are some spikes in heat flux that need to be caught</w:t>
+        <w:t xml:space="preserve">With </w:t>
+      </w:r>
+      <w:r>
+        <w:rPr>
+          <w:lang w:val="en-GB"/>
+        </w:rPr>
+        <w:t xml:space="preserve">a </w:t>
+      </w:r>
+      <w:r>
+        <w:rPr>
+          <w:lang w:val="en-GB"/>
+        </w:rPr>
+        <w:t>higher window span</w:t>
+      </w:r>
+      <w:r>
+        <w:rPr>
+          <w:lang w:val="en-GB"/>
+        </w:rPr>
+        <w:t>,</w:t>
+      </w:r>
+      <w:r>
+        <w:rPr>
+          <w:lang w:val="en-GB"/>
+        </w:rPr>
+        <w:t xml:space="preserve"> the simulation time grows, and the solution gets smoother, which can be bad when there are some spikes in heat flux that need to be caught</w:t>
       </w:r>
       <w:r>
         <w:rPr>
@@ -2411,7 +2703,25 @@
         <w:rPr>
           <w:lang w:val="en-GB"/>
         </w:rPr>
-        <w:t>Optimal value of window span is highly individual for each simulation, there is no single value that would be a good fit for all simulation</w:t>
+        <w:t>The o</w:t>
+      </w:r>
+      <w:r>
+        <w:rPr>
+          <w:lang w:val="en-GB"/>
+        </w:rPr>
+        <w:t xml:space="preserve">ptimal value of </w:t>
+      </w:r>
+      <w:r>
+        <w:rPr>
+          <w:lang w:val="en-GB"/>
+        </w:rPr>
+        <w:t xml:space="preserve">the </w:t>
+      </w:r>
+      <w:r>
+        <w:rPr>
+          <w:lang w:val="en-GB"/>
+        </w:rPr>
+        <w:t>window span is highly individual for each simulation, there is no single value that would be a good fit for all simulation</w:t>
       </w:r>
       <w:r>
         <w:rPr>
@@ -2439,7 +2749,19 @@
         <w:rPr>
           <w:lang w:val="en-GB"/>
         </w:rPr>
-        <w:t>Parameters that can change the optimal window span are mainly material properties, position of the interest and sample frequency.</w:t>
+        <w:t xml:space="preserve">Parameters that can change the optimal window span are mainly material properties, </w:t>
+      </w:r>
+      <w:r>
+        <w:rPr>
+          <w:lang w:val="en-GB"/>
+        </w:rPr>
+        <w:t xml:space="preserve">the </w:t>
+      </w:r>
+      <w:r>
+        <w:rPr>
+          <w:lang w:val="en-GB"/>
+        </w:rPr>
+        <w:t>position of the interest and sample frequency.</w:t>
       </w:r>
     </w:p>
     <w:p>
@@ -2518,7 +2840,6 @@
           <w:lang w:val="en-GB"/>
         </w:rPr>
       </w:pPr>
-      <w:proofErr w:type="spellStart"/>
       <w:r>
         <w:rPr>
           <w:b/>
@@ -2527,193 +2848,16 @@
           <w:iCs/>
           <w:lang w:val="en-GB"/>
         </w:rPr>
-        <w:t>Vývoj</w:t>
-      </w:r>
-      <w:proofErr w:type="spellEnd"/>
-      <w:r>
-        <w:rPr>
-          <w:b/>
-          <w:bCs/>
+        <w:t>Vývoj inverzní sub-doménové metody pro výpočet okrajových podmínek vedení tepla</w:t>
+      </w:r>
+      <w:r>
+        <w:rPr>
           <w:i/>
           <w:iCs/>
           <w:lang w:val="en-GB"/>
         </w:rPr>
         <w:t xml:space="preserve"> </w:t>
       </w:r>
-      <w:proofErr w:type="spellStart"/>
-      <w:r>
-        <w:rPr>
-          <w:b/>
-          <w:bCs/>
-          <w:i/>
-          <w:iCs/>
-          <w:lang w:val="en-GB"/>
-        </w:rPr>
-        <w:t>inverzní</w:t>
-      </w:r>
-      <w:proofErr w:type="spellEnd"/>
-      <w:r>
-        <w:rPr>
-          <w:b/>
-          <w:bCs/>
-          <w:i/>
-          <w:iCs/>
-          <w:lang w:val="en-GB"/>
-        </w:rPr>
-        <w:t xml:space="preserve"> sub-</w:t>
-      </w:r>
-      <w:proofErr w:type="spellStart"/>
-      <w:r>
-        <w:rPr>
-          <w:b/>
-          <w:bCs/>
-          <w:i/>
-          <w:iCs/>
-          <w:lang w:val="en-GB"/>
-        </w:rPr>
-        <w:t>doménové</w:t>
-      </w:r>
-      <w:proofErr w:type="spellEnd"/>
-      <w:r>
-        <w:rPr>
-          <w:b/>
-          <w:bCs/>
-          <w:i/>
-          <w:iCs/>
-          <w:lang w:val="en-GB"/>
-        </w:rPr>
-        <w:t xml:space="preserve"> </w:t>
-      </w:r>
-      <w:proofErr w:type="spellStart"/>
-      <w:r>
-        <w:rPr>
-          <w:b/>
-          <w:bCs/>
-          <w:i/>
-          <w:iCs/>
-          <w:lang w:val="en-GB"/>
-        </w:rPr>
-        <w:t>metody</w:t>
-      </w:r>
-      <w:proofErr w:type="spellEnd"/>
-      <w:r>
-        <w:rPr>
-          <w:b/>
-          <w:bCs/>
-          <w:i/>
-          <w:iCs/>
-          <w:lang w:val="en-GB"/>
-        </w:rPr>
-        <w:t xml:space="preserve"> pro </w:t>
-      </w:r>
-      <w:proofErr w:type="spellStart"/>
-      <w:r>
-        <w:rPr>
-          <w:b/>
-          <w:bCs/>
-          <w:i/>
-          <w:iCs/>
-          <w:lang w:val="en-GB"/>
-        </w:rPr>
-        <w:t>výpočet</w:t>
-      </w:r>
-      <w:proofErr w:type="spellEnd"/>
-      <w:r>
-        <w:rPr>
-          <w:b/>
-          <w:bCs/>
-          <w:i/>
-          <w:iCs/>
-          <w:lang w:val="en-GB"/>
-        </w:rPr>
-        <w:t xml:space="preserve"> </w:t>
-      </w:r>
-      <w:proofErr w:type="spellStart"/>
-      <w:r>
-        <w:rPr>
-          <w:b/>
-          <w:bCs/>
-          <w:i/>
-          <w:iCs/>
-          <w:lang w:val="en-GB"/>
-        </w:rPr>
-        <w:t>okrajových</w:t>
-      </w:r>
-      <w:proofErr w:type="spellEnd"/>
-      <w:r>
-        <w:rPr>
-          <w:b/>
-          <w:bCs/>
-          <w:i/>
-          <w:iCs/>
-          <w:lang w:val="en-GB"/>
-        </w:rPr>
-        <w:t xml:space="preserve"> </w:t>
-      </w:r>
-      <w:proofErr w:type="spellStart"/>
-      <w:r>
-        <w:rPr>
-          <w:b/>
-          <w:bCs/>
-          <w:i/>
-          <w:iCs/>
-          <w:lang w:val="en-GB"/>
-        </w:rPr>
-        <w:t>podmínek</w:t>
-      </w:r>
-      <w:proofErr w:type="spellEnd"/>
-      <w:r>
-        <w:rPr>
-          <w:b/>
-          <w:bCs/>
-          <w:i/>
-          <w:iCs/>
-          <w:lang w:val="en-GB"/>
-        </w:rPr>
-        <w:t xml:space="preserve"> </w:t>
-      </w:r>
-      <w:proofErr w:type="spellStart"/>
-      <w:r>
-        <w:rPr>
-          <w:b/>
-          <w:bCs/>
-          <w:i/>
-          <w:iCs/>
-          <w:lang w:val="en-GB"/>
-        </w:rPr>
-        <w:t>vedení</w:t>
-      </w:r>
-      <w:proofErr w:type="spellEnd"/>
-      <w:r>
-        <w:rPr>
-          <w:b/>
-          <w:bCs/>
-          <w:i/>
-          <w:iCs/>
-          <w:lang w:val="en-GB"/>
-        </w:rPr>
-        <w:t xml:space="preserve"> </w:t>
-      </w:r>
-      <w:proofErr w:type="spellStart"/>
-      <w:r>
-        <w:rPr>
-          <w:b/>
-          <w:bCs/>
-          <w:i/>
-          <w:iCs/>
-          <w:lang w:val="en-GB"/>
-        </w:rPr>
-        <w:t>tepla</w:t>
-      </w:r>
-      <w:proofErr w:type="spellEnd"/>
-      <w:r>
-        <w:rPr>
-          <w:i/>
-          <w:iCs/>
-          <w:lang w:val="en-GB"/>
-        </w:rPr>
-        <w:t xml:space="preserve"> </w:t>
-      </w:r>
       <w:r>
         <w:rPr>
           <w:lang w:val="en-GB"/>
@@ -2724,16 +2868,20 @@
         <w:rPr>
           <w:lang w:val="en-GB"/>
         </w:rPr>
-        <w:t xml:space="preserve">, citing mainly the </w:t>
-      </w:r>
-      <w:proofErr w:type="spellStart"/>
-      <w:r>
-        <w:rPr>
-          <w:lang w:val="en-GB"/>
-        </w:rPr>
-        <w:t>belowmentioned</w:t>
-      </w:r>
-      <w:proofErr w:type="spellEnd"/>
+        <w:t>, citing mainly the below</w:t>
+      </w:r>
+      <w:r>
+        <w:rPr>
+          <w:lang w:val="en-GB"/>
+        </w:rPr>
+        <w:t>-</w:t>
+      </w:r>
+      <w:r>
+        <w:rPr>
+          <w:lang w:val="en-GB"/>
+        </w:rPr>
+        <w:t>mentioned</w:t>
+      </w:r>
     </w:p>
     <w:p>
       <w:pPr>
@@ -2794,7 +2942,19 @@
         <w:rPr>
           <w:lang w:val="en-GB"/>
         </w:rPr>
-        <w:t>Seems to be using sequence method</w:t>
+        <w:t xml:space="preserve">Seems to be using </w:t>
+      </w:r>
+      <w:r>
+        <w:rPr>
+          <w:lang w:val="en-GB"/>
+        </w:rPr>
+        <w:t xml:space="preserve">the </w:t>
+      </w:r>
+      <w:r>
+        <w:rPr>
+          <w:lang w:val="en-GB"/>
+        </w:rPr>
+        <w:t>sequence method</w:t>
       </w:r>
       <w:r>
         <w:rPr>
@@ -2822,7 +2982,19 @@
         <w:rPr>
           <w:lang w:val="en-GB"/>
         </w:rPr>
-        <w:t>When window span is 1, it is one-step method (page 29)</w:t>
+        <w:t xml:space="preserve">When window span is 1, it is </w:t>
+      </w:r>
+      <w:r>
+        <w:rPr>
+          <w:lang w:val="en-GB"/>
+        </w:rPr>
+        <w:t xml:space="preserve">a </w:t>
+      </w:r>
+      <w:r>
+        <w:rPr>
+          <w:lang w:val="en-GB"/>
+        </w:rPr>
+        <w:t>one-step method (page 29)</w:t>
       </w:r>
     </w:p>
     <w:p>
@@ -2844,21 +3016,19 @@
         <w:rPr>
           <w:lang w:val="en-GB"/>
         </w:rPr>
-        <w:t xml:space="preserve">Having window span bigger than 1 is increasing the stability by decreasing the influence of random errors from measurements. However, it can also have softening effects, so we could get lower heat fluxes </w:t>
-      </w:r>
-      <w:proofErr w:type="gramStart"/>
-      <w:r>
-        <w:rPr>
-          <w:lang w:val="en-GB"/>
-        </w:rPr>
-        <w:t>than in reality</w:t>
-      </w:r>
-      <w:proofErr w:type="gramEnd"/>
-      <w:r>
-        <w:rPr>
-          <w:lang w:val="en-GB"/>
-        </w:rPr>
-        <w:t>.</w:t>
+        <w:t xml:space="preserve">Having </w:t>
+      </w:r>
+      <w:r>
+        <w:rPr>
+          <w:lang w:val="en-GB"/>
+        </w:rPr>
+        <w:t xml:space="preserve">a </w:t>
+      </w:r>
+      <w:r>
+        <w:rPr>
+          <w:lang w:val="en-GB"/>
+        </w:rPr>
+        <w:t>window span bigger than 1 is increasing the stability by decreasing the influence of random errors from measurements. However, it can also have softening effects, so we could get lower heat fluxes than in reality.</w:t>
       </w:r>
     </w:p>
     <w:p>
@@ -2897,8 +3067,6 @@
         </w:rPr>
         <w:t>PDE of heat transfer</w:t>
       </w:r>
-      <w:bookmarkStart w:id="0" w:name="_GoBack"/>
-      <w:bookmarkEnd w:id="0"/>
     </w:p>
     <w:p>
       <w:pPr>
@@ -3158,7 +3326,23 @@
           <w:iCs/>
           <w:lang w:val="en-GB"/>
         </w:rPr>
-        <w:t xml:space="preserve"> … is multiplied by rho, cp and dx</w:t>
+        <w:t xml:space="preserve"> … is multiplied by rho, cp</w:t>
+      </w:r>
+      <w:r>
+        <w:rPr>
+          <w:rFonts w:eastAsiaTheme="minorEastAsia"/>
+          <w:iCs/>
+          <w:lang w:val="en-GB"/>
+        </w:rPr>
+        <w:t>,</w:t>
+      </w:r>
+      <w:r>
+        <w:rPr>
+          <w:rFonts w:eastAsiaTheme="minorEastAsia"/>
+          <w:iCs/>
+          <w:lang w:val="en-GB"/>
+        </w:rPr>
+        <w:t xml:space="preserve"> and dx</w:t>
       </w:r>
     </w:p>
     <w:p>
@@ -3181,6 +3365,7 @@
           <w:rFonts w:eastAsiaTheme="minorEastAsia"/>
           <w:lang w:val="en-GB"/>
         </w:rPr>
+        <w:lastRenderedPageBreak/>
         <w:t>K – tridiagonal sparse mass stiffness …</w:t>
       </w:r>
       <m:oMath>
@@ -4200,21 +4385,12 @@
         </w:rPr>
         <w:t xml:space="preserve">Integrate through the </w:t>
       </w:r>
-      <w:proofErr w:type="gramStart"/>
       <w:r>
         <w:rPr>
           <w:rFonts w:eastAsiaTheme="minorEastAsia"/>
           <w:lang w:val="en-GB"/>
         </w:rPr>
-        <w:t>whole body</w:t>
-      </w:r>
-      <w:proofErr w:type="gramEnd"/>
-      <w:r>
-        <w:rPr>
-          <w:rFonts w:eastAsiaTheme="minorEastAsia"/>
-          <w:lang w:val="en-GB"/>
-        </w:rPr>
-        <w:t xml:space="preserve"> domain</w:t>
+        <w:t>whole body domain</w:t>
       </w:r>
     </w:p>
     <w:p>
@@ -4646,23 +4822,14 @@
           <w:rFonts w:eastAsiaTheme="minorEastAsia"/>
           <w:lang w:val="en-GB"/>
         </w:rPr>
-        <w:t>Apply Gauss-</w:t>
-      </w:r>
-      <w:proofErr w:type="spellStart"/>
+        <w:t>Apply Gauss-Ostrogradsky theorem</w:t>
+      </w:r>
       <w:r>
         <w:rPr>
           <w:rFonts w:eastAsiaTheme="minorEastAsia"/>
           <w:lang w:val="en-GB"/>
         </w:rPr>
-        <w:t>Ostrogradsky</w:t>
-      </w:r>
-      <w:proofErr w:type="spellEnd"/>
-      <w:r>
-        <w:rPr>
-          <w:rFonts w:eastAsiaTheme="minorEastAsia"/>
-          <w:lang w:val="en-GB"/>
-        </w:rPr>
-        <w:t xml:space="preserve"> theorem</w:t>
+        <w:t xml:space="preserve"> (TODO: describe more and source it)</w:t>
       </w:r>
     </w:p>
     <w:p>
@@ -5348,17 +5515,17 @@
           <w:rFonts w:eastAsiaTheme="minorEastAsia"/>
           <w:lang w:val="en-GB"/>
         </w:rPr>
-        <w:t xml:space="preserve">Weaken the form in integrals by </w:t>
-      </w:r>
-      <w:proofErr w:type="spellStart"/>
+        <w:t>Weaken the form in integrals by dS</w:t>
+      </w:r>
       <w:r>
         <w:rPr>
           <w:rFonts w:eastAsiaTheme="minorEastAsia"/>
           <w:lang w:val="en-GB"/>
         </w:rPr>
-        <w:t>dS</w:t>
-      </w:r>
-      <w:proofErr w:type="spellEnd"/>
+        <w:t xml:space="preserve"> (TODO: describe and source it)</w:t>
+      </w:r>
+      <w:bookmarkStart w:id="0" w:name="_GoBack"/>
+      <w:bookmarkEnd w:id="0"/>
     </w:p>
     <w:p>
       <w:pPr>
@@ -11494,18 +11661,111 @@
     </w:p>
     <w:p>
       <w:pPr>
+        <w:spacing w:line="360" w:lineRule="auto"/>
+        <w:jc w:val="both"/>
+        <w:rPr>
+          <w:rFonts w:eastAsiaTheme="minorEastAsia"/>
+          <w:lang w:val="en-GB"/>
+        </w:rPr>
+      </w:pPr>
+    </w:p>
+    <w:p>
+      <w:pPr>
+        <w:spacing w:line="360" w:lineRule="auto"/>
+        <w:jc w:val="both"/>
+        <w:rPr>
+          <w:rFonts w:eastAsiaTheme="minorEastAsia"/>
+          <w:lang w:val="en-GB"/>
+        </w:rPr>
+      </w:pPr>
+    </w:p>
+    <w:p>
+      <w:pPr>
+        <w:pStyle w:val="Nadpis1"/>
+        <w:rPr>
+          <w:rFonts w:eastAsiaTheme="minorEastAsia"/>
+          <w:lang w:val="en-GB"/>
+        </w:rPr>
+      </w:pPr>
+      <w:r>
+        <w:rPr>
+          <w:rFonts w:eastAsiaTheme="minorEastAsia"/>
+          <w:lang w:val="en-GB"/>
+        </w:rPr>
+        <w:t>TODOS FOR THEORY</w:t>
+      </w:r>
+    </w:p>
+    <w:p>
+      <w:pPr>
         <w:pStyle w:val="Odstavecseseznamem"/>
         <w:numPr>
-          <w:ilvl w:val="1"/>
+          <w:ilvl w:val="0"/>
           <w:numId w:val="1"/>
         </w:numPr>
-        <w:spacing w:line="360" w:lineRule="auto"/>
-        <w:jc w:val="both"/>
-        <w:rPr>
-          <w:rFonts w:eastAsiaTheme="minorEastAsia"/>
-          <w:lang w:val="en-GB"/>
-        </w:rPr>
-      </w:pPr>
+        <w:rPr>
+          <w:lang w:val="en-GB"/>
+        </w:rPr>
+      </w:pPr>
+      <w:r>
+        <w:rPr>
+          <w:lang w:val="en-GB"/>
+        </w:rPr>
+        <w:t>Describe the real experiment (with some photos in the best case)</w:t>
+      </w:r>
+    </w:p>
+    <w:p>
+      <w:pPr>
+        <w:pStyle w:val="Odstavecseseznamem"/>
+        <w:numPr>
+          <w:ilvl w:val="0"/>
+          <w:numId w:val="1"/>
+        </w:numPr>
+        <w:rPr>
+          <w:lang w:val="en-GB"/>
+        </w:rPr>
+      </w:pPr>
+      <w:r>
+        <w:rPr>
+          <w:lang w:val="en-GB"/>
+        </w:rPr>
+        <w:t>Deepen the description</w:t>
+      </w:r>
+      <w:r>
+        <w:rPr>
+          <w:lang w:val="en-GB"/>
+        </w:rPr>
+        <w:t xml:space="preserve"> </w:t>
+      </w:r>
+      <w:r>
+        <w:rPr>
+          <w:lang w:val="en-GB"/>
+        </w:rPr>
+        <w:t>and derivation of the numerical solution</w:t>
+      </w:r>
+      <w:r>
+        <w:rPr>
+          <w:lang w:val="en-GB"/>
+        </w:rPr>
+        <w:t xml:space="preserve"> (with some sources)</w:t>
+      </w:r>
+    </w:p>
+    <w:p>
+      <w:pPr>
+        <w:pStyle w:val="Odstavecseseznamem"/>
+        <w:numPr>
+          <w:ilvl w:val="0"/>
+          <w:numId w:val="1"/>
+        </w:numPr>
+        <w:rPr>
+          <w:lang w:val="en-GB"/>
+        </w:rPr>
+      </w:pPr>
+      <w:r>
+        <w:rPr>
+          <w:lang w:val="en-GB"/>
+        </w:rPr>
+        <w:t>Add some pictures where possible</w:t>
+      </w:r>
     </w:p>
     <w:sectPr>
       <w:footerReference w:type="default" r:id="rId14"/>
@@ -11553,6 +11813,7 @@
         <w:docPartUnique/>
       </w:docPartObj>
     </w:sdtPr>
+    <w:sdtEndPr/>
     <w:sdtContent>
       <w:p>
         <w:pPr>

</xml_diff>

<commit_message>
Text additions and improvements
</commit_message>
<xml_diff>
--- a/Thesis/Theory.docx
+++ b/Thesis/Theory.docx
@@ -1,10 +1,10 @@
 
 <file path=word/document.xml><?xml version="1.0" encoding="utf-8"?>
-<w:document xmlns:wpc="http://schemas.microsoft.com/office/word/2010/wordprocessingCanvas" xmlns:cx="http://schemas.microsoft.com/office/drawing/2014/chartex" xmlns:cx1="http://schemas.microsoft.com/office/drawing/2015/9/8/chartex" xmlns:cx2="http://schemas.microsoft.com/office/drawing/2015/10/21/chartex" xmlns:cx3="http://schemas.microsoft.com/office/drawing/2016/5/9/chartex" xmlns:cx4="http://schemas.microsoft.com/office/drawing/2016/5/10/chartex" xmlns:cx5="http://schemas.microsoft.com/office/drawing/2016/5/11/chartex" xmlns:cx6="http://schemas.microsoft.com/office/drawing/2016/5/12/chartex" xmlns:cx7="http://schemas.microsoft.com/office/drawing/2016/5/13/chartex" xmlns:cx8="http://schemas.microsoft.com/office/drawing/2016/5/14/chartex" xmlns:mc="http://schemas.openxmlformats.org/markup-compatibility/2006" xmlns:aink="http://schemas.microsoft.com/office/drawing/2016/ink" xmlns:am3d="http://schemas.microsoft.com/office/drawing/2017/model3d" xmlns:o="urn:schemas-microsoft-com:office:office" xmlns:r="http://schemas.openxmlformats.org/officeDocument/2006/relationships" xmlns:m="http://schemas.openxmlformats.org/officeDocument/2006/math" xmlns:v="urn:schemas-microsoft-com:vml" xmlns:wp14="http://schemas.microsoft.com/office/word/2010/wordprocessingDrawing" xmlns:wp="http://schemas.openxmlformats.org/drawingml/2006/wordprocessingDrawing" xmlns:w10="urn:schemas-microsoft-com:office:word" xmlns:w="http://schemas.openxmlformats.org/wordprocessingml/2006/main" xmlns:w14="http://schemas.microsoft.com/office/word/2010/wordml" xmlns:w15="http://schemas.microsoft.com/office/word/2012/wordml" xmlns:w16cex="http://schemas.microsoft.com/office/word/2018/wordml/cex" xmlns:w16cid="http://schemas.microsoft.com/office/word/2016/wordml/cid" xmlns:w16="http://schemas.microsoft.com/office/word/2018/wordml" xmlns:w16se="http://schemas.microsoft.com/office/word/2015/wordml/symex" xmlns:wpg="http://schemas.microsoft.com/office/word/2010/wordprocessingGroup" xmlns:wpi="http://schemas.microsoft.com/office/word/2010/wordprocessingInk" xmlns:wne="http://schemas.microsoft.com/office/word/2006/wordml" xmlns:wps="http://schemas.microsoft.com/office/word/2010/wordprocessingShape" mc:Ignorable="w14 w15 w16se w16cid w16 w16cex wp14">
+<w:document xmlns:wpc="http://schemas.microsoft.com/office/word/2010/wordprocessingCanvas" xmlns:cx="http://schemas.microsoft.com/office/drawing/2014/chartex" xmlns:cx1="http://schemas.microsoft.com/office/drawing/2015/9/8/chartex" xmlns:cx2="http://schemas.microsoft.com/office/drawing/2015/10/21/chartex" xmlns:cx3="http://schemas.microsoft.com/office/drawing/2016/5/9/chartex" xmlns:cx4="http://schemas.microsoft.com/office/drawing/2016/5/10/chartex" xmlns:cx5="http://schemas.microsoft.com/office/drawing/2016/5/11/chartex" xmlns:cx6="http://schemas.microsoft.com/office/drawing/2016/5/12/chartex" xmlns:cx7="http://schemas.microsoft.com/office/drawing/2016/5/13/chartex" xmlns:cx8="http://schemas.microsoft.com/office/drawing/2016/5/14/chartex" xmlns:mc="http://schemas.openxmlformats.org/markup-compatibility/2006" xmlns:aink="http://schemas.microsoft.com/office/drawing/2016/ink" xmlns:am3d="http://schemas.microsoft.com/office/drawing/2017/model3d" xmlns:o="urn:schemas-microsoft-com:office:office" xmlns:r="http://schemas.openxmlformats.org/officeDocument/2006/relationships" xmlns:m="http://schemas.openxmlformats.org/officeDocument/2006/math" xmlns:v="urn:schemas-microsoft-com:vml" xmlns:wp14="http://schemas.microsoft.com/office/word/2010/wordprocessingDrawing" xmlns:wp="http://schemas.openxmlformats.org/drawingml/2006/wordprocessingDrawing" xmlns:w10="urn:schemas-microsoft-com:office:word" xmlns:w="http://schemas.openxmlformats.org/wordprocessingml/2006/main" xmlns:w14="http://schemas.microsoft.com/office/word/2010/wordml" xmlns:w15="http://schemas.microsoft.com/office/word/2012/wordml" xmlns:w16cid="http://schemas.microsoft.com/office/word/2016/wordml/cid" xmlns:w16se="http://schemas.microsoft.com/office/word/2015/wordml/symex" xmlns:wpg="http://schemas.microsoft.com/office/word/2010/wordprocessingGroup" xmlns:wpi="http://schemas.microsoft.com/office/word/2010/wordprocessingInk" xmlns:wne="http://schemas.microsoft.com/office/word/2006/wordml" xmlns:wps="http://schemas.microsoft.com/office/word/2010/wordprocessingShape" mc:Ignorable="w14 w15 w16se w16cid wp14">
   <w:body>
     <w:p>
       <w:pPr>
-        <w:pStyle w:val="Nadpis1"/>
+        <w:pStyle w:val="Heading1"/>
         <w:spacing w:line="360" w:lineRule="auto"/>
         <w:jc w:val="both"/>
         <w:rPr>
@@ -20,7 +20,7 @@
     </w:p>
     <w:p>
       <w:pPr>
-        <w:pStyle w:val="Odstavecseseznamem"/>
+        <w:pStyle w:val="ListParagraph"/>
         <w:numPr>
           <w:ilvl w:val="0"/>
           <w:numId w:val="1"/>
@@ -34,7 +34,7 @@
       <w:hyperlink r:id="rId7" w:history="1">
         <w:r>
           <w:rPr>
-            <w:rStyle w:val="Hypertextovodkaz"/>
+            <w:rStyle w:val="Hyperlink"/>
             <w:lang w:val="en-GB"/>
           </w:rPr>
           <w:t>http://www-eng.lbl.gov/~shuman/NEXT/MATERIALS&amp;COMPONENTS/Xe_damage/INVERSE-HEAT-TRANSFER-OZISIK.pdf</w:t>
@@ -55,7 +55,7 @@
     </w:p>
     <w:p>
       <w:pPr>
-        <w:pStyle w:val="Odstavecseseznamem"/>
+        <w:pStyle w:val="ListParagraph"/>
         <w:numPr>
           <w:ilvl w:val="0"/>
           <w:numId w:val="1"/>
@@ -69,7 +69,7 @@
       <w:hyperlink r:id="rId8" w:history="1">
         <w:r>
           <w:rPr>
-            <w:rStyle w:val="Hypertextovodkaz"/>
+            <w:rStyle w:val="Hyperlink"/>
             <w:lang w:val="en-GB"/>
           </w:rPr>
           <w:t>https://en.wikipedia.org/wiki/Inverse_problem</w:t>
@@ -214,7 +214,7 @@
     </w:p>
     <w:p>
       <w:pPr>
-        <w:pStyle w:val="Nadpis2"/>
+        <w:pStyle w:val="Heading2"/>
         <w:rPr>
           <w:lang w:val="en-GB"/>
         </w:rPr>
@@ -523,7 +523,7 @@
     </w:p>
     <w:p>
       <w:pPr>
-        <w:pStyle w:val="Odstavecseseznamem"/>
+        <w:pStyle w:val="ListParagraph"/>
         <w:numPr>
           <w:ilvl w:val="0"/>
           <w:numId w:val="1"/>
@@ -537,7 +537,7 @@
       <w:hyperlink r:id="rId9" w:history="1">
         <w:r>
           <w:rPr>
-            <w:rStyle w:val="Hypertextovodkaz"/>
+            <w:rStyle w:val="Hyperlink"/>
             <w:lang w:val="en-GB"/>
           </w:rPr>
           <w:t>https://en.wikipedia.org/wiki/Well-posed_problem</w:t>
@@ -651,7 +651,7 @@
     </w:p>
     <w:p>
       <w:pPr>
-        <w:pStyle w:val="Nadpis2"/>
+        <w:pStyle w:val="Heading2"/>
         <w:rPr>
           <w:lang w:val="en-GB"/>
         </w:rPr>
@@ -704,7 +704,7 @@
     </w:p>
     <w:p>
       <w:pPr>
-        <w:pStyle w:val="Odstavecseseznamem"/>
+        <w:pStyle w:val="ListParagraph"/>
         <w:numPr>
           <w:ilvl w:val="0"/>
           <w:numId w:val="1"/>
@@ -814,7 +814,7 @@
     </w:p>
     <w:p>
       <w:pPr>
-        <w:pStyle w:val="Odstavecseseznamem"/>
+        <w:pStyle w:val="ListParagraph"/>
         <w:numPr>
           <w:ilvl w:val="0"/>
           <w:numId w:val="1"/>
@@ -828,7 +828,7 @@
       <w:hyperlink r:id="rId10" w:history="1">
         <w:r>
           <w:rPr>
-            <w:rStyle w:val="Hypertextovodkaz"/>
+            <w:rStyle w:val="Hyperlink"/>
             <w:lang w:val="en-GB"/>
           </w:rPr>
           <w:t>https://www.researchgate.net/publication/325221371_SOLUTION_OF_AN_INVERSE_PROBLEM_TO_DETERMINE_HEAT_SOURCE_STRENGTH_AND_LOCATION</w:t>
@@ -1057,7 +1057,7 @@
     </w:p>
     <w:p>
       <w:pPr>
-        <w:pStyle w:val="Odstavecseseznamem"/>
+        <w:pStyle w:val="ListParagraph"/>
         <w:numPr>
           <w:ilvl w:val="0"/>
           <w:numId w:val="1"/>
@@ -1071,7 +1071,7 @@
       <w:hyperlink r:id="rId11" w:anchor="ab010" w:history="1">
         <w:r>
           <w:rPr>
-            <w:rStyle w:val="Hypertextovodkaz"/>
+            <w:rStyle w:val="Hyperlink"/>
             <w:lang w:val="en-GB"/>
           </w:rPr>
           <w:t>https://www.sciencedirect.com/science/article/abs/pii/S0017931017344617?via%3Dihub#ab010</w:t>
@@ -1269,7 +1269,7 @@
     </w:p>
     <w:p>
       <w:pPr>
-        <w:pStyle w:val="Nadpis1"/>
+        <w:pStyle w:val="Heading1"/>
         <w:spacing w:line="360" w:lineRule="auto"/>
         <w:jc w:val="both"/>
         <w:rPr>
@@ -1285,7 +1285,7 @@
     </w:p>
     <w:p>
       <w:pPr>
-        <w:pStyle w:val="Odstavecseseznamem"/>
+        <w:pStyle w:val="ListParagraph"/>
         <w:numPr>
           <w:ilvl w:val="0"/>
           <w:numId w:val="1"/>
@@ -1387,7 +1387,7 @@
     </w:p>
     <w:p>
       <w:pPr>
-        <w:pStyle w:val="Nadpis2"/>
+        <w:pStyle w:val="Heading2"/>
         <w:rPr>
           <w:lang w:val="en-GB"/>
         </w:rPr>
@@ -1446,7 +1446,7 @@
     </w:p>
     <w:p>
       <w:pPr>
-        <w:pStyle w:val="Nadpis3"/>
+        <w:pStyle w:val="Heading3"/>
         <w:rPr>
           <w:i/>
           <w:iCs/>
@@ -1645,7 +1645,7 @@
     </w:p>
     <w:p>
       <w:pPr>
-        <w:pStyle w:val="Nadpis3"/>
+        <w:pStyle w:val="Heading3"/>
         <w:rPr>
           <w:i/>
           <w:iCs/>
@@ -1820,7 +1820,7 @@
     </w:p>
     <w:p>
       <w:pPr>
-        <w:pStyle w:val="Nadpis3"/>
+        <w:pStyle w:val="Heading3"/>
         <w:rPr>
           <w:i/>
           <w:iCs/>
@@ -1963,7 +1963,7 @@
     </w:p>
     <w:p>
       <w:pPr>
-        <w:pStyle w:val="Nadpis1"/>
+        <w:pStyle w:val="Heading1"/>
         <w:spacing w:line="360" w:lineRule="auto"/>
         <w:jc w:val="both"/>
         <w:rPr>
@@ -1980,7 +1980,7 @@
     </w:p>
     <w:p>
       <w:pPr>
-        <w:pStyle w:val="Nadpis2"/>
+        <w:pStyle w:val="Heading2"/>
         <w:rPr>
           <w:lang w:val="en-GB"/>
         </w:rPr>
@@ -2093,7 +2093,7 @@
     </w:p>
     <w:p>
       <w:pPr>
-        <w:pStyle w:val="Odstavecseseznamem"/>
+        <w:pStyle w:val="ListParagraph"/>
         <w:numPr>
           <w:ilvl w:val="0"/>
           <w:numId w:val="1"/>
@@ -2107,7 +2107,7 @@
       <w:hyperlink r:id="rId12" w:history="1">
         <w:r>
           <w:rPr>
-            <w:rStyle w:val="Hypertextovodkaz"/>
+            <w:rStyle w:val="Hyperlink"/>
             <w:lang w:val="en-GB"/>
           </w:rPr>
           <w:t>https://www.youtube.com/watch?v=aLJMDn_2-d8</w:t>
@@ -2122,7 +2122,7 @@
     </w:p>
     <w:p>
       <w:pPr>
-        <w:pStyle w:val="Odstavecseseznamem"/>
+        <w:pStyle w:val="ListParagraph"/>
         <w:numPr>
           <w:ilvl w:val="0"/>
           <w:numId w:val="1"/>
@@ -2136,7 +2136,7 @@
       <w:hyperlink r:id="rId13" w:history="1">
         <w:r>
           <w:rPr>
-            <w:rStyle w:val="Hypertextovodkaz"/>
+            <w:rStyle w:val="Hyperlink"/>
             <w:lang w:val="en-GB"/>
           </w:rPr>
           <w:t>https://www.youtube.com/watch?v=sSaUHDQf204</w:t>
@@ -2151,7 +2151,7 @@
     </w:p>
     <w:p>
       <w:pPr>
-        <w:pStyle w:val="Odstavecseseznamem"/>
+        <w:pStyle w:val="ListParagraph"/>
         <w:numPr>
           <w:ilvl w:val="0"/>
           <w:numId w:val="1"/>
@@ -2165,7 +2165,7 @@
       <w:hyperlink r:id="rId14" w:history="1">
         <w:r>
           <w:rPr>
-            <w:rStyle w:val="Hypertextovodkaz"/>
+            <w:rStyle w:val="Hyperlink"/>
             <w:lang w:val="en-GB"/>
           </w:rPr>
           <w:t>https://www.youtube.com/watch?v=WCpJYskd0_Y</w:t>
@@ -2180,7 +2180,7 @@
     </w:p>
     <w:p>
       <w:pPr>
-        <w:pStyle w:val="Odstavecseseznamem"/>
+        <w:pStyle w:val="ListParagraph"/>
         <w:numPr>
           <w:ilvl w:val="1"/>
           <w:numId w:val="1"/>
@@ -2200,7 +2200,7 @@
     </w:p>
     <w:p>
       <w:pPr>
-        <w:pStyle w:val="Odstavecseseznamem"/>
+        <w:pStyle w:val="ListParagraph"/>
         <w:numPr>
           <w:ilvl w:val="2"/>
           <w:numId w:val="1"/>
@@ -2220,7 +2220,7 @@
     </w:p>
     <w:p>
       <w:pPr>
-        <w:pStyle w:val="Odstavecseseznamem"/>
+        <w:pStyle w:val="ListParagraph"/>
         <w:numPr>
           <w:ilvl w:val="1"/>
           <w:numId w:val="1"/>
@@ -2240,7 +2240,7 @@
     </w:p>
     <w:p>
       <w:pPr>
-        <w:pStyle w:val="Odstavecseseznamem"/>
+        <w:pStyle w:val="ListParagraph"/>
         <w:numPr>
           <w:ilvl w:val="2"/>
           <w:numId w:val="1"/>
@@ -2272,7 +2272,7 @@
     </w:p>
     <w:p>
       <w:pPr>
-        <w:pStyle w:val="Odstavecseseznamem"/>
+        <w:pStyle w:val="ListParagraph"/>
         <w:numPr>
           <w:ilvl w:val="1"/>
           <w:numId w:val="1"/>
@@ -2292,7 +2292,7 @@
     </w:p>
     <w:p>
       <w:pPr>
-        <w:pStyle w:val="Odstavecseseznamem"/>
+        <w:pStyle w:val="ListParagraph"/>
         <w:numPr>
           <w:ilvl w:val="1"/>
           <w:numId w:val="1"/>
@@ -2318,7 +2318,7 @@
     </w:p>
     <w:p>
       <w:pPr>
-        <w:pStyle w:val="Odstavecseseznamem"/>
+        <w:pStyle w:val="ListParagraph"/>
         <w:numPr>
           <w:ilvl w:val="0"/>
           <w:numId w:val="1"/>
@@ -2332,7 +2332,7 @@
       <w:hyperlink r:id="rId15" w:history="1">
         <w:r>
           <w:rPr>
-            <w:rStyle w:val="Hypertextovodkaz"/>
+            <w:rStyle w:val="Hyperlink"/>
             <w:lang w:val="en-GB"/>
           </w:rPr>
           <w:t>https://www.youtube.com/watch?v=YnIOyzUQ4H8</w:t>
@@ -2342,18 +2342,12 @@
         <w:rPr>
           <w:lang w:val="en-GB"/>
         </w:rPr>
-        <w:t xml:space="preserve"> - </w:t>
-      </w:r>
-      <w:r>
-        <w:rPr>
-          <w:lang w:val="en-GB"/>
-        </w:rPr>
-        <w:t>FEA 03: Strength of Materials Review</w:t>
-      </w:r>
-    </w:p>
-    <w:p>
-      <w:pPr>
-        <w:pStyle w:val="Odstavecseseznamem"/>
+        <w:t xml:space="preserve"> - FEA 03: Strength of Materials Review</w:t>
+      </w:r>
+    </w:p>
+    <w:p>
+      <w:pPr>
+        <w:pStyle w:val="ListParagraph"/>
         <w:numPr>
           <w:ilvl w:val="0"/>
           <w:numId w:val="1"/>
@@ -2367,7 +2361,7 @@
       <w:hyperlink r:id="rId16" w:history="1">
         <w:r>
           <w:rPr>
-            <w:rStyle w:val="Hypertextovodkaz"/>
+            <w:rStyle w:val="Hyperlink"/>
             <w:lang w:val="en-GB"/>
           </w:rPr>
           <w:t>https://www.youtube.com/watch?v=x2HnV3mU1Cg</w:t>
@@ -2377,18 +2371,12 @@
         <w:rPr>
           <w:lang w:val="en-GB"/>
         </w:rPr>
-        <w:t xml:space="preserve"> - </w:t>
-      </w:r>
-      <w:r>
-        <w:rPr>
-          <w:lang w:val="en-GB"/>
-        </w:rPr>
-        <w:t>FEA 04: Matrix Algebra Review</w:t>
-      </w:r>
-    </w:p>
-    <w:p>
-      <w:pPr>
-        <w:pStyle w:val="Odstavecseseznamem"/>
+        <w:t xml:space="preserve"> - FEA 04: Matrix Algebra Review</w:t>
+      </w:r>
+    </w:p>
+    <w:p>
+      <w:pPr>
+        <w:pStyle w:val="ListParagraph"/>
         <w:numPr>
           <w:ilvl w:val="1"/>
           <w:numId w:val="1"/>
@@ -2414,7 +2402,7 @@
     </w:p>
     <w:p>
       <w:pPr>
-        <w:pStyle w:val="Odstavecseseznamem"/>
+        <w:pStyle w:val="ListParagraph"/>
         <w:numPr>
           <w:ilvl w:val="1"/>
           <w:numId w:val="1"/>
@@ -2429,15 +2417,7 @@
         <w:rPr>
           <w:lang w:val="en-GB"/>
         </w:rPr>
-        <w:t>Taking advantage of linear (matrix) algebra we can solve multiple variable</w:t>
-      </w:r>
-      <w:bookmarkStart w:id="0" w:name="_GoBack"/>
-      <w:bookmarkEnd w:id="0"/>
-      <w:r>
-        <w:rPr>
-          <w:lang w:val="en-GB"/>
-        </w:rPr>
-        <w:t>s at the same time</w:t>
+        <w:t>Taking advantage of linear (matrix) algebra we can solve multiple variables at the same time</w:t>
       </w:r>
       <w:r>
         <w:rPr>
@@ -2448,7 +2428,7 @@
     </w:p>
     <w:p>
       <w:pPr>
-        <w:pStyle w:val="Odstavecseseznamem"/>
+        <w:pStyle w:val="ListParagraph"/>
         <w:numPr>
           <w:ilvl w:val="1"/>
           <w:numId w:val="1"/>
@@ -2468,30 +2448,7 @@
     </w:p>
     <w:p>
       <w:pPr>
-        <w:pStyle w:val="Nadpis2"/>
-        <w:rPr>
-          <w:i/>
-          <w:iCs/>
-          <w:lang w:val="en-GB"/>
-        </w:rPr>
-      </w:pPr>
-      <w:r>
-        <w:rPr>
-          <w:lang w:val="en-GB"/>
-        </w:rPr>
-        <w:lastRenderedPageBreak/>
-        <w:t>The p</w:t>
-      </w:r>
-      <w:r>
-        <w:rPr>
-          <w:lang w:val="en-GB"/>
-        </w:rPr>
-        <w:t>artial differential equation (PDE) for heat transfer</w:t>
-      </w:r>
-    </w:p>
-    <w:p>
-      <w:pPr>
-        <w:pStyle w:val="Odstavecseseznamem"/>
+        <w:pStyle w:val="ListParagraph"/>
         <w:numPr>
           <w:ilvl w:val="0"/>
           <w:numId w:val="1"/>
@@ -2499,6 +2456,57 @@
         <w:spacing w:line="360" w:lineRule="auto"/>
         <w:jc w:val="both"/>
         <w:rPr>
+          <w:lang w:val="en-GB"/>
+        </w:rPr>
+      </w:pPr>
+      <w:r>
+        <w:rPr>
+          <w:lang w:val="en-GB"/>
+        </w:rPr>
+        <w:t xml:space="preserve">TODO: probably source the whole FEA course playlist on </w:t>
+      </w:r>
+      <w:proofErr w:type="spellStart"/>
+      <w:r>
+        <w:rPr>
+          <w:lang w:val="en-GB"/>
+        </w:rPr>
+        <w:t>youtube</w:t>
+      </w:r>
+      <w:proofErr w:type="spellEnd"/>
+    </w:p>
+    <w:p>
+      <w:pPr>
+        <w:pStyle w:val="Heading2"/>
+        <w:rPr>
+          <w:i/>
+          <w:iCs/>
+          <w:lang w:val="en-GB"/>
+        </w:rPr>
+      </w:pPr>
+      <w:r>
+        <w:rPr>
+          <w:lang w:val="en-GB"/>
+        </w:rPr>
+        <w:lastRenderedPageBreak/>
+        <w:t>The p</w:t>
+      </w:r>
+      <w:r>
+        <w:rPr>
+          <w:lang w:val="en-GB"/>
+        </w:rPr>
+        <w:t>artial differential equation (PDE) for heat transfer</w:t>
+      </w:r>
+    </w:p>
+    <w:p>
+      <w:pPr>
+        <w:pStyle w:val="ListParagraph"/>
+        <w:numPr>
+          <w:ilvl w:val="0"/>
+          <w:numId w:val="1"/>
+        </w:numPr>
+        <w:spacing w:line="360" w:lineRule="auto"/>
+        <w:jc w:val="both"/>
+        <w:rPr>
           <w:i/>
           <w:iCs/>
           <w:lang w:val="en-GB"/>
@@ -2507,7 +2515,7 @@
       <w:hyperlink r:id="rId17" w:history="1">
         <w:r>
           <w:rPr>
-            <w:rStyle w:val="Hypertextovodkaz"/>
+            <w:rStyle w:val="Hyperlink"/>
             <w:i/>
             <w:iCs/>
             <w:lang w:val="en-GB"/>
@@ -2526,7 +2534,7 @@
     </w:p>
     <w:p>
       <w:pPr>
-        <w:pStyle w:val="Odstavecseseznamem"/>
+        <w:pStyle w:val="ListParagraph"/>
         <w:numPr>
           <w:ilvl w:val="0"/>
           <w:numId w:val="1"/>
@@ -2542,7 +2550,7 @@
       <w:hyperlink r:id="rId18" w:history="1">
         <w:r>
           <w:rPr>
-            <w:rStyle w:val="Hypertextovodkaz"/>
+            <w:rStyle w:val="Hyperlink"/>
             <w:i/>
             <w:iCs/>
             <w:lang w:val="en-GB"/>
@@ -2561,7 +2569,7 @@
     </w:p>
     <w:p>
       <w:pPr>
-        <w:pStyle w:val="Odstavecseseznamem"/>
+        <w:pStyle w:val="ListParagraph"/>
         <w:numPr>
           <w:ilvl w:val="0"/>
           <w:numId w:val="1"/>
@@ -2585,7 +2593,7 @@
     </w:p>
     <w:p>
       <w:pPr>
-        <w:pStyle w:val="Odstavecseseznamem"/>
+        <w:pStyle w:val="ListParagraph"/>
         <w:numPr>
           <w:ilvl w:val="0"/>
           <w:numId w:val="1"/>
@@ -2607,7 +2615,7 @@
     </w:p>
     <w:p>
       <w:pPr>
-        <w:pStyle w:val="Odstavecseseznamem"/>
+        <w:pStyle w:val="ListParagraph"/>
         <w:numPr>
           <w:ilvl w:val="0"/>
           <w:numId w:val="1"/>
@@ -2656,7 +2664,7 @@
     </w:p>
     <w:p>
       <w:pPr>
-        <w:pStyle w:val="Odstavecseseznamem"/>
+        <w:pStyle w:val="ListParagraph"/>
         <w:numPr>
           <w:ilvl w:val="0"/>
           <w:numId w:val="1"/>
@@ -2678,7 +2686,7 @@
     </w:p>
     <w:p>
       <w:pPr>
-        <w:pStyle w:val="Odstavecseseznamem"/>
+        <w:pStyle w:val="ListParagraph"/>
         <w:numPr>
           <w:ilvl w:val="1"/>
           <w:numId w:val="1"/>
@@ -2700,7 +2708,7 @@
     </w:p>
     <w:p>
       <w:pPr>
-        <w:pStyle w:val="Odstavecseseznamem"/>
+        <w:pStyle w:val="ListParagraph"/>
         <w:numPr>
           <w:ilvl w:val="1"/>
           <w:numId w:val="1"/>
@@ -2734,7 +2742,31 @@
     </w:p>
     <w:p>
       <w:pPr>
-        <w:pStyle w:val="Odstavecseseznamem"/>
+        <w:pStyle w:val="ListParagraph"/>
+        <w:numPr>
+          <w:ilvl w:val="2"/>
+          <w:numId w:val="1"/>
+        </w:numPr>
+        <w:spacing w:line="360" w:lineRule="auto"/>
+        <w:jc w:val="both"/>
+        <w:rPr>
+          <w:i/>
+          <w:iCs/>
+          <w:lang w:val="en-GB"/>
+        </w:rPr>
+      </w:pPr>
+      <w:r>
+        <w:rPr>
+          <w:lang w:val="en-GB"/>
+        </w:rPr>
+        <w:t>Is already somehow described in the software part</w:t>
+      </w:r>
+      <w:bookmarkStart w:id="0" w:name="_GoBack"/>
+      <w:bookmarkEnd w:id="0"/>
+    </w:p>
+    <w:p>
+      <w:pPr>
+        <w:pStyle w:val="ListParagraph"/>
         <w:numPr>
           <w:ilvl w:val="1"/>
           <w:numId w:val="1"/>
@@ -2780,7 +2812,7 @@
     </w:p>
     <w:p>
       <w:pPr>
-        <w:pStyle w:val="Odstavecseseznamem"/>
+        <w:pStyle w:val="ListParagraph"/>
         <w:numPr>
           <w:ilvl w:val="2"/>
           <w:numId w:val="1"/>
@@ -2808,7 +2840,7 @@
     </w:p>
     <w:p>
       <w:pPr>
-        <w:pStyle w:val="Odstavecseseznamem"/>
+        <w:pStyle w:val="ListParagraph"/>
         <w:numPr>
           <w:ilvl w:val="2"/>
           <w:numId w:val="1"/>
@@ -2830,7 +2862,7 @@
     </w:p>
     <w:p>
       <w:pPr>
-        <w:pStyle w:val="Odstavecseseznamem"/>
+        <w:pStyle w:val="ListParagraph"/>
         <w:numPr>
           <w:ilvl w:val="2"/>
           <w:numId w:val="1"/>
@@ -2852,7 +2884,7 @@
     </w:p>
     <w:p>
       <w:pPr>
-        <w:pStyle w:val="Odstavecseseznamem"/>
+        <w:pStyle w:val="ListParagraph"/>
         <w:numPr>
           <w:ilvl w:val="1"/>
           <w:numId w:val="1"/>
@@ -2886,7 +2918,7 @@
     </w:p>
     <w:p>
       <w:pPr>
-        <w:pStyle w:val="Odstavecseseznamem"/>
+        <w:pStyle w:val="ListParagraph"/>
         <w:numPr>
           <w:ilvl w:val="1"/>
           <w:numId w:val="1"/>
@@ -2944,7 +2976,7 @@
     </w:p>
     <w:p>
       <w:pPr>
-        <w:pStyle w:val="Odstavecseseznamem"/>
+        <w:pStyle w:val="ListParagraph"/>
         <w:numPr>
           <w:ilvl w:val="2"/>
           <w:numId w:val="1"/>
@@ -2996,7 +3028,7 @@
     </w:p>
     <w:p>
       <w:pPr>
-        <w:pStyle w:val="Odstavecseseznamem"/>
+        <w:pStyle w:val="ListParagraph"/>
         <w:numPr>
           <w:ilvl w:val="2"/>
           <w:numId w:val="1"/>
@@ -3042,7 +3074,7 @@
     </w:p>
     <w:p>
       <w:pPr>
-        <w:pStyle w:val="Odstavecseseznamem"/>
+        <w:pStyle w:val="ListParagraph"/>
         <w:numPr>
           <w:ilvl w:val="3"/>
           <w:numId w:val="1"/>
@@ -3077,7 +3109,7 @@
     </w:p>
     <w:p>
       <w:pPr>
-        <w:pStyle w:val="Odstavecseseznamem"/>
+        <w:pStyle w:val="ListParagraph"/>
         <w:numPr>
           <w:ilvl w:val="2"/>
           <w:numId w:val="1"/>
@@ -3116,7 +3148,7 @@
     </w:p>
     <w:p>
       <w:pPr>
-        <w:pStyle w:val="Odstavecseseznamem"/>
+        <w:pStyle w:val="ListParagraph"/>
         <w:numPr>
           <w:ilvl w:val="0"/>
           <w:numId w:val="1"/>
@@ -3138,7 +3170,7 @@
     </w:p>
     <w:p>
       <w:pPr>
-        <w:pStyle w:val="Odstavecseseznamem"/>
+        <w:pStyle w:val="ListParagraph"/>
         <w:numPr>
           <w:ilvl w:val="1"/>
           <w:numId w:val="1"/>
@@ -3374,7 +3406,7 @@
     </w:p>
     <w:p>
       <w:pPr>
-        <w:pStyle w:val="Odstavecseseznamem"/>
+        <w:pStyle w:val="ListParagraph"/>
         <w:numPr>
           <w:ilvl w:val="2"/>
           <w:numId w:val="1"/>
@@ -3398,7 +3430,7 @@
     </w:p>
     <w:p>
       <w:pPr>
-        <w:pStyle w:val="Odstavecseseznamem"/>
+        <w:pStyle w:val="ListParagraph"/>
         <w:numPr>
           <w:ilvl w:val="1"/>
           <w:numId w:val="1"/>
@@ -3438,7 +3470,7 @@
     </w:p>
     <w:p>
       <w:pPr>
-        <w:pStyle w:val="Odstavecseseznamem"/>
+        <w:pStyle w:val="ListParagraph"/>
         <w:numPr>
           <w:ilvl w:val="1"/>
           <w:numId w:val="1"/>
@@ -3472,7 +3504,7 @@
     </w:p>
     <w:p>
       <w:pPr>
-        <w:pStyle w:val="Odstavecseseznamem"/>
+        <w:pStyle w:val="ListParagraph"/>
         <w:numPr>
           <w:ilvl w:val="1"/>
           <w:numId w:val="1"/>
@@ -3531,7 +3563,7 @@
     </w:p>
     <w:p>
       <w:pPr>
-        <w:pStyle w:val="Odstavecseseznamem"/>
+        <w:pStyle w:val="ListParagraph"/>
         <w:numPr>
           <w:ilvl w:val="0"/>
           <w:numId w:val="1"/>
@@ -3557,7 +3589,7 @@
     </w:p>
     <w:p>
       <w:pPr>
-        <w:pStyle w:val="Odstavecseseznamem"/>
+        <w:pStyle w:val="ListParagraph"/>
         <w:numPr>
           <w:ilvl w:val="0"/>
           <w:numId w:val="1"/>
@@ -3834,7 +3866,7 @@
     </w:p>
     <w:p>
       <w:pPr>
-        <w:pStyle w:val="Odstavecseseznamem"/>
+        <w:pStyle w:val="ListParagraph"/>
         <w:numPr>
           <w:ilvl w:val="0"/>
           <w:numId w:val="1"/>
@@ -4124,7 +4156,7 @@
     </w:p>
     <w:p>
       <w:pPr>
-        <w:pStyle w:val="Odstavecseseznamem"/>
+        <w:pStyle w:val="ListParagraph"/>
         <w:numPr>
           <w:ilvl w:val="0"/>
           <w:numId w:val="1"/>
@@ -4253,7 +4285,7 @@
     </w:p>
     <w:p>
       <w:pPr>
-        <w:pStyle w:val="Odstavecseseznamem"/>
+        <w:pStyle w:val="ListParagraph"/>
         <w:numPr>
           <w:ilvl w:val="0"/>
           <w:numId w:val="1"/>
@@ -4538,7 +4570,7 @@
     </w:p>
     <w:p>
       <w:pPr>
-        <w:pStyle w:val="Odstavecseseznamem"/>
+        <w:pStyle w:val="ListParagraph"/>
         <w:numPr>
           <w:ilvl w:val="1"/>
           <w:numId w:val="1"/>
@@ -4560,7 +4592,7 @@
     </w:p>
     <w:p>
       <w:pPr>
-        <w:pStyle w:val="Odstavecseseznamem"/>
+        <w:pStyle w:val="ListParagraph"/>
         <w:numPr>
           <w:ilvl w:val="0"/>
           <w:numId w:val="1"/>
@@ -4852,7 +4884,7 @@
     </w:p>
     <w:p>
       <w:pPr>
-        <w:pStyle w:val="Odstavecseseznamem"/>
+        <w:pStyle w:val="ListParagraph"/>
         <w:numPr>
           <w:ilvl w:val="1"/>
           <w:numId w:val="1"/>
@@ -4890,7 +4922,7 @@
     </w:p>
     <w:p>
       <w:pPr>
-        <w:pStyle w:val="Odstavecseseznamem"/>
+        <w:pStyle w:val="ListParagraph"/>
         <w:numPr>
           <w:ilvl w:val="0"/>
           <w:numId w:val="1"/>
@@ -5300,7 +5332,7 @@
     </w:p>
     <w:p>
       <w:pPr>
-        <w:pStyle w:val="Odstavecseseznamem"/>
+        <w:pStyle w:val="ListParagraph"/>
         <w:numPr>
           <w:ilvl w:val="1"/>
           <w:numId w:val="1"/>
@@ -5345,7 +5377,7 @@
     </w:p>
     <w:p>
       <w:pPr>
-        <w:pStyle w:val="Odstavecseseznamem"/>
+        <w:pStyle w:val="ListParagraph"/>
         <w:numPr>
           <w:ilvl w:val="0"/>
           <w:numId w:val="1"/>
@@ -6009,7 +6041,7 @@
     </w:p>
     <w:p>
       <w:pPr>
-        <w:pStyle w:val="Odstavecseseznamem"/>
+        <w:pStyle w:val="ListParagraph"/>
         <w:numPr>
           <w:ilvl w:val="1"/>
           <w:numId w:val="1"/>
@@ -6047,7 +6079,7 @@
     </w:p>
     <w:p>
       <w:pPr>
-        <w:pStyle w:val="Odstavecseseznamem"/>
+        <w:pStyle w:val="ListParagraph"/>
         <w:numPr>
           <w:ilvl w:val="1"/>
           <w:numId w:val="1"/>
@@ -6195,7 +6227,7 @@
     </w:p>
     <w:p>
       <w:pPr>
-        <w:pStyle w:val="Odstavecseseznamem"/>
+        <w:pStyle w:val="ListParagraph"/>
         <w:numPr>
           <w:ilvl w:val="0"/>
           <w:numId w:val="1"/>
@@ -6871,7 +6903,7 @@
     </w:p>
     <w:p>
       <w:pPr>
-        <w:pStyle w:val="Odstavecseseznamem"/>
+        <w:pStyle w:val="ListParagraph"/>
         <w:numPr>
           <w:ilvl w:val="1"/>
           <w:numId w:val="1"/>
@@ -6893,7 +6925,7 @@
     </w:p>
     <w:p>
       <w:pPr>
-        <w:pStyle w:val="Odstavecseseznamem"/>
+        <w:pStyle w:val="ListParagraph"/>
         <w:numPr>
           <w:ilvl w:val="1"/>
           <w:numId w:val="1"/>
@@ -7037,7 +7069,7 @@
     </w:p>
     <w:p>
       <w:pPr>
-        <w:pStyle w:val="Odstavecseseznamem"/>
+        <w:pStyle w:val="ListParagraph"/>
         <w:numPr>
           <w:ilvl w:val="1"/>
           <w:numId w:val="1"/>
@@ -7238,7 +7270,7 @@
     </w:p>
     <w:p>
       <w:pPr>
-        <w:pStyle w:val="Odstavecseseznamem"/>
+        <w:pStyle w:val="ListParagraph"/>
         <w:numPr>
           <w:ilvl w:val="2"/>
           <w:numId w:val="1"/>
@@ -7291,7 +7323,7 @@
     </w:p>
     <w:p>
       <w:pPr>
-        <w:pStyle w:val="Odstavecseseznamem"/>
+        <w:pStyle w:val="ListParagraph"/>
         <w:numPr>
           <w:ilvl w:val="1"/>
           <w:numId w:val="1"/>
@@ -7630,7 +7662,7 @@
     </w:p>
     <w:p>
       <w:pPr>
-        <w:pStyle w:val="Odstavecseseznamem"/>
+        <w:pStyle w:val="ListParagraph"/>
         <w:numPr>
           <w:ilvl w:val="0"/>
           <w:numId w:val="1"/>
@@ -8614,7 +8646,7 @@
     </w:p>
     <w:p>
       <w:pPr>
-        <w:pStyle w:val="Odstavecseseznamem"/>
+        <w:pStyle w:val="ListParagraph"/>
         <w:numPr>
           <w:ilvl w:val="1"/>
           <w:numId w:val="1"/>
@@ -8674,7 +8706,7 @@
     </w:p>
     <w:p>
       <w:pPr>
-        <w:pStyle w:val="Odstavecseseznamem"/>
+        <w:pStyle w:val="ListParagraph"/>
         <w:numPr>
           <w:ilvl w:val="0"/>
           <w:numId w:val="1"/>
@@ -9823,7 +9855,7 @@
     </w:p>
     <w:p>
       <w:pPr>
-        <w:pStyle w:val="Odstavecseseznamem"/>
+        <w:pStyle w:val="ListParagraph"/>
         <w:numPr>
           <w:ilvl w:val="1"/>
           <w:numId w:val="1"/>
@@ -9859,7 +9891,7 @@
     </w:p>
     <w:p>
       <w:pPr>
-        <w:pStyle w:val="Odstavecseseznamem"/>
+        <w:pStyle w:val="ListParagraph"/>
         <w:numPr>
           <w:ilvl w:val="1"/>
           <w:numId w:val="1"/>
@@ -9958,7 +9990,7 @@
     </w:p>
     <w:p>
       <w:pPr>
-        <w:pStyle w:val="Odstavecseseznamem"/>
+        <w:pStyle w:val="ListParagraph"/>
         <w:numPr>
           <w:ilvl w:val="1"/>
           <w:numId w:val="1"/>
@@ -10073,7 +10105,7 @@
     </w:p>
     <w:p>
       <w:pPr>
-        <w:pStyle w:val="Odstavecseseznamem"/>
+        <w:pStyle w:val="ListParagraph"/>
         <w:numPr>
           <w:ilvl w:val="0"/>
           <w:numId w:val="1"/>
@@ -11750,7 +11782,7 @@
     </w:p>
     <w:p>
       <w:pPr>
-        <w:pStyle w:val="Odstavecseseznamem"/>
+        <w:pStyle w:val="ListParagraph"/>
         <w:numPr>
           <w:ilvl w:val="1"/>
           <w:numId w:val="1"/>
@@ -11909,7 +11941,7 @@
     </w:p>
     <w:p>
       <w:pPr>
-        <w:pStyle w:val="Odstavecseseznamem"/>
+        <w:pStyle w:val="ListParagraph"/>
         <w:numPr>
           <w:ilvl w:val="1"/>
           <w:numId w:val="1"/>
@@ -12059,7 +12091,7 @@
     </w:p>
     <w:p>
       <w:pPr>
-        <w:pStyle w:val="Odstavecseseznamem"/>
+        <w:pStyle w:val="ListParagraph"/>
         <w:numPr>
           <w:ilvl w:val="1"/>
           <w:numId w:val="1"/>
@@ -12097,7 +12129,7 @@
     </w:p>
     <w:p>
       <w:pPr>
-        <w:pStyle w:val="Odstavecseseznamem"/>
+        <w:pStyle w:val="ListParagraph"/>
         <w:numPr>
           <w:ilvl w:val="1"/>
           <w:numId w:val="1"/>
@@ -12155,7 +12187,7 @@
     </w:p>
     <w:p>
       <w:pPr>
-        <w:pStyle w:val="Odstavecseseznamem"/>
+        <w:pStyle w:val="ListParagraph"/>
         <w:numPr>
           <w:ilvl w:val="1"/>
           <w:numId w:val="1"/>
@@ -12199,7 +12231,7 @@
     </w:p>
     <w:p>
       <w:pPr>
-        <w:pStyle w:val="Nadpis1"/>
+        <w:pStyle w:val="Heading1"/>
         <w:rPr>
           <w:rFonts w:eastAsiaTheme="minorEastAsia"/>
           <w:lang w:val="en-GB"/>
@@ -12215,7 +12247,7 @@
     </w:p>
     <w:p>
       <w:pPr>
-        <w:pStyle w:val="Odstavecseseznamem"/>
+        <w:pStyle w:val="ListParagraph"/>
         <w:numPr>
           <w:ilvl w:val="0"/>
           <w:numId w:val="1"/>
@@ -12233,7 +12265,7 @@
     </w:p>
     <w:p>
       <w:pPr>
-        <w:pStyle w:val="Odstavecseseznamem"/>
+        <w:pStyle w:val="ListParagraph"/>
         <w:numPr>
           <w:ilvl w:val="0"/>
           <w:numId w:val="1"/>
@@ -12269,7 +12301,7 @@
     </w:p>
     <w:p>
       <w:pPr>
-        <w:pStyle w:val="Odstavecseseznamem"/>
+        <w:pStyle w:val="ListParagraph"/>
         <w:numPr>
           <w:ilvl w:val="0"/>
           <w:numId w:val="1"/>
@@ -12297,7 +12329,7 @@
 </file>
 
 <file path=word/endnotes.xml><?xml version="1.0" encoding="utf-8"?>
-<w:endnotes xmlns:wpc="http://schemas.microsoft.com/office/word/2010/wordprocessingCanvas" xmlns:cx="http://schemas.microsoft.com/office/drawing/2014/chartex" xmlns:cx1="http://schemas.microsoft.com/office/drawing/2015/9/8/chartex" xmlns:cx2="http://schemas.microsoft.com/office/drawing/2015/10/21/chartex" xmlns:cx3="http://schemas.microsoft.com/office/drawing/2016/5/9/chartex" xmlns:cx4="http://schemas.microsoft.com/office/drawing/2016/5/10/chartex" xmlns:cx5="http://schemas.microsoft.com/office/drawing/2016/5/11/chartex" xmlns:cx6="http://schemas.microsoft.com/office/drawing/2016/5/12/chartex" xmlns:cx7="http://schemas.microsoft.com/office/drawing/2016/5/13/chartex" xmlns:cx8="http://schemas.microsoft.com/office/drawing/2016/5/14/chartex" xmlns:mc="http://schemas.openxmlformats.org/markup-compatibility/2006" xmlns:aink="http://schemas.microsoft.com/office/drawing/2016/ink" xmlns:am3d="http://schemas.microsoft.com/office/drawing/2017/model3d" xmlns:o="urn:schemas-microsoft-com:office:office" xmlns:r="http://schemas.openxmlformats.org/officeDocument/2006/relationships" xmlns:m="http://schemas.openxmlformats.org/officeDocument/2006/math" xmlns:v="urn:schemas-microsoft-com:vml" xmlns:wp14="http://schemas.microsoft.com/office/word/2010/wordprocessingDrawing" xmlns:wp="http://schemas.openxmlformats.org/drawingml/2006/wordprocessingDrawing" xmlns:w10="urn:schemas-microsoft-com:office:word" xmlns:w="http://schemas.openxmlformats.org/wordprocessingml/2006/main" xmlns:w14="http://schemas.microsoft.com/office/word/2010/wordml" xmlns:w15="http://schemas.microsoft.com/office/word/2012/wordml" xmlns:w16cex="http://schemas.microsoft.com/office/word/2018/wordml/cex" xmlns:w16cid="http://schemas.microsoft.com/office/word/2016/wordml/cid" xmlns:w16="http://schemas.microsoft.com/office/word/2018/wordml" xmlns:w16se="http://schemas.microsoft.com/office/word/2015/wordml/symex" xmlns:wpg="http://schemas.microsoft.com/office/word/2010/wordprocessingGroup" xmlns:wpi="http://schemas.microsoft.com/office/word/2010/wordprocessingInk" xmlns:wne="http://schemas.microsoft.com/office/word/2006/wordml" xmlns:wps="http://schemas.microsoft.com/office/word/2010/wordprocessingShape" mc:Ignorable="w14 w15 w16se w16cid w16 w16cex wp14">
+<w:endnotes xmlns:wpc="http://schemas.microsoft.com/office/word/2010/wordprocessingCanvas" xmlns:cx="http://schemas.microsoft.com/office/drawing/2014/chartex" xmlns:cx1="http://schemas.microsoft.com/office/drawing/2015/9/8/chartex" xmlns:cx2="http://schemas.microsoft.com/office/drawing/2015/10/21/chartex" xmlns:cx3="http://schemas.microsoft.com/office/drawing/2016/5/9/chartex" xmlns:cx4="http://schemas.microsoft.com/office/drawing/2016/5/10/chartex" xmlns:cx5="http://schemas.microsoft.com/office/drawing/2016/5/11/chartex" xmlns:cx6="http://schemas.microsoft.com/office/drawing/2016/5/12/chartex" xmlns:cx7="http://schemas.microsoft.com/office/drawing/2016/5/13/chartex" xmlns:cx8="http://schemas.microsoft.com/office/drawing/2016/5/14/chartex" xmlns:mc="http://schemas.openxmlformats.org/markup-compatibility/2006" xmlns:aink="http://schemas.microsoft.com/office/drawing/2016/ink" xmlns:am3d="http://schemas.microsoft.com/office/drawing/2017/model3d" xmlns:o="urn:schemas-microsoft-com:office:office" xmlns:r="http://schemas.openxmlformats.org/officeDocument/2006/relationships" xmlns:m="http://schemas.openxmlformats.org/officeDocument/2006/math" xmlns:v="urn:schemas-microsoft-com:vml" xmlns:wp14="http://schemas.microsoft.com/office/word/2010/wordprocessingDrawing" xmlns:wp="http://schemas.openxmlformats.org/drawingml/2006/wordprocessingDrawing" xmlns:w10="urn:schemas-microsoft-com:office:word" xmlns:w="http://schemas.openxmlformats.org/wordprocessingml/2006/main" xmlns:w14="http://schemas.microsoft.com/office/word/2010/wordml" xmlns:w15="http://schemas.microsoft.com/office/word/2012/wordml" xmlns:w16cid="http://schemas.microsoft.com/office/word/2016/wordml/cid" xmlns:w16se="http://schemas.microsoft.com/office/word/2015/wordml/symex" xmlns:wpg="http://schemas.microsoft.com/office/word/2010/wordprocessingGroup" xmlns:wpi="http://schemas.microsoft.com/office/word/2010/wordprocessingInk" xmlns:wne="http://schemas.microsoft.com/office/word/2006/wordml" xmlns:wps="http://schemas.microsoft.com/office/word/2010/wordprocessingShape" mc:Ignorable="w14 w15 w16se w16cid wp14">
   <w:endnote w:type="separator" w:id="-1">
     <w:p>
       <w:pPr>
@@ -12322,7 +12354,7 @@
 </file>
 
 <file path=word/footer1.xml><?xml version="1.0" encoding="utf-8"?>
-<w:ftr xmlns:wpc="http://schemas.microsoft.com/office/word/2010/wordprocessingCanvas" xmlns:cx="http://schemas.microsoft.com/office/drawing/2014/chartex" xmlns:cx1="http://schemas.microsoft.com/office/drawing/2015/9/8/chartex" xmlns:cx2="http://schemas.microsoft.com/office/drawing/2015/10/21/chartex" xmlns:cx3="http://schemas.microsoft.com/office/drawing/2016/5/9/chartex" xmlns:cx4="http://schemas.microsoft.com/office/drawing/2016/5/10/chartex" xmlns:cx5="http://schemas.microsoft.com/office/drawing/2016/5/11/chartex" xmlns:cx6="http://schemas.microsoft.com/office/drawing/2016/5/12/chartex" xmlns:cx7="http://schemas.microsoft.com/office/drawing/2016/5/13/chartex" xmlns:cx8="http://schemas.microsoft.com/office/drawing/2016/5/14/chartex" xmlns:mc="http://schemas.openxmlformats.org/markup-compatibility/2006" xmlns:aink="http://schemas.microsoft.com/office/drawing/2016/ink" xmlns:am3d="http://schemas.microsoft.com/office/drawing/2017/model3d" xmlns:o="urn:schemas-microsoft-com:office:office" xmlns:r="http://schemas.openxmlformats.org/officeDocument/2006/relationships" xmlns:m="http://schemas.openxmlformats.org/officeDocument/2006/math" xmlns:v="urn:schemas-microsoft-com:vml" xmlns:wp14="http://schemas.microsoft.com/office/word/2010/wordprocessingDrawing" xmlns:wp="http://schemas.openxmlformats.org/drawingml/2006/wordprocessingDrawing" xmlns:w10="urn:schemas-microsoft-com:office:word" xmlns:w="http://schemas.openxmlformats.org/wordprocessingml/2006/main" xmlns:w14="http://schemas.microsoft.com/office/word/2010/wordml" xmlns:w15="http://schemas.microsoft.com/office/word/2012/wordml" xmlns:w16cex="http://schemas.microsoft.com/office/word/2018/wordml/cex" xmlns:w16cid="http://schemas.microsoft.com/office/word/2016/wordml/cid" xmlns:w16="http://schemas.microsoft.com/office/word/2018/wordml" xmlns:w16se="http://schemas.microsoft.com/office/word/2015/wordml/symex" xmlns:wpg="http://schemas.microsoft.com/office/word/2010/wordprocessingGroup" xmlns:wpi="http://schemas.microsoft.com/office/word/2010/wordprocessingInk" xmlns:wne="http://schemas.microsoft.com/office/word/2006/wordml" xmlns:wps="http://schemas.microsoft.com/office/word/2010/wordprocessingShape" mc:Ignorable="w14 w15 w16se w16cid w16 w16cex wp14">
+<w:ftr xmlns:wpc="http://schemas.microsoft.com/office/word/2010/wordprocessingCanvas" xmlns:cx="http://schemas.microsoft.com/office/drawing/2014/chartex" xmlns:cx1="http://schemas.microsoft.com/office/drawing/2015/9/8/chartex" xmlns:cx2="http://schemas.microsoft.com/office/drawing/2015/10/21/chartex" xmlns:cx3="http://schemas.microsoft.com/office/drawing/2016/5/9/chartex" xmlns:cx4="http://schemas.microsoft.com/office/drawing/2016/5/10/chartex" xmlns:cx5="http://schemas.microsoft.com/office/drawing/2016/5/11/chartex" xmlns:cx6="http://schemas.microsoft.com/office/drawing/2016/5/12/chartex" xmlns:cx7="http://schemas.microsoft.com/office/drawing/2016/5/13/chartex" xmlns:cx8="http://schemas.microsoft.com/office/drawing/2016/5/14/chartex" xmlns:mc="http://schemas.openxmlformats.org/markup-compatibility/2006" xmlns:aink="http://schemas.microsoft.com/office/drawing/2016/ink" xmlns:am3d="http://schemas.microsoft.com/office/drawing/2017/model3d" xmlns:o="urn:schemas-microsoft-com:office:office" xmlns:r="http://schemas.openxmlformats.org/officeDocument/2006/relationships" xmlns:m="http://schemas.openxmlformats.org/officeDocument/2006/math" xmlns:v="urn:schemas-microsoft-com:vml" xmlns:wp14="http://schemas.microsoft.com/office/word/2010/wordprocessingDrawing" xmlns:wp="http://schemas.openxmlformats.org/drawingml/2006/wordprocessingDrawing" xmlns:w10="urn:schemas-microsoft-com:office:word" xmlns:w="http://schemas.openxmlformats.org/wordprocessingml/2006/main" xmlns:w14="http://schemas.microsoft.com/office/word/2010/wordml" xmlns:w15="http://schemas.microsoft.com/office/word/2012/wordml" xmlns:w16cid="http://schemas.microsoft.com/office/word/2016/wordml/cid" xmlns:w16se="http://schemas.microsoft.com/office/word/2015/wordml/symex" xmlns:wpg="http://schemas.microsoft.com/office/word/2010/wordprocessingGroup" xmlns:wpi="http://schemas.microsoft.com/office/word/2010/wordprocessingInk" xmlns:wne="http://schemas.microsoft.com/office/word/2006/wordml" xmlns:wps="http://schemas.microsoft.com/office/word/2010/wordprocessingShape" mc:Ignorable="w14 w15 w16se w16cid wp14">
   <w:sdt>
     <w:sdtPr>
       <w:id w:val="1530832285"/>
@@ -12331,10 +12363,11 @@
         <w:docPartUnique/>
       </w:docPartObj>
     </w:sdtPr>
+    <w:sdtEndPr/>
     <w:sdtContent>
       <w:p>
         <w:pPr>
-          <w:pStyle w:val="Zpat"/>
+          <w:pStyle w:val="Footer"/>
           <w:jc w:val="center"/>
         </w:pPr>
         <w:r>
@@ -12357,14 +12390,14 @@
   </w:sdt>
   <w:p>
     <w:pPr>
-      <w:pStyle w:val="Zpat"/>
+      <w:pStyle w:val="Footer"/>
     </w:pPr>
   </w:p>
 </w:ftr>
 </file>
 
 <file path=word/footnotes.xml><?xml version="1.0" encoding="utf-8"?>
-<w:footnotes xmlns:wpc="http://schemas.microsoft.com/office/word/2010/wordprocessingCanvas" xmlns:cx="http://schemas.microsoft.com/office/drawing/2014/chartex" xmlns:cx1="http://schemas.microsoft.com/office/drawing/2015/9/8/chartex" xmlns:cx2="http://schemas.microsoft.com/office/drawing/2015/10/21/chartex" xmlns:cx3="http://schemas.microsoft.com/office/drawing/2016/5/9/chartex" xmlns:cx4="http://schemas.microsoft.com/office/drawing/2016/5/10/chartex" xmlns:cx5="http://schemas.microsoft.com/office/drawing/2016/5/11/chartex" xmlns:cx6="http://schemas.microsoft.com/office/drawing/2016/5/12/chartex" xmlns:cx7="http://schemas.microsoft.com/office/drawing/2016/5/13/chartex" xmlns:cx8="http://schemas.microsoft.com/office/drawing/2016/5/14/chartex" xmlns:mc="http://schemas.openxmlformats.org/markup-compatibility/2006" xmlns:aink="http://schemas.microsoft.com/office/drawing/2016/ink" xmlns:am3d="http://schemas.microsoft.com/office/drawing/2017/model3d" xmlns:o="urn:schemas-microsoft-com:office:office" xmlns:r="http://schemas.openxmlformats.org/officeDocument/2006/relationships" xmlns:m="http://schemas.openxmlformats.org/officeDocument/2006/math" xmlns:v="urn:schemas-microsoft-com:vml" xmlns:wp14="http://schemas.microsoft.com/office/word/2010/wordprocessingDrawing" xmlns:wp="http://schemas.openxmlformats.org/drawingml/2006/wordprocessingDrawing" xmlns:w10="urn:schemas-microsoft-com:office:word" xmlns:w="http://schemas.openxmlformats.org/wordprocessingml/2006/main" xmlns:w14="http://schemas.microsoft.com/office/word/2010/wordml" xmlns:w15="http://schemas.microsoft.com/office/word/2012/wordml" xmlns:w16cex="http://schemas.microsoft.com/office/word/2018/wordml/cex" xmlns:w16cid="http://schemas.microsoft.com/office/word/2016/wordml/cid" xmlns:w16="http://schemas.microsoft.com/office/word/2018/wordml" xmlns:w16se="http://schemas.microsoft.com/office/word/2015/wordml/symex" xmlns:wpg="http://schemas.microsoft.com/office/word/2010/wordprocessingGroup" xmlns:wpi="http://schemas.microsoft.com/office/word/2010/wordprocessingInk" xmlns:wne="http://schemas.microsoft.com/office/word/2006/wordml" xmlns:wps="http://schemas.microsoft.com/office/word/2010/wordprocessingShape" mc:Ignorable="w14 w15 w16se w16cid w16 w16cex wp14">
+<w:footnotes xmlns:wpc="http://schemas.microsoft.com/office/word/2010/wordprocessingCanvas" xmlns:cx="http://schemas.microsoft.com/office/drawing/2014/chartex" xmlns:cx1="http://schemas.microsoft.com/office/drawing/2015/9/8/chartex" xmlns:cx2="http://schemas.microsoft.com/office/drawing/2015/10/21/chartex" xmlns:cx3="http://schemas.microsoft.com/office/drawing/2016/5/9/chartex" xmlns:cx4="http://schemas.microsoft.com/office/drawing/2016/5/10/chartex" xmlns:cx5="http://schemas.microsoft.com/office/drawing/2016/5/11/chartex" xmlns:cx6="http://schemas.microsoft.com/office/drawing/2016/5/12/chartex" xmlns:cx7="http://schemas.microsoft.com/office/drawing/2016/5/13/chartex" xmlns:cx8="http://schemas.microsoft.com/office/drawing/2016/5/14/chartex" xmlns:mc="http://schemas.openxmlformats.org/markup-compatibility/2006" xmlns:aink="http://schemas.microsoft.com/office/drawing/2016/ink" xmlns:am3d="http://schemas.microsoft.com/office/drawing/2017/model3d" xmlns:o="urn:schemas-microsoft-com:office:office" xmlns:r="http://schemas.openxmlformats.org/officeDocument/2006/relationships" xmlns:m="http://schemas.openxmlformats.org/officeDocument/2006/math" xmlns:v="urn:schemas-microsoft-com:vml" xmlns:wp14="http://schemas.microsoft.com/office/word/2010/wordprocessingDrawing" xmlns:wp="http://schemas.openxmlformats.org/drawingml/2006/wordprocessingDrawing" xmlns:w10="urn:schemas-microsoft-com:office:word" xmlns:w="http://schemas.openxmlformats.org/wordprocessingml/2006/main" xmlns:w14="http://schemas.microsoft.com/office/word/2010/wordml" xmlns:w15="http://schemas.microsoft.com/office/word/2012/wordml" xmlns:w16cid="http://schemas.microsoft.com/office/word/2016/wordml/cid" xmlns:w16se="http://schemas.microsoft.com/office/word/2015/wordml/symex" xmlns:wpg="http://schemas.microsoft.com/office/word/2010/wordprocessingGroup" xmlns:wpi="http://schemas.microsoft.com/office/word/2010/wordprocessingInk" xmlns:wne="http://schemas.microsoft.com/office/word/2006/wordml" xmlns:wps="http://schemas.microsoft.com/office/word/2010/wordprocessingShape" mc:Ignorable="w14 w15 w16se w16cid wp14">
   <w:footnote w:type="separator" w:id="-1">
     <w:p>
       <w:pPr>
@@ -12389,7 +12422,7 @@
 </file>
 
 <file path=word/numbering.xml><?xml version="1.0" encoding="utf-8"?>
-<w:numbering xmlns:wpc="http://schemas.microsoft.com/office/word/2010/wordprocessingCanvas" xmlns:cx="http://schemas.microsoft.com/office/drawing/2014/chartex" xmlns:cx1="http://schemas.microsoft.com/office/drawing/2015/9/8/chartex" xmlns:cx2="http://schemas.microsoft.com/office/drawing/2015/10/21/chartex" xmlns:cx3="http://schemas.microsoft.com/office/drawing/2016/5/9/chartex" xmlns:cx4="http://schemas.microsoft.com/office/drawing/2016/5/10/chartex" xmlns:cx5="http://schemas.microsoft.com/office/drawing/2016/5/11/chartex" xmlns:cx6="http://schemas.microsoft.com/office/drawing/2016/5/12/chartex" xmlns:cx7="http://schemas.microsoft.com/office/drawing/2016/5/13/chartex" xmlns:cx8="http://schemas.microsoft.com/office/drawing/2016/5/14/chartex" xmlns:mc="http://schemas.openxmlformats.org/markup-compatibility/2006" xmlns:aink="http://schemas.microsoft.com/office/drawing/2016/ink" xmlns:am3d="http://schemas.microsoft.com/office/drawing/2017/model3d" xmlns:o="urn:schemas-microsoft-com:office:office" xmlns:r="http://schemas.openxmlformats.org/officeDocument/2006/relationships" xmlns:m="http://schemas.openxmlformats.org/officeDocument/2006/math" xmlns:v="urn:schemas-microsoft-com:vml" xmlns:wp14="http://schemas.microsoft.com/office/word/2010/wordprocessingDrawing" xmlns:wp="http://schemas.openxmlformats.org/drawingml/2006/wordprocessingDrawing" xmlns:w10="urn:schemas-microsoft-com:office:word" xmlns:w="http://schemas.openxmlformats.org/wordprocessingml/2006/main" xmlns:w14="http://schemas.microsoft.com/office/word/2010/wordml" xmlns:w15="http://schemas.microsoft.com/office/word/2012/wordml" xmlns:w16cex="http://schemas.microsoft.com/office/word/2018/wordml/cex" xmlns:w16cid="http://schemas.microsoft.com/office/word/2016/wordml/cid" xmlns:w16="http://schemas.microsoft.com/office/word/2018/wordml" xmlns:w16se="http://schemas.microsoft.com/office/word/2015/wordml/symex" xmlns:wpg="http://schemas.microsoft.com/office/word/2010/wordprocessingGroup" xmlns:wpi="http://schemas.microsoft.com/office/word/2010/wordprocessingInk" xmlns:wne="http://schemas.microsoft.com/office/word/2006/wordml" xmlns:wps="http://schemas.microsoft.com/office/word/2010/wordprocessingShape" mc:Ignorable="w14 w15 w16se w16cid w16 w16cex wp14">
+<w:numbering xmlns:wpc="http://schemas.microsoft.com/office/word/2010/wordprocessingCanvas" xmlns:cx="http://schemas.microsoft.com/office/drawing/2014/chartex" xmlns:cx1="http://schemas.microsoft.com/office/drawing/2015/9/8/chartex" xmlns:cx2="http://schemas.microsoft.com/office/drawing/2015/10/21/chartex" xmlns:cx3="http://schemas.microsoft.com/office/drawing/2016/5/9/chartex" xmlns:cx4="http://schemas.microsoft.com/office/drawing/2016/5/10/chartex" xmlns:cx5="http://schemas.microsoft.com/office/drawing/2016/5/11/chartex" xmlns:cx6="http://schemas.microsoft.com/office/drawing/2016/5/12/chartex" xmlns:cx7="http://schemas.microsoft.com/office/drawing/2016/5/13/chartex" xmlns:cx8="http://schemas.microsoft.com/office/drawing/2016/5/14/chartex" xmlns:mc="http://schemas.openxmlformats.org/markup-compatibility/2006" xmlns:aink="http://schemas.microsoft.com/office/drawing/2016/ink" xmlns:am3d="http://schemas.microsoft.com/office/drawing/2017/model3d" xmlns:o="urn:schemas-microsoft-com:office:office" xmlns:r="http://schemas.openxmlformats.org/officeDocument/2006/relationships" xmlns:m="http://schemas.openxmlformats.org/officeDocument/2006/math" xmlns:v="urn:schemas-microsoft-com:vml" xmlns:wp14="http://schemas.microsoft.com/office/word/2010/wordprocessingDrawing" xmlns:wp="http://schemas.openxmlformats.org/drawingml/2006/wordprocessingDrawing" xmlns:w10="urn:schemas-microsoft-com:office:word" xmlns:w="http://schemas.openxmlformats.org/wordprocessingml/2006/main" xmlns:w14="http://schemas.microsoft.com/office/word/2010/wordml" xmlns:w15="http://schemas.microsoft.com/office/word/2012/wordml" xmlns:w16cid="http://schemas.microsoft.com/office/word/2016/wordml/cid" xmlns:w16se="http://schemas.microsoft.com/office/word/2015/wordml/symex" xmlns:wpg="http://schemas.microsoft.com/office/word/2010/wordprocessingGroup" xmlns:wpi="http://schemas.microsoft.com/office/word/2010/wordprocessingInk" xmlns:wne="http://schemas.microsoft.com/office/word/2006/wordml" xmlns:wps="http://schemas.microsoft.com/office/word/2010/wordprocessingShape" mc:Ignorable="w14 w15 w16se w16cid wp14">
   <w:abstractNum w:abstractNumId="0" w15:restartNumberingAfterBreak="0">
     <w:nsid w:val="53DB44FB"/>
     <w:multiLevelType w:val="hybridMultilevel"/>
@@ -12624,7 +12657,7 @@
 </file>
 
 <file path=word/styles.xml><?xml version="1.0" encoding="utf-8"?>
-<w:styles xmlns:mc="http://schemas.openxmlformats.org/markup-compatibility/2006" xmlns:r="http://schemas.openxmlformats.org/officeDocument/2006/relationships" xmlns:w="http://schemas.openxmlformats.org/wordprocessingml/2006/main" xmlns:w14="http://schemas.microsoft.com/office/word/2010/wordml" xmlns:w15="http://schemas.microsoft.com/office/word/2012/wordml" xmlns:w16cex="http://schemas.microsoft.com/office/word/2018/wordml/cex" xmlns:w16cid="http://schemas.microsoft.com/office/word/2016/wordml/cid" xmlns:w16="http://schemas.microsoft.com/office/word/2018/wordml" xmlns:w16se="http://schemas.microsoft.com/office/word/2015/wordml/symex" mc:Ignorable="w14 w15 w16se w16cid w16 w16cex">
+<w:styles xmlns:mc="http://schemas.openxmlformats.org/markup-compatibility/2006" xmlns:r="http://schemas.openxmlformats.org/officeDocument/2006/relationships" xmlns:w="http://schemas.openxmlformats.org/wordprocessingml/2006/main" xmlns:w14="http://schemas.microsoft.com/office/word/2010/wordml" xmlns:w15="http://schemas.microsoft.com/office/word/2012/wordml" xmlns:w16cid="http://schemas.microsoft.com/office/word/2016/wordml/cid" xmlns:w16se="http://schemas.microsoft.com/office/word/2015/wordml/symex" mc:Ignorable="w14 w15 w16se w16cid">
   <w:docDefaults>
     <w:rPrDefault>
       <w:rPr>
@@ -12640,7 +12673,7 @@
       </w:pPr>
     </w:pPrDefault>
   </w:docDefaults>
-  <w:latentStyles w:defLockedState="0" w:defUIPriority="99" w:defSemiHidden="0" w:defUnhideWhenUsed="0" w:defQFormat="0" w:count="376">
+  <w:latentStyles w:defLockedState="0" w:defUIPriority="99" w:defSemiHidden="0" w:defUnhideWhenUsed="0" w:defQFormat="0" w:count="375">
     <w:lsdException w:name="Normal" w:uiPriority="0" w:qFormat="1"/>
     <w:lsdException w:name="heading 1" w:uiPriority="9" w:qFormat="1"/>
     <w:lsdException w:name="heading 2" w:semiHidden="1" w:uiPriority="9" w:unhideWhenUsed="1" w:qFormat="1"/>
@@ -12746,6 +12779,7 @@
     <w:lsdException w:name="HTML Sample" w:semiHidden="1" w:unhideWhenUsed="1"/>
     <w:lsdException w:name="HTML Typewriter" w:semiHidden="1" w:unhideWhenUsed="1"/>
     <w:lsdException w:name="HTML Variable" w:semiHidden="1" w:unhideWhenUsed="1"/>
+    <w:lsdException w:name="Normal Table" w:semiHidden="1" w:unhideWhenUsed="1"/>
     <w:lsdException w:name="annotation subject" w:semiHidden="1" w:unhideWhenUsed="1"/>
     <w:lsdException w:name="No List" w:semiHidden="1" w:unhideWhenUsed="1"/>
     <w:lsdException w:name="Outline List 1" w:semiHidden="1" w:unhideWhenUsed="1"/>
@@ -12792,8 +12826,10 @@
     <w:lsdException w:name="Table Subtle 2" w:semiHidden="1" w:unhideWhenUsed="1"/>
     <w:lsdException w:name="Table Web 1" w:semiHidden="1" w:unhideWhenUsed="1"/>
     <w:lsdException w:name="Table Web 2" w:semiHidden="1" w:unhideWhenUsed="1"/>
+    <w:lsdException w:name="Table Web 3" w:semiHidden="1" w:unhideWhenUsed="1"/>
     <w:lsdException w:name="Balloon Text" w:semiHidden="1" w:unhideWhenUsed="1"/>
     <w:lsdException w:name="Table Grid" w:uiPriority="39"/>
+    <w:lsdException w:name="Table Theme" w:semiHidden="1" w:unhideWhenUsed="1"/>
     <w:lsdException w:name="Placeholder Text" w:semiHidden="1"/>
     <w:lsdException w:name="No Spacing" w:uiPriority="1" w:qFormat="1"/>
     <w:lsdException w:name="Light Shading" w:uiPriority="60"/>
@@ -13013,9 +13049,8 @@
     <w:lsdException w:name="Smart Hyperlink" w:semiHidden="1" w:unhideWhenUsed="1"/>
     <w:lsdException w:name="Hashtag" w:semiHidden="1" w:unhideWhenUsed="1"/>
     <w:lsdException w:name="Unresolved Mention" w:semiHidden="1" w:unhideWhenUsed="1"/>
-    <w:lsdException w:name="Smart Link" w:semiHidden="1" w:unhideWhenUsed="1"/>
   </w:latentStyles>
-  <w:style w:type="paragraph" w:default="1" w:styleId="Normln">
+  <w:style w:type="paragraph" w:default="1" w:styleId="Normal">
     <w:name w:val="Normal"/>
     <w:qFormat/>
     <w:rsid w:val="007C3982"/>
@@ -13024,11 +13059,11 @@
       <w:sz w:val="24"/>
     </w:rPr>
   </w:style>
-  <w:style w:type="paragraph" w:styleId="Nadpis1">
+  <w:style w:type="paragraph" w:styleId="Heading1">
     <w:name w:val="heading 1"/>
-    <w:basedOn w:val="Normln"/>
-    <w:next w:val="Normln"/>
-    <w:link w:val="Nadpis1Char"/>
+    <w:basedOn w:val="Normal"/>
+    <w:next w:val="Normal"/>
+    <w:link w:val="Heading1Char"/>
     <w:uiPriority w:val="9"/>
     <w:qFormat/>
     <w:rsid w:val="009376F6"/>
@@ -13046,11 +13081,11 @@
       <w:szCs w:val="32"/>
     </w:rPr>
   </w:style>
-  <w:style w:type="paragraph" w:styleId="Nadpis2">
+  <w:style w:type="paragraph" w:styleId="Heading2">
     <w:name w:val="heading 2"/>
-    <w:basedOn w:val="Normln"/>
-    <w:next w:val="Normln"/>
-    <w:link w:val="Nadpis2Char"/>
+    <w:basedOn w:val="Normal"/>
+    <w:next w:val="Normal"/>
+    <w:link w:val="Heading2Char"/>
     <w:uiPriority w:val="9"/>
     <w:unhideWhenUsed/>
     <w:qFormat/>
@@ -13069,11 +13104,11 @@
       <w:szCs w:val="26"/>
     </w:rPr>
   </w:style>
-  <w:style w:type="paragraph" w:styleId="Nadpis3">
+  <w:style w:type="paragraph" w:styleId="Heading3">
     <w:name w:val="heading 3"/>
-    <w:basedOn w:val="Normln"/>
-    <w:next w:val="Normln"/>
-    <w:link w:val="Nadpis3Char"/>
+    <w:basedOn w:val="Normal"/>
+    <w:next w:val="Normal"/>
+    <w:link w:val="Heading3Char"/>
     <w:uiPriority w:val="9"/>
     <w:unhideWhenUsed/>
     <w:qFormat/>
@@ -13091,13 +13126,13 @@
       <w:szCs w:val="24"/>
     </w:rPr>
   </w:style>
-  <w:style w:type="character" w:default="1" w:styleId="Standardnpsmoodstavce">
+  <w:style w:type="character" w:default="1" w:styleId="DefaultParagraphFont">
     <w:name w:val="Default Paragraph Font"/>
     <w:uiPriority w:val="1"/>
     <w:semiHidden/>
     <w:unhideWhenUsed/>
   </w:style>
-  <w:style w:type="table" w:default="1" w:styleId="Normlntabulka">
+  <w:style w:type="table" w:default="1" w:styleId="TableNormal">
     <w:name w:val="Normal Table"/>
     <w:uiPriority w:val="99"/>
     <w:semiHidden/>
@@ -13112,16 +13147,16 @@
       </w:tblCellMar>
     </w:tblPr>
   </w:style>
-  <w:style w:type="numbering" w:default="1" w:styleId="Bezseznamu">
+  <w:style w:type="numbering" w:default="1" w:styleId="NoList">
     <w:name w:val="No List"/>
     <w:uiPriority w:val="99"/>
     <w:semiHidden/>
     <w:unhideWhenUsed/>
   </w:style>
-  <w:style w:type="character" w:customStyle="1" w:styleId="Nadpis1Char">
-    <w:name w:val="Nadpis 1 Char"/>
-    <w:basedOn w:val="Standardnpsmoodstavce"/>
-    <w:link w:val="Nadpis1"/>
+  <w:style w:type="character" w:customStyle="1" w:styleId="Heading1Char">
+    <w:name w:val="Heading 1 Char"/>
+    <w:basedOn w:val="DefaultParagraphFont"/>
+    <w:link w:val="Heading1"/>
     <w:uiPriority w:val="9"/>
     <w:rsid w:val="009376F6"/>
     <w:rPr>
@@ -13132,9 +13167,9 @@
       <w:szCs w:val="32"/>
     </w:rPr>
   </w:style>
-  <w:style w:type="paragraph" w:styleId="Odstavecseseznamem">
+  <w:style w:type="paragraph" w:styleId="ListParagraph">
     <w:name w:val="List Paragraph"/>
-    <w:basedOn w:val="Normln"/>
+    <w:basedOn w:val="Normal"/>
     <w:uiPriority w:val="34"/>
     <w:qFormat/>
     <w:rsid w:val="009376F6"/>
@@ -13143,9 +13178,9 @@
       <w:contextualSpacing/>
     </w:pPr>
   </w:style>
-  <w:style w:type="character" w:styleId="Hypertextovodkaz">
+  <w:style w:type="character" w:styleId="Hyperlink">
     <w:name w:val="Hyperlink"/>
-    <w:basedOn w:val="Standardnpsmoodstavce"/>
+    <w:basedOn w:val="DefaultParagraphFont"/>
     <w:uiPriority w:val="99"/>
     <w:unhideWhenUsed/>
     <w:rsid w:val="00B530E9"/>
@@ -13154,9 +13189,9 @@
       <w:u w:val="single"/>
     </w:rPr>
   </w:style>
-  <w:style w:type="character" w:styleId="Nevyeenzmnka">
+  <w:style w:type="character" w:styleId="UnresolvedMention">
     <w:name w:val="Unresolved Mention"/>
-    <w:basedOn w:val="Standardnpsmoodstavce"/>
+    <w:basedOn w:val="DefaultParagraphFont"/>
     <w:uiPriority w:val="99"/>
     <w:semiHidden/>
     <w:unhideWhenUsed/>
@@ -13166,9 +13201,9 @@
       <w:shd w:val="clear" w:color="auto" w:fill="E1DFDD"/>
     </w:rPr>
   </w:style>
-  <w:style w:type="character" w:styleId="Zstupntext">
+  <w:style w:type="character" w:styleId="PlaceholderText">
     <w:name w:val="Placeholder Text"/>
-    <w:basedOn w:val="Standardnpsmoodstavce"/>
+    <w:basedOn w:val="DefaultParagraphFont"/>
     <w:uiPriority w:val="99"/>
     <w:semiHidden/>
     <w:rsid w:val="00F44575"/>
@@ -13176,10 +13211,10 @@
       <w:color w:val="808080"/>
     </w:rPr>
   </w:style>
-  <w:style w:type="paragraph" w:styleId="Zhlav">
+  <w:style w:type="paragraph" w:styleId="Header">
     <w:name w:val="header"/>
-    <w:basedOn w:val="Normln"/>
-    <w:link w:val="ZhlavChar"/>
+    <w:basedOn w:val="Normal"/>
+    <w:link w:val="HeaderChar"/>
     <w:uiPriority w:val="99"/>
     <w:unhideWhenUsed/>
     <w:rsid w:val="004F0CE3"/>
@@ -13191,17 +13226,17 @@
       <w:spacing w:after="0" w:line="240" w:lineRule="auto"/>
     </w:pPr>
   </w:style>
-  <w:style w:type="character" w:customStyle="1" w:styleId="ZhlavChar">
-    <w:name w:val="Záhlaví Char"/>
-    <w:basedOn w:val="Standardnpsmoodstavce"/>
-    <w:link w:val="Zhlav"/>
+  <w:style w:type="character" w:customStyle="1" w:styleId="HeaderChar">
+    <w:name w:val="Header Char"/>
+    <w:basedOn w:val="DefaultParagraphFont"/>
+    <w:link w:val="Header"/>
     <w:uiPriority w:val="99"/>
     <w:rsid w:val="004F0CE3"/>
   </w:style>
-  <w:style w:type="paragraph" w:styleId="Zpat">
+  <w:style w:type="paragraph" w:styleId="Footer">
     <w:name w:val="footer"/>
-    <w:basedOn w:val="Normln"/>
-    <w:link w:val="ZpatChar"/>
+    <w:basedOn w:val="Normal"/>
+    <w:link w:val="FooterChar"/>
     <w:uiPriority w:val="99"/>
     <w:unhideWhenUsed/>
     <w:rsid w:val="004F0CE3"/>
@@ -13213,17 +13248,17 @@
       <w:spacing w:after="0" w:line="240" w:lineRule="auto"/>
     </w:pPr>
   </w:style>
-  <w:style w:type="character" w:customStyle="1" w:styleId="ZpatChar">
-    <w:name w:val="Zápatí Char"/>
-    <w:basedOn w:val="Standardnpsmoodstavce"/>
-    <w:link w:val="Zpat"/>
+  <w:style w:type="character" w:customStyle="1" w:styleId="FooterChar">
+    <w:name w:val="Footer Char"/>
+    <w:basedOn w:val="DefaultParagraphFont"/>
+    <w:link w:val="Footer"/>
     <w:uiPriority w:val="99"/>
     <w:rsid w:val="004F0CE3"/>
   </w:style>
-  <w:style w:type="character" w:customStyle="1" w:styleId="Nadpis2Char">
-    <w:name w:val="Nadpis 2 Char"/>
-    <w:basedOn w:val="Standardnpsmoodstavce"/>
-    <w:link w:val="Nadpis2"/>
+  <w:style w:type="character" w:customStyle="1" w:styleId="Heading2Char">
+    <w:name w:val="Heading 2 Char"/>
+    <w:basedOn w:val="DefaultParagraphFont"/>
+    <w:link w:val="Heading2"/>
     <w:uiPriority w:val="9"/>
     <w:rsid w:val="001D6F2D"/>
     <w:rPr>
@@ -13234,10 +13269,10 @@
       <w:szCs w:val="26"/>
     </w:rPr>
   </w:style>
-  <w:style w:type="character" w:customStyle="1" w:styleId="Nadpis3Char">
-    <w:name w:val="Nadpis 3 Char"/>
-    <w:basedOn w:val="Standardnpsmoodstavce"/>
-    <w:link w:val="Nadpis3"/>
+  <w:style w:type="character" w:customStyle="1" w:styleId="Heading3Char">
+    <w:name w:val="Heading 3 Char"/>
+    <w:basedOn w:val="DefaultParagraphFont"/>
+    <w:link w:val="Heading3"/>
     <w:uiPriority w:val="9"/>
     <w:rsid w:val="00AA5858"/>
     <w:rPr>

</xml_diff>